<commit_message>
add docs architechture design
</commit_message>
<xml_diff>
--- a/docs/6-ThietKeKienTruc.docx
+++ b/docs/6-ThietKeKienTruc.docx
@@ -1,6 +1,6 @@
 
 <file path=word/document.xml><?xml version="1.0" encoding="utf-8"?>
-<w:document xmlns:wpc="http://schemas.microsoft.com/office/word/2010/wordprocessingCanvas" xmlns:mc="http://schemas.openxmlformats.org/markup-compatibility/2006" xmlns:o="urn:schemas-microsoft-com:office:office" xmlns:r="http://schemas.openxmlformats.org/officeDocument/2006/relationships" xmlns:m="http://schemas.openxmlformats.org/officeDocument/2006/math" xmlns:v="urn:schemas-microsoft-com:vml" xmlns:wp14="http://schemas.microsoft.com/office/word/2010/wordprocessingDrawing" xmlns:wp="http://schemas.openxmlformats.org/drawingml/2006/wordprocessingDrawing" xmlns:w10="urn:schemas-microsoft-com:office:word" xmlns:w="http://schemas.openxmlformats.org/wordprocessingml/2006/main" xmlns:w14="http://schemas.microsoft.com/office/word/2010/wordml" xmlns:wpg="http://schemas.microsoft.com/office/word/2010/wordprocessingGroup" xmlns:wpi="http://schemas.microsoft.com/office/word/2010/wordprocessingInk" xmlns:wne="http://schemas.microsoft.com/office/word/2006/wordml" xmlns:wps="http://schemas.microsoft.com/office/word/2010/wordprocessingShape" mc:Ignorable="w14 wp14">
+<w:document xmlns:wpc="http://schemas.microsoft.com/office/word/2010/wordprocessingCanvas" xmlns:cx="http://schemas.microsoft.com/office/drawing/2014/chartex" xmlns:cx1="http://schemas.microsoft.com/office/drawing/2015/9/8/chartex" xmlns:cx2="http://schemas.microsoft.com/office/drawing/2015/10/21/chartex" xmlns:cx3="http://schemas.microsoft.com/office/drawing/2016/5/9/chartex" xmlns:cx4="http://schemas.microsoft.com/office/drawing/2016/5/10/chartex" xmlns:cx5="http://schemas.microsoft.com/office/drawing/2016/5/11/chartex" xmlns:cx6="http://schemas.microsoft.com/office/drawing/2016/5/12/chartex" xmlns:cx7="http://schemas.microsoft.com/office/drawing/2016/5/13/chartex" xmlns:cx8="http://schemas.microsoft.com/office/drawing/2016/5/14/chartex" xmlns:mc="http://schemas.openxmlformats.org/markup-compatibility/2006" xmlns:aink="http://schemas.microsoft.com/office/drawing/2016/ink" xmlns:am3d="http://schemas.microsoft.com/office/drawing/2017/model3d" xmlns:o="urn:schemas-microsoft-com:office:office" xmlns:r="http://schemas.openxmlformats.org/officeDocument/2006/relationships" xmlns:m="http://schemas.openxmlformats.org/officeDocument/2006/math" xmlns:v="urn:schemas-microsoft-com:vml" xmlns:wp14="http://schemas.microsoft.com/office/word/2010/wordprocessingDrawing" xmlns:wp="http://schemas.openxmlformats.org/drawingml/2006/wordprocessingDrawing" xmlns:w10="urn:schemas-microsoft-com:office:word" xmlns:w="http://schemas.openxmlformats.org/wordprocessingml/2006/main" xmlns:w14="http://schemas.microsoft.com/office/word/2010/wordml" xmlns:w15="http://schemas.microsoft.com/office/word/2012/wordml" xmlns:w16cex="http://schemas.microsoft.com/office/word/2018/wordml/cex" xmlns:w16cid="http://schemas.microsoft.com/office/word/2016/wordml/cid" xmlns:w16="http://schemas.microsoft.com/office/word/2018/wordml" xmlns:w16sdtdh="http://schemas.microsoft.com/office/word/2020/wordml/sdtdatahash" xmlns:w16se="http://schemas.microsoft.com/office/word/2015/wordml/symex" xmlns:wpg="http://schemas.microsoft.com/office/word/2010/wordprocessingGroup" xmlns:wpi="http://schemas.microsoft.com/office/word/2010/wordprocessingInk" xmlns:wne="http://schemas.microsoft.com/office/word/2006/wordml" xmlns:wps="http://schemas.microsoft.com/office/word/2010/wordprocessingShape" mc:Ignorable="w14 w15 w16se w16cid w16 w16cex w16sdtdh wp14">
   <w:body>
     <w:p>
       <w:pPr>
@@ -8,8 +8,6 @@
           <w:lang w:val="en-US"/>
         </w:rPr>
       </w:pPr>
-      <w:bookmarkStart w:id="0" w:name="_GoBack"/>
-      <w:bookmarkEnd w:id="0"/>
     </w:p>
     <w:p>
       <w:pPr>
@@ -86,26 +84,21 @@
         </w:rPr>
         <w:t xml:space="preserve"> </w:t>
       </w:r>
+    </w:p>
+    <w:p>
+      <w:pPr>
+        <w:pStyle w:val="Title"/>
+        <w:jc w:val="right"/>
+        <w:rPr>
+          <w:lang w:val="en-US"/>
+        </w:rPr>
+      </w:pPr>
       <w:r>
         <w:rPr>
           <w:color w:val="0000FF"/>
           <w:lang w:val="en-US"/>
         </w:rPr>
-        <w:t>&lt;</w:t>
-      </w:r>
-      <w:r>
-        <w:rPr>
-          <w:color w:val="0000FF"/>
-          <w:lang w:val="en-US"/>
-        </w:rPr>
-        <w:t>Tên đề tài</w:t>
-      </w:r>
-      <w:r>
-        <w:rPr>
-          <w:color w:val="0000FF"/>
-          <w:lang w:val="en-US"/>
-        </w:rPr>
-        <w:t>&gt;</w:t>
+        <w:t>Phần mềm Bán Vé Máy Bay</w:t>
       </w:r>
     </w:p>
     <w:p>
@@ -142,27 +135,7 @@
           <w:szCs w:val="30"/>
           <w:lang w:val="en-US"/>
         </w:rPr>
-        <w:t>&lt;x</w:t>
-      </w:r>
-      <w:r>
-        <w:rPr>
-          <w:rFonts w:ascii="Arial" w:hAnsi="Arial"/>
-          <w:color w:val="0000FF"/>
-          <w:sz w:val="34"/>
-          <w:szCs w:val="30"/>
-          <w:lang w:val="en-US"/>
-        </w:rPr>
-        <w:t>.y</w:t>
-      </w:r>
-      <w:r>
-        <w:rPr>
-          <w:rFonts w:ascii="Arial" w:hAnsi="Arial"/>
-          <w:color w:val="0000FF"/>
-          <w:sz w:val="34"/>
-          <w:szCs w:val="30"/>
-          <w:lang w:val="en-US"/>
-        </w:rPr>
-        <w:t>&gt;</w:t>
+        <w:t>1.0</w:t>
       </w:r>
     </w:p>
     <w:p>
@@ -296,97 +269,13 @@
       <w:pPr>
         <w:jc w:val="center"/>
         <w:rPr>
-          <w:rFonts w:ascii="Arial" w:hAnsi="Arial" w:cs="Arial"/>
-          <w:color w:val="0000FF"/>
           <w:sz w:val="30"/>
           <w:szCs w:val="30"/>
           <w:lang w:val="en-US"/>
         </w:rPr>
-      </w:pPr>
-      <w:r>
-        <w:rPr>
-          <w:rFonts w:ascii="Arial" w:hAnsi="Arial" w:cs="Arial"/>
-          <w:color w:val="0000FF"/>
-          <w:sz w:val="30"/>
-          <w:szCs w:val="30"/>
-          <w:lang w:val="en-US"/>
-        </w:rPr>
-        <w:t>&lt;</w:t>
-      </w:r>
-      <w:r>
-        <w:rPr>
-          <w:rFonts w:ascii="Arial" w:hAnsi="Arial" w:cs="Arial"/>
-          <w:color w:val="0000FF"/>
-          <w:sz w:val="30"/>
-          <w:szCs w:val="30"/>
-          <w:lang w:val="en-US"/>
-        </w:rPr>
-        <w:t>MSSV1 – Họ và tên sinh viên</w:t>
-      </w:r>
-      <w:r>
-        <w:rPr>
-          <w:rFonts w:ascii="Arial" w:hAnsi="Arial" w:cs="Arial"/>
-          <w:color w:val="0000FF"/>
-          <w:sz w:val="30"/>
-          <w:szCs w:val="30"/>
-          <w:lang w:val="en-US"/>
-        </w:rPr>
-        <w:t>&gt;</w:t>
-      </w:r>
-    </w:p>
-    <w:p>
-      <w:pPr>
-        <w:jc w:val="center"/>
-        <w:rPr>
-          <w:rFonts w:ascii="Arial" w:hAnsi="Arial" w:cs="Arial"/>
-          <w:color w:val="0000FF"/>
-          <w:sz w:val="30"/>
-          <w:szCs w:val="30"/>
-          <w:lang w:val="en-US"/>
-        </w:rPr>
-      </w:pPr>
-      <w:r>
-        <w:rPr>
-          <w:rFonts w:ascii="Arial" w:hAnsi="Arial" w:cs="Arial"/>
-          <w:color w:val="0000FF"/>
-          <w:sz w:val="30"/>
-          <w:szCs w:val="30"/>
-          <w:lang w:val="en-US"/>
-        </w:rPr>
-        <w:t>[&lt;</w:t>
-      </w:r>
-      <w:r>
-        <w:rPr>
-          <w:rFonts w:ascii="Arial" w:hAnsi="Arial" w:cs="Arial"/>
-          <w:color w:val="0000FF"/>
-          <w:sz w:val="30"/>
-          <w:szCs w:val="30"/>
-          <w:lang w:val="en-US"/>
-        </w:rPr>
-        <w:t>MSSV2 – Họ và tên sinh viên</w:t>
-      </w:r>
-      <w:r>
-        <w:rPr>
-          <w:rFonts w:ascii="Arial" w:hAnsi="Arial" w:cs="Arial"/>
-          <w:color w:val="0000FF"/>
-          <w:sz w:val="30"/>
-          <w:szCs w:val="30"/>
-          <w:lang w:val="en-US"/>
-        </w:rPr>
-        <w:t>&gt;]</w:t>
-      </w:r>
-    </w:p>
-    <w:p>
-      <w:pPr>
-        <w:jc w:val="center"/>
-        <w:rPr>
-          <w:sz w:val="30"/>
-          <w:szCs w:val="30"/>
-          <w:lang w:val="en-US"/>
-        </w:rPr>
         <w:sectPr>
-          <w:headerReference w:type="default" r:id="rId8"/>
-          <w:footerReference w:type="default" r:id="rId9"/>
+          <w:headerReference w:type="default" r:id="rId7"/>
+          <w:footerReference w:type="default" r:id="rId8"/>
           <w:pgSz w:w="11907" w:h="16839" w:code="9"/>
           <w:pgMar w:top="1440" w:right="1440" w:bottom="1440" w:left="1440" w:header="720" w:footer="720" w:gutter="0"/>
           <w:cols w:space="720"/>
@@ -402,47 +291,7 @@
           <w:szCs w:val="30"/>
           <w:lang w:val="en-US"/>
         </w:rPr>
-        <w:t>[&lt;</w:t>
-      </w:r>
-      <w:r>
-        <w:rPr>
-          <w:rFonts w:ascii="Arial" w:hAnsi="Arial" w:cs="Arial"/>
-          <w:color w:val="0000FF"/>
-          <w:sz w:val="30"/>
-          <w:szCs w:val="30"/>
-          <w:lang w:val="en-US"/>
-        </w:rPr>
-        <w:t>MSSV</w:t>
-      </w:r>
-      <w:r>
-        <w:rPr>
-          <w:rFonts w:ascii="Arial" w:hAnsi="Arial" w:cs="Arial"/>
-          <w:color w:val="0000FF"/>
-          <w:sz w:val="30"/>
-          <w:szCs w:val="30"/>
-          <w:lang w:val="en-US"/>
-        </w:rPr>
-        <w:t>3</w:t>
-      </w:r>
-      <w:r>
-        <w:rPr>
-          <w:rFonts w:ascii="Arial" w:hAnsi="Arial" w:cs="Arial"/>
-          <w:color w:val="0000FF"/>
-          <w:sz w:val="30"/>
-          <w:szCs w:val="30"/>
-          <w:lang w:val="en-US"/>
-        </w:rPr>
-        <w:t xml:space="preserve"> – Họ và tên sinh viên</w:t>
-      </w:r>
-      <w:r>
-        <w:rPr>
-          <w:rFonts w:ascii="Arial" w:hAnsi="Arial" w:cs="Arial"/>
-          <w:color w:val="0000FF"/>
-          <w:sz w:val="30"/>
-          <w:szCs w:val="30"/>
-          <w:lang w:val="en-US"/>
-        </w:rPr>
-        <w:t>&gt;]</w:t>
+        <w:t>18120612 – Nguyễn Đức Minh Trí</w:t>
       </w:r>
     </w:p>
     <w:p>
@@ -487,7 +336,7 @@
     </w:p>
     <w:tbl>
       <w:tblPr>
-        <w:tblW w:w="0" w:type="auto"/>
+        <w:tblW w:w="9504" w:type="dxa"/>
         <w:tblBorders>
           <w:top w:val="single" w:sz="6" w:space="0" w:color="auto"/>
           <w:left w:val="single" w:sz="6" w:space="0" w:color="auto"/>
@@ -502,8 +351,8 @@
       <w:tblGrid>
         <w:gridCol w:w="2093"/>
         <w:gridCol w:w="1363"/>
-        <w:gridCol w:w="3744"/>
-        <w:gridCol w:w="2304"/>
+        <w:gridCol w:w="2952"/>
+        <w:gridCol w:w="3096"/>
       </w:tblGrid>
       <w:tr>
         <w:tc>
@@ -570,7 +419,7 @@
         </w:tc>
         <w:tc>
           <w:tcPr>
-            <w:tcW w:w="3744" w:type="dxa"/>
+            <w:tcW w:w="2952" w:type="dxa"/>
             <w:tcBorders>
               <w:top w:val="single" w:sz="6" w:space="0" w:color="auto"/>
               <w:left w:val="single" w:sz="6" w:space="0" w:color="auto"/>
@@ -601,7 +450,7 @@
         </w:tc>
         <w:tc>
           <w:tcPr>
-            <w:tcW w:w="2304" w:type="dxa"/>
+            <w:tcW w:w="3096" w:type="dxa"/>
             <w:tcBorders>
               <w:top w:val="single" w:sz="6" w:space="0" w:color="auto"/>
               <w:left w:val="single" w:sz="6" w:space="0" w:color="auto"/>
@@ -659,23 +508,7 @@
                 <w:color w:val="0000FF"/>
                 <w:lang w:val="en-US"/>
               </w:rPr>
-              <w:t>&lt;</w:t>
-            </w:r>
-            <w:r>
-              <w:rPr>
-                <w:rFonts w:eastAsia="SimSun"/>
-                <w:color w:val="0000FF"/>
-                <w:lang w:val="en-US"/>
-              </w:rPr>
-              <w:t>dd/mm/yyyy</w:t>
-            </w:r>
-            <w:r>
-              <w:rPr>
-                <w:rFonts w:eastAsia="SimSun"/>
-                <w:color w:val="0000FF"/>
-                <w:lang w:val="en-US"/>
-              </w:rPr>
-              <w:t>&gt;</w:t>
+              <w:t>25/06/2021</w:t>
             </w:r>
           </w:p>
         </w:tc>
@@ -706,29 +539,13 @@
                 <w:color w:val="0000FF"/>
                 <w:lang w:val="en-US"/>
               </w:rPr>
-              <w:t>&lt;</w:t>
-            </w:r>
-            <w:r>
-              <w:rPr>
-                <w:rFonts w:eastAsia="SimSun"/>
-                <w:color w:val="0000FF"/>
-                <w:lang w:val="en-US"/>
-              </w:rPr>
-              <w:t>x.y</w:t>
-            </w:r>
-            <w:r>
-              <w:rPr>
-                <w:rFonts w:eastAsia="SimSun"/>
-                <w:color w:val="0000FF"/>
-                <w:lang w:val="en-US"/>
-              </w:rPr>
-              <w:t>&gt;</w:t>
+              <w:t>1.0</w:t>
             </w:r>
           </w:p>
         </w:tc>
         <w:tc>
           <w:tcPr>
-            <w:tcW w:w="3744" w:type="dxa"/>
+            <w:tcW w:w="2952" w:type="dxa"/>
             <w:tcBorders>
               <w:top w:val="single" w:sz="6" w:space="0" w:color="auto"/>
               <w:left w:val="single" w:sz="6" w:space="0" w:color="auto"/>
@@ -753,13 +570,13 @@
                 <w:color w:val="0000FF"/>
                 <w:lang w:val="en-US"/>
               </w:rPr>
-              <w:t>&lt;mô tả phiên bản tài liệu&gt;</w:t>
+              <w:t>Khởi tạo tài liệu</w:t>
             </w:r>
           </w:p>
         </w:tc>
         <w:tc>
           <w:tcPr>
-            <w:tcW w:w="2304" w:type="dxa"/>
+            <w:tcW w:w="3096" w:type="dxa"/>
             <w:tcBorders>
               <w:top w:val="single" w:sz="6" w:space="0" w:color="auto"/>
               <w:left w:val="single" w:sz="6" w:space="0" w:color="auto"/>
@@ -784,7 +601,7 @@
                 <w:color w:val="0000FF"/>
                 <w:lang w:val="en-US"/>
               </w:rPr>
-              <w:t>&lt; người thực hiện&gt;</w:t>
+              <w:t>Nguyễn Đức Minh Trí</w:t>
             </w:r>
           </w:p>
         </w:tc>
@@ -836,7 +653,7 @@
         </w:tc>
         <w:tc>
           <w:tcPr>
-            <w:tcW w:w="3744" w:type="dxa"/>
+            <w:tcW w:w="2952" w:type="dxa"/>
             <w:tcBorders>
               <w:top w:val="single" w:sz="6" w:space="0" w:color="auto"/>
               <w:left w:val="single" w:sz="6" w:space="0" w:color="auto"/>
@@ -858,7 +675,7 @@
         </w:tc>
         <w:tc>
           <w:tcPr>
-            <w:tcW w:w="2304" w:type="dxa"/>
+            <w:tcW w:w="3096" w:type="dxa"/>
             <w:tcBorders>
               <w:top w:val="single" w:sz="6" w:space="0" w:color="auto"/>
               <w:left w:val="single" w:sz="6" w:space="0" w:color="auto"/>
@@ -926,7 +743,7 @@
         </w:tc>
         <w:tc>
           <w:tcPr>
-            <w:tcW w:w="3744" w:type="dxa"/>
+            <w:tcW w:w="2952" w:type="dxa"/>
             <w:tcBorders>
               <w:top w:val="single" w:sz="6" w:space="0" w:color="auto"/>
               <w:left w:val="single" w:sz="6" w:space="0" w:color="auto"/>
@@ -948,7 +765,7 @@
         </w:tc>
         <w:tc>
           <w:tcPr>
-            <w:tcW w:w="2304" w:type="dxa"/>
+            <w:tcW w:w="3096" w:type="dxa"/>
             <w:tcBorders>
               <w:top w:val="single" w:sz="6" w:space="0" w:color="auto"/>
               <w:left w:val="single" w:sz="6" w:space="0" w:color="auto"/>
@@ -1016,7 +833,7 @@
         </w:tc>
         <w:tc>
           <w:tcPr>
-            <w:tcW w:w="3744" w:type="dxa"/>
+            <w:tcW w:w="2952" w:type="dxa"/>
             <w:tcBorders>
               <w:top w:val="single" w:sz="6" w:space="0" w:color="auto"/>
               <w:left w:val="single" w:sz="6" w:space="0" w:color="auto"/>
@@ -1038,7 +855,7 @@
         </w:tc>
         <w:tc>
           <w:tcPr>
-            <w:tcW w:w="2304" w:type="dxa"/>
+            <w:tcW w:w="3096" w:type="dxa"/>
             <w:tcBorders>
               <w:top w:val="single" w:sz="6" w:space="0" w:color="auto"/>
               <w:left w:val="single" w:sz="6" w:space="0" w:color="auto"/>
@@ -1322,45 +1139,19 @@
         <w:pStyle w:val="Heading1"/>
         <w:spacing w:line="360" w:lineRule="auto"/>
         <w:jc w:val="both"/>
-        <w:rPr>
-          <w:lang w:val="en-US"/>
-        </w:rPr>
-      </w:pPr>
-      <w:bookmarkStart w:id="1" w:name="_Toc176927905"/>
-      <w:bookmarkStart w:id="2" w:name="_Toc369451629"/>
+      </w:pPr>
+      <w:bookmarkStart w:id="0" w:name="_Toc176927905"/>
+      <w:bookmarkStart w:id="1" w:name="_Toc369451629"/>
       <w:r>
-        <w:rPr>
-          <w:lang w:val="en-US"/>
-        </w:rPr>
         <w:lastRenderedPageBreak/>
         <w:t>Kiến trúc hệ thống</w:t>
       </w:r>
+      <w:bookmarkEnd w:id="0"/>
       <w:bookmarkEnd w:id="1"/>
-      <w:bookmarkEnd w:id="2"/>
     </w:p>
     <w:p>
       <w:pPr>
         <w:spacing w:line="360" w:lineRule="auto"/>
-        <w:jc w:val="both"/>
-        <w:rPr>
-          <w:i/>
-          <w:color w:val="0000FF"/>
-          <w:lang w:val="en-US"/>
-        </w:rPr>
-      </w:pPr>
-      <w:r>
-        <w:rPr>
-          <w:i/>
-          <w:color w:val="0000FF"/>
-          <w:lang w:val="en-US"/>
-        </w:rPr>
-        <w:t>Anh/Chị trình bày hình vẽ kiến trúc tổng thể của hệ thống (bao gồm các module, thành phần chính nào)</w:t>
-      </w:r>
-    </w:p>
-    <w:p>
-      <w:pPr>
-        <w:spacing w:line="360" w:lineRule="auto"/>
-        <w:jc w:val="both"/>
         <w:rPr>
           <w:b/>
           <w:i/>
@@ -1370,87 +1161,89 @@
       </w:pPr>
       <w:r>
         <w:rPr>
+          <w:noProof/>
+        </w:rPr>
+        <w:drawing>
+          <wp:inline distT="0" distB="0" distL="0" distR="0" wp14:anchorId="7F1B1E69" wp14:editId="62BEFB4D">
+            <wp:extent cx="5732145" cy="3874770"/>
+            <wp:effectExtent l="0" t="0" r="1905" b="0"/>
+            <wp:docPr id="8" name="Picture 8"/>
+            <wp:cNvGraphicFramePr>
+              <a:graphicFrameLocks xmlns:a="http://schemas.openxmlformats.org/drawingml/2006/main" noChangeAspect="1"/>
+            </wp:cNvGraphicFramePr>
+            <a:graphic xmlns:a="http://schemas.openxmlformats.org/drawingml/2006/main">
+              <a:graphicData uri="http://schemas.openxmlformats.org/drawingml/2006/picture">
+                <pic:pic xmlns:pic="http://schemas.openxmlformats.org/drawingml/2006/picture">
+                  <pic:nvPicPr>
+                    <pic:cNvPr id="0" name="Picture 5"/>
+                    <pic:cNvPicPr>
+                      <a:picLocks noChangeAspect="1" noChangeArrowheads="1"/>
+                    </pic:cNvPicPr>
+                  </pic:nvPicPr>
+                  <pic:blipFill>
+                    <a:blip r:embed="rId9">
+                      <a:extLst>
+                        <a:ext uri="{28A0092B-C50C-407E-A947-70E740481C1C}">
+                          <a14:useLocalDpi xmlns:a14="http://schemas.microsoft.com/office/drawing/2010/main" val="0"/>
+                        </a:ext>
+                      </a:extLst>
+                    </a:blip>
+                    <a:srcRect/>
+                    <a:stretch>
+                      <a:fillRect/>
+                    </a:stretch>
+                  </pic:blipFill>
+                  <pic:spPr bwMode="auto">
+                    <a:xfrm>
+                      <a:off x="0" y="0"/>
+                      <a:ext cx="5732145" cy="3874770"/>
+                    </a:xfrm>
+                    <a:prstGeom prst="rect">
+                      <a:avLst/>
+                    </a:prstGeom>
+                    <a:noFill/>
+                    <a:ln>
+                      <a:noFill/>
+                    </a:ln>
+                  </pic:spPr>
+                </pic:pic>
+              </a:graphicData>
+            </a:graphic>
+          </wp:inline>
+        </w:drawing>
+      </w:r>
+    </w:p>
+    <w:p>
+      <w:pPr>
+        <w:spacing w:line="360" w:lineRule="auto"/>
+        <w:jc w:val="center"/>
+        <w:rPr>
+          <w:bCs/>
+          <w:i/>
+          <w:color w:val="0000FF"/>
+          <w:lang w:val="en-US"/>
+        </w:rPr>
+      </w:pPr>
+      <w:r>
+        <w:rPr>
+          <w:bCs/>
+          <w:i/>
+          <w:color w:val="0000FF"/>
+          <w:lang w:val="en-US"/>
+        </w:rPr>
+        <w:t>Hình vẽ kiến trúc hệ thống</w:t>
+      </w:r>
+    </w:p>
+    <w:p>
+      <w:pPr>
+        <w:spacing w:line="360" w:lineRule="auto"/>
+        <w:rPr>
           <w:b/>
           <w:i/>
           <w:color w:val="0000FF"/>
           <w:lang w:val="en-US"/>
         </w:rPr>
-        <w:t>Ví dụ:</w:t>
-      </w:r>
-    </w:p>
-    <w:p>
-      <w:pPr>
-        <w:spacing w:line="360" w:lineRule="auto"/>
-        <w:jc w:val="center"/>
-        <w:rPr>
-          <w:lang w:val="en-US"/>
-        </w:rPr>
-      </w:pPr>
-      <w:r>
-        <w:object w:dxaOrig="6725" w:dyaOrig="4698">
-          <v:shapetype id="_x0000_t75" coordsize="21600,21600" o:spt="75" o:preferrelative="t" path="m@4@5l@4@11@9@11@9@5xe" filled="f" stroked="f">
-            <v:stroke joinstyle="miter"/>
-            <v:formulas>
-              <v:f eqn="if lineDrawn pixelLineWidth 0"/>
-              <v:f eqn="sum @0 1 0"/>
-              <v:f eqn="sum 0 0 @1"/>
-              <v:f eqn="prod @2 1 2"/>
-              <v:f eqn="prod @3 21600 pixelWidth"/>
-              <v:f eqn="prod @3 21600 pixelHeight"/>
-              <v:f eqn="sum @0 0 1"/>
-              <v:f eqn="prod @6 1 2"/>
-              <v:f eqn="prod @7 21600 pixelWidth"/>
-              <v:f eqn="sum @8 21600 0"/>
-              <v:f eqn="prod @7 21600 pixelHeight"/>
-              <v:f eqn="sum @10 21600 0"/>
-            </v:formulas>
-            <v:path o:extrusionok="f" gradientshapeok="t" o:connecttype="rect"/>
-            <o:lock v:ext="edit" aspectratio="t"/>
-          </v:shapetype>
-          <v:shape id="_x0000_i1025" type="#_x0000_t75" style="width:336.2pt;height:234.8pt" o:ole="">
-            <v:imagedata r:id="rId10" o:title=""/>
-          </v:shape>
-          <o:OLEObject Type="Embed" ProgID="Visio.Drawing.11" ShapeID="_x0000_i1025" DrawAspect="Content" ObjectID="_1447962300" r:id="rId11"/>
-        </w:object>
-      </w:r>
-    </w:p>
-    <w:p>
-      <w:pPr>
-        <w:spacing w:line="360" w:lineRule="auto"/>
-        <w:rPr>
-          <w:i/>
-          <w:color w:val="0000FF"/>
-          <w:lang w:val="en-US"/>
-        </w:rPr>
-      </w:pPr>
-      <w:r>
-        <w:rPr>
-          <w:i/>
-          <w:color w:val="0000FF"/>
-          <w:lang w:val="en-US"/>
-        </w:rPr>
-        <w:t>Sau đó, liệt kê danh sách các module, thành phần trong hệ thống:</w:t>
-      </w:r>
-    </w:p>
-    <w:p>
-      <w:pPr>
-        <w:spacing w:line="360" w:lineRule="auto"/>
-        <w:rPr>
-          <w:b/>
-          <w:i/>
-          <w:color w:val="0000FF"/>
-          <w:lang w:val="en-US"/>
-        </w:rPr>
-      </w:pPr>
-      <w:r>
-        <w:rPr>
-          <w:b/>
-          <w:i/>
-          <w:color w:val="0000FF"/>
-          <w:lang w:val="en-US"/>
-        </w:rPr>
-        <w:t>Ví dụ:</w:t>
-      </w:r>
+      </w:pPr>
     </w:p>
     <w:tbl>
       <w:tblPr>
@@ -1523,14 +1316,16 @@
               <w:rPr>
                 <w:color w:val="0000FF"/>
                 <w:szCs w:val="26"/>
+                <w:lang w:val="en-US"/>
               </w:rPr>
             </w:pPr>
             <w:r>
               <w:rPr>
                 <w:color w:val="0000FF"/>
                 <w:szCs w:val="26"/>
-              </w:rPr>
-              <w:t>OGSClient</w:t>
+                <w:lang w:val="en-US"/>
+              </w:rPr>
+              <w:t>Client</w:t>
             </w:r>
           </w:p>
         </w:tc>
@@ -1567,14 +1362,16 @@
               <w:rPr>
                 <w:color w:val="0000FF"/>
                 <w:szCs w:val="26"/>
+                <w:lang w:val="en-US"/>
               </w:rPr>
             </w:pPr>
             <w:r>
               <w:rPr>
                 <w:color w:val="0000FF"/>
                 <w:szCs w:val="26"/>
-              </w:rPr>
-              <w:t>OGSWebService</w:t>
+                <w:lang w:val="en-US"/>
+              </w:rPr>
+              <w:t>RouteController</w:t>
             </w:r>
           </w:p>
         </w:tc>
@@ -1588,14 +1385,16 @@
               <w:rPr>
                 <w:color w:val="0000FF"/>
                 <w:szCs w:val="26"/>
+                <w:lang w:val="en-US"/>
               </w:rPr>
             </w:pPr>
             <w:r>
               <w:rPr>
                 <w:color w:val="0000FF"/>
                 <w:szCs w:val="26"/>
-              </w:rPr>
-              <w:t>Web Service</w:t>
+                <w:lang w:val="en-US"/>
+              </w:rPr>
+              <w:t>Route Controller</w:t>
             </w:r>
           </w:p>
         </w:tc>
@@ -1611,14 +1410,16 @@
               <w:rPr>
                 <w:color w:val="0000FF"/>
                 <w:szCs w:val="26"/>
+                <w:lang w:val="en-US"/>
               </w:rPr>
             </w:pPr>
             <w:r>
               <w:rPr>
                 <w:color w:val="0000FF"/>
                 <w:szCs w:val="26"/>
-              </w:rPr>
-              <w:t>OGSDatabaseManager</w:t>
+                <w:lang w:val="en-US"/>
+              </w:rPr>
+              <w:t>Business Logic</w:t>
             </w:r>
           </w:p>
         </w:tc>
@@ -1632,14 +1433,16 @@
               <w:rPr>
                 <w:color w:val="0000FF"/>
                 <w:szCs w:val="26"/>
+                <w:lang w:val="en-US"/>
               </w:rPr>
             </w:pPr>
             <w:r>
               <w:rPr>
                 <w:color w:val="0000FF"/>
                 <w:szCs w:val="26"/>
-              </w:rPr>
-              <w:t>Quản lý database</w:t>
+                <w:lang w:val="en-US"/>
+              </w:rPr>
+              <w:t>Xử lý các tác vụ logic</w:t>
             </w:r>
           </w:p>
         </w:tc>
@@ -1655,14 +1458,16 @@
               <w:rPr>
                 <w:color w:val="0000FF"/>
                 <w:szCs w:val="26"/>
+                <w:lang w:val="en-US"/>
               </w:rPr>
             </w:pPr>
             <w:r>
               <w:rPr>
                 <w:color w:val="0000FF"/>
                 <w:szCs w:val="26"/>
-              </w:rPr>
-              <w:t>OGSSecuritySetting</w:t>
+                <w:lang w:val="en-US"/>
+              </w:rPr>
+              <w:t>EnityManager</w:t>
             </w:r>
           </w:p>
         </w:tc>
@@ -1676,14 +1481,112 @@
               <w:rPr>
                 <w:color w:val="0000FF"/>
                 <w:szCs w:val="26"/>
+                <w:lang w:val="en-US"/>
               </w:rPr>
             </w:pPr>
             <w:r>
               <w:rPr>
                 <w:color w:val="0000FF"/>
                 <w:szCs w:val="26"/>
-              </w:rPr>
-              <w:t>Thiết lập policy cho web service</w:t>
+                <w:lang w:val="en-US"/>
+              </w:rPr>
+              <w:t>Quản lý Entity</w:t>
+            </w:r>
+          </w:p>
+        </w:tc>
+      </w:tr>
+      <w:tr>
+        <w:tc>
+          <w:tcPr>
+            <w:tcW w:w="3001" w:type="dxa"/>
+          </w:tcPr>
+          <w:p>
+            <w:pPr>
+              <w:spacing w:line="240" w:lineRule="auto"/>
+              <w:rPr>
+                <w:color w:val="0000FF"/>
+                <w:szCs w:val="26"/>
+                <w:lang w:val="en-US"/>
+              </w:rPr>
+            </w:pPr>
+            <w:r>
+              <w:rPr>
+                <w:color w:val="0000FF"/>
+                <w:szCs w:val="26"/>
+                <w:lang w:val="en-US"/>
+              </w:rPr>
+              <w:t>Global Error Handler</w:t>
+            </w:r>
+          </w:p>
+        </w:tc>
+        <w:tc>
+          <w:tcPr>
+            <w:tcW w:w="6179" w:type="dxa"/>
+          </w:tcPr>
+          <w:p>
+            <w:pPr>
+              <w:spacing w:line="240" w:lineRule="auto"/>
+              <w:rPr>
+                <w:color w:val="0000FF"/>
+                <w:szCs w:val="26"/>
+                <w:lang w:val="en-US"/>
+              </w:rPr>
+            </w:pPr>
+            <w:r>
+              <w:rPr>
+                <w:color w:val="0000FF"/>
+                <w:szCs w:val="26"/>
+                <w:lang w:val="en-US"/>
+              </w:rPr>
+              <w:t>Xử lý lỗi global</w:t>
+            </w:r>
+          </w:p>
+        </w:tc>
+      </w:tr>
+      <w:tr>
+        <w:tc>
+          <w:tcPr>
+            <w:tcW w:w="3001" w:type="dxa"/>
+          </w:tcPr>
+          <w:p>
+            <w:pPr>
+              <w:spacing w:line="240" w:lineRule="auto"/>
+              <w:rPr>
+                <w:color w:val="0000FF"/>
+                <w:szCs w:val="26"/>
+                <w:lang w:val="en-US"/>
+              </w:rPr>
+            </w:pPr>
+            <w:r>
+              <w:rPr>
+                <w:color w:val="0000FF"/>
+                <w:szCs w:val="26"/>
+                <w:lang w:val="en-US"/>
+              </w:rPr>
+              <w:t>PostgreSQL</w:t>
+            </w:r>
+          </w:p>
+        </w:tc>
+        <w:tc>
+          <w:tcPr>
+            <w:tcW w:w="6179" w:type="dxa"/>
+          </w:tcPr>
+          <w:p>
+            <w:pPr>
+              <w:spacing w:line="240" w:lineRule="auto"/>
+              <w:rPr>
+                <w:color w:val="0000FF"/>
+                <w:szCs w:val="26"/>
+                <w:lang w:val="en-US"/>
+              </w:rPr>
+            </w:pPr>
+            <w:r>
+              <w:rPr>
+                <w:color w:val="0000FF"/>
+                <w:szCs w:val="26"/>
+                <w:lang w:val="en-US"/>
+              </w:rPr>
+              <w:t>Database</w:t>
             </w:r>
           </w:p>
         </w:tc>
@@ -1698,88 +1601,120 @@
       <w:r>
         <w:br w:type="page"/>
       </w:r>
-      <w:bookmarkStart w:id="3" w:name="_Toc176927906"/>
-      <w:bookmarkStart w:id="4" w:name="_Toc369451630"/>
+      <w:bookmarkStart w:id="2" w:name="_Toc176927906"/>
+      <w:bookmarkStart w:id="3" w:name="_Toc369451630"/>
       <w:r>
         <w:lastRenderedPageBreak/>
         <w:t>Mô tả chi tiết từng thành phần trong hệ thống</w:t>
       </w:r>
+      <w:bookmarkEnd w:id="2"/>
       <w:bookmarkEnd w:id="3"/>
-      <w:bookmarkEnd w:id="4"/>
-    </w:p>
-    <w:p>
-      <w:pPr>
-        <w:spacing w:line="360" w:lineRule="auto"/>
-        <w:rPr>
-          <w:i/>
-          <w:color w:val="0000FF"/>
+    </w:p>
+    <w:p>
+      <w:pPr>
+        <w:rPr>
+          <w:rFonts w:ascii="Arial" w:hAnsi="Arial" w:cs="Arial"/>
+          <w:b/>
+          <w:bCs/>
+          <w:szCs w:val="24"/>
           <w:lang w:val="en-US"/>
         </w:rPr>
       </w:pPr>
       <w:r>
         <w:rPr>
-          <w:i/>
-          <w:color w:val="0000FF"/>
-        </w:rPr>
-        <w:t xml:space="preserve">Với mỗi thành phần trong hệ thống, Anh/Chị hãy trình bày sơ đồ lớp của thành phần đó. </w:t>
+          <w:rFonts w:ascii="Arial" w:hAnsi="Arial" w:cs="Arial"/>
+          <w:b/>
+          <w:bCs/>
+          <w:szCs w:val="24"/>
+          <w:lang w:val="en-US"/>
+        </w:rPr>
+        <w:t>2.1. Client</w:t>
       </w:r>
     </w:p>
     <w:p>
       <w:pPr>
-        <w:spacing w:line="360" w:lineRule="auto"/>
-        <w:rPr>
-          <w:i/>
-          <w:color w:val="0000FF"/>
+        <w:rPr>
+          <w:rFonts w:ascii="Arial" w:hAnsi="Arial" w:cs="Arial"/>
+          <w:b/>
+          <w:bCs/>
+          <w:szCs w:val="24"/>
+          <w:lang w:val="en-US"/>
+        </w:rPr>
+      </w:pPr>
+    </w:p>
+    <w:p>
+      <w:pPr>
+        <w:rPr>
+          <w:rFonts w:ascii="Arial" w:hAnsi="Arial" w:cs="Arial"/>
+          <w:b/>
+          <w:bCs/>
+          <w:szCs w:val="24"/>
           <w:lang w:val="en-US"/>
         </w:rPr>
       </w:pPr>
       <w:r>
         <w:rPr>
-          <w:i/>
-          <w:color w:val="0000FF"/>
-        </w:rPr>
-        <w:t xml:space="preserve">Có thể trình bày chi tiết các thuộc tính và phương thức, hoặc chỉ cần trình bày tên của </w:t>
+          <w:rFonts w:ascii="Arial" w:hAnsi="Arial" w:cs="Arial"/>
+          <w:b/>
+          <w:bCs/>
+          <w:szCs w:val="24"/>
+          <w:lang w:val="en-US"/>
+        </w:rPr>
+        <w:t xml:space="preserve">2.2. Server </w:t>
+      </w:r>
+    </w:p>
+    <w:p>
+      <w:pPr>
+        <w:rPr>
+          <w:szCs w:val="24"/>
+          <w:lang w:val="en-US"/>
+        </w:rPr>
+      </w:pPr>
+      <w:r>
+        <w:rPr>
+          <w:rFonts w:ascii="Arial" w:hAnsi="Arial" w:cs="Arial"/>
+          <w:b/>
+          <w:bCs/>
+          <w:szCs w:val="24"/>
+          <w:lang w:val="en-US"/>
+        </w:rPr>
+        <w:t xml:space="preserve">   </w:t>
       </w:r>
       <w:r>
         <w:rPr>
-          <w:i/>
-          <w:color w:val="0000FF"/>
-          <w:lang w:val="en-US"/>
-        </w:rPr>
-        <w:t>các lớp đối tượng.</w:t>
+          <w:szCs w:val="24"/>
+          <w:lang w:val="en-US"/>
+        </w:rPr>
+        <w:t xml:space="preserve">Ứng dụng được thiết kế theo mô hình </w:t>
       </w:r>
-    </w:p>
-    <w:p>
-      <w:pPr>
-        <w:spacing w:line="360" w:lineRule="auto"/>
-        <w:rPr>
+      <w:r>
+        <w:rPr>
+          <w:szCs w:val="24"/>
+          <w:lang w:val="en-US"/>
+        </w:rPr>
+        <w:t>3 layer (với 3 layer chính là router, service và data access)</w:t>
+      </w:r>
+    </w:p>
+    <w:p>
+      <w:pPr>
+        <w:jc w:val="center"/>
+        <w:rPr>
+          <w:rFonts w:ascii="Arial" w:hAnsi="Arial" w:cs="Arial"/>
           <w:b/>
-          <w:i/>
-          <w:color w:val="0000FF"/>
+          <w:bCs/>
+          <w:szCs w:val="24"/>
           <w:lang w:val="en-US"/>
         </w:rPr>
       </w:pPr>
       <w:r>
         <w:rPr>
-          <w:b/>
-          <w:i/>
-          <w:color w:val="0000FF"/>
-          <w:lang w:val="en-US"/>
-        </w:rPr>
-        <w:t>Ví dụ:</w:t>
-      </w:r>
-    </w:p>
-    <w:p>
-      <w:r>
-        <w:rPr>
           <w:noProof/>
-          <w:lang w:val="en-US"/>
         </w:rPr>
         <w:drawing>
-          <wp:inline distT="0" distB="0" distL="0" distR="0">
-            <wp:extent cx="5581650" cy="1169035"/>
-            <wp:effectExtent l="0" t="0" r="0" b="0"/>
-            <wp:docPr id="4" name="Picture 4"/>
+          <wp:inline distT="0" distB="0" distL="0" distR="0" wp14:anchorId="140DEAFC" wp14:editId="786BD4E6">
+            <wp:extent cx="1722120" cy="2964180"/>
+            <wp:effectExtent l="0" t="0" r="0" b="7620"/>
+            <wp:docPr id="16" name="Picture 16"/>
             <wp:cNvGraphicFramePr>
               <a:graphicFrameLocks xmlns:a="http://schemas.openxmlformats.org/drawingml/2006/main" noChangeAspect="1"/>
             </wp:cNvGraphicFramePr>
@@ -1787,7 +1722,525 @@
               <a:graphicData uri="http://schemas.openxmlformats.org/drawingml/2006/picture">
                 <pic:pic xmlns:pic="http://schemas.openxmlformats.org/drawingml/2006/picture">
                   <pic:nvPicPr>
-                    <pic:cNvPr id="0" name="Picture 2"/>
+                    <pic:cNvPr id="0" name="Picture 22"/>
+                    <pic:cNvPicPr>
+                      <a:picLocks noChangeAspect="1" noChangeArrowheads="1"/>
+                    </pic:cNvPicPr>
+                  </pic:nvPicPr>
+                  <pic:blipFill>
+                    <a:blip r:embed="rId10">
+                      <a:extLst>
+                        <a:ext uri="{28A0092B-C50C-407E-A947-70E740481C1C}">
+                          <a14:useLocalDpi xmlns:a14="http://schemas.microsoft.com/office/drawing/2010/main" val="0"/>
+                        </a:ext>
+                      </a:extLst>
+                    </a:blip>
+                    <a:srcRect/>
+                    <a:stretch>
+                      <a:fillRect/>
+                    </a:stretch>
+                  </pic:blipFill>
+                  <pic:spPr bwMode="auto">
+                    <a:xfrm>
+                      <a:off x="0" y="0"/>
+                      <a:ext cx="1722120" cy="2964180"/>
+                    </a:xfrm>
+                    <a:prstGeom prst="rect">
+                      <a:avLst/>
+                    </a:prstGeom>
+                    <a:noFill/>
+                    <a:ln>
+                      <a:noFill/>
+                    </a:ln>
+                  </pic:spPr>
+                </pic:pic>
+              </a:graphicData>
+            </a:graphic>
+          </wp:inline>
+        </w:drawing>
+      </w:r>
+    </w:p>
+    <w:p>
+      <w:pPr>
+        <w:jc w:val="center"/>
+        <w:rPr>
+          <w:rFonts w:ascii="Arial" w:hAnsi="Arial" w:cs="Arial"/>
+          <w:b/>
+          <w:bCs/>
+          <w:szCs w:val="24"/>
+          <w:lang w:val="en-US"/>
+        </w:rPr>
+      </w:pPr>
+    </w:p>
+    <w:p>
+      <w:pPr>
+        <w:jc w:val="center"/>
+        <w:rPr>
+          <w:i/>
+          <w:iCs/>
+          <w:szCs w:val="24"/>
+          <w:lang w:val="en-US"/>
+        </w:rPr>
+      </w:pPr>
+      <w:r>
+        <w:rPr>
+          <w:i/>
+          <w:iCs/>
+          <w:szCs w:val="24"/>
+          <w:lang w:val="en-US"/>
+        </w:rPr>
+        <w:t>Mô hình 3 layer của ứng dụng</w:t>
+      </w:r>
+    </w:p>
+    <w:p>
+      <w:pPr>
+        <w:rPr>
+          <w:lang w:val="en-US"/>
+        </w:rPr>
+      </w:pPr>
+    </w:p>
+    <w:p>
+      <w:pPr>
+        <w:rPr>
+          <w:b/>
+          <w:bCs/>
+          <w:lang w:val="en-US"/>
+        </w:rPr>
+      </w:pPr>
+      <w:r>
+        <w:rPr>
+          <w:b/>
+          <w:bCs/>
+          <w:lang w:val="en-US"/>
+        </w:rPr>
+        <w:t xml:space="preserve">   </w:t>
+      </w:r>
+      <w:r>
+        <w:rPr>
+          <w:b/>
+          <w:bCs/>
+          <w:lang w:val="en-US"/>
+        </w:rPr>
+        <w:t>2.</w:t>
+      </w:r>
+      <w:r>
+        <w:rPr>
+          <w:b/>
+          <w:bCs/>
+          <w:lang w:val="en-US"/>
+        </w:rPr>
+        <w:t>2.1</w:t>
+      </w:r>
+      <w:r>
+        <w:rPr>
+          <w:b/>
+          <w:bCs/>
+          <w:lang w:val="en-US"/>
+        </w:rPr>
+        <w:t>. RouteController</w:t>
+      </w:r>
+    </w:p>
+    <w:p>
+      <w:pPr>
+        <w:rPr>
+          <w:b/>
+          <w:bCs/>
+          <w:lang w:val="en-US"/>
+        </w:rPr>
+      </w:pPr>
+    </w:p>
+    <w:p>
+      <w:pPr>
+        <w:rPr>
+          <w:b/>
+          <w:bCs/>
+          <w:lang w:val="en-US"/>
+        </w:rPr>
+      </w:pPr>
+    </w:p>
+    <w:p>
+      <w:pPr>
+        <w:jc w:val="center"/>
+      </w:pPr>
+      <w:r>
+        <w:rPr>
+          <w:noProof/>
+        </w:rPr>
+        <w:drawing>
+          <wp:inline distT="0" distB="0" distL="0" distR="0" wp14:anchorId="0C6C1693" wp14:editId="3A010EFF">
+            <wp:extent cx="1249680" cy="1440180"/>
+            <wp:effectExtent l="0" t="0" r="7620" b="7620"/>
+            <wp:docPr id="9" name="Picture 9"/>
+            <wp:cNvGraphicFramePr>
+              <a:graphicFrameLocks xmlns:a="http://schemas.openxmlformats.org/drawingml/2006/main" noChangeAspect="1"/>
+            </wp:cNvGraphicFramePr>
+            <a:graphic xmlns:a="http://schemas.openxmlformats.org/drawingml/2006/main">
+              <a:graphicData uri="http://schemas.openxmlformats.org/drawingml/2006/picture">
+                <pic:pic xmlns:pic="http://schemas.openxmlformats.org/drawingml/2006/picture">
+                  <pic:nvPicPr>
+                    <pic:cNvPr id="0" name="Picture 7"/>
+                    <pic:cNvPicPr>
+                      <a:picLocks noChangeAspect="1" noChangeArrowheads="1"/>
+                    </pic:cNvPicPr>
+                  </pic:nvPicPr>
+                  <pic:blipFill>
+                    <a:blip r:embed="rId11">
+                      <a:extLst>
+                        <a:ext uri="{28A0092B-C50C-407E-A947-70E740481C1C}">
+                          <a14:useLocalDpi xmlns:a14="http://schemas.microsoft.com/office/drawing/2010/main" val="0"/>
+                        </a:ext>
+                      </a:extLst>
+                    </a:blip>
+                    <a:srcRect/>
+                    <a:stretch>
+                      <a:fillRect/>
+                    </a:stretch>
+                  </pic:blipFill>
+                  <pic:spPr bwMode="auto">
+                    <a:xfrm>
+                      <a:off x="0" y="0"/>
+                      <a:ext cx="1249680" cy="1440180"/>
+                    </a:xfrm>
+                    <a:prstGeom prst="rect">
+                      <a:avLst/>
+                    </a:prstGeom>
+                    <a:noFill/>
+                    <a:ln>
+                      <a:noFill/>
+                    </a:ln>
+                  </pic:spPr>
+                </pic:pic>
+              </a:graphicData>
+            </a:graphic>
+          </wp:inline>
+        </w:drawing>
+      </w:r>
+    </w:p>
+    <w:p/>
+    <w:tbl>
+      <w:tblPr>
+        <w:tblStyle w:val="TableGrid"/>
+        <w:tblW w:w="0" w:type="auto"/>
+        <w:tblLook w:val="00A0" w:firstRow="1" w:lastRow="0" w:firstColumn="1" w:lastColumn="0" w:noHBand="0" w:noVBand="0"/>
+      </w:tblPr>
+      <w:tblGrid>
+        <w:gridCol w:w="2959"/>
+        <w:gridCol w:w="6284"/>
+      </w:tblGrid>
+      <w:tr>
+        <w:tc>
+          <w:tcPr>
+            <w:tcW w:w="2959" w:type="dxa"/>
+          </w:tcPr>
+          <w:p>
+            <w:pPr>
+              <w:spacing w:line="240" w:lineRule="auto"/>
+              <w:jc w:val="center"/>
+              <w:rPr>
+                <w:b/>
+                <w:color w:val="0000FF"/>
+                <w:szCs w:val="26"/>
+                <w:lang w:val="en-US"/>
+              </w:rPr>
+            </w:pPr>
+            <w:r>
+              <w:rPr>
+                <w:b/>
+                <w:color w:val="0000FF"/>
+                <w:szCs w:val="26"/>
+                <w:lang w:val="en-US"/>
+              </w:rPr>
+              <w:t>Lớp đối tượng</w:t>
+            </w:r>
+          </w:p>
+        </w:tc>
+        <w:tc>
+          <w:tcPr>
+            <w:tcW w:w="6284" w:type="dxa"/>
+          </w:tcPr>
+          <w:p>
+            <w:pPr>
+              <w:spacing w:line="240" w:lineRule="auto"/>
+              <w:jc w:val="center"/>
+              <w:rPr>
+                <w:b/>
+                <w:color w:val="0000FF"/>
+                <w:szCs w:val="26"/>
+              </w:rPr>
+            </w:pPr>
+            <w:r>
+              <w:rPr>
+                <w:b/>
+                <w:color w:val="0000FF"/>
+                <w:szCs w:val="26"/>
+              </w:rPr>
+              <w:t>Diễn giải</w:t>
+            </w:r>
+          </w:p>
+        </w:tc>
+      </w:tr>
+      <w:tr>
+        <w:tc>
+          <w:tcPr>
+            <w:tcW w:w="2959" w:type="dxa"/>
+          </w:tcPr>
+          <w:p>
+            <w:pPr>
+              <w:spacing w:line="240" w:lineRule="auto"/>
+              <w:rPr>
+                <w:color w:val="0000FF"/>
+                <w:szCs w:val="26"/>
+                <w:lang w:val="en-US"/>
+              </w:rPr>
+            </w:pPr>
+            <w:r>
+              <w:rPr>
+                <w:color w:val="0000FF"/>
+                <w:szCs w:val="26"/>
+                <w:lang w:val="en-US"/>
+              </w:rPr>
+              <w:t>RouteController</w:t>
+            </w:r>
+          </w:p>
+        </w:tc>
+        <w:tc>
+          <w:tcPr>
+            <w:tcW w:w="6284" w:type="dxa"/>
+          </w:tcPr>
+          <w:p>
+            <w:pPr>
+              <w:spacing w:line="240" w:lineRule="auto"/>
+              <w:rPr>
+                <w:color w:val="0000FF"/>
+                <w:szCs w:val="26"/>
+              </w:rPr>
+            </w:pPr>
+            <w:r>
+              <w:rPr>
+                <w:color w:val="0000FF"/>
+                <w:szCs w:val="26"/>
+                <w:lang w:val="en-US"/>
+              </w:rPr>
+              <w:t>Route</w:t>
+            </w:r>
+            <w:r>
+              <w:rPr>
+                <w:color w:val="0000FF"/>
+                <w:szCs w:val="26"/>
+                <w:lang w:val="en-US"/>
+              </w:rPr>
+              <w:t xml:space="preserve"> </w:t>
+            </w:r>
+            <w:r>
+              <w:rPr>
+                <w:color w:val="0000FF"/>
+                <w:szCs w:val="26"/>
+                <w:lang w:val="en-US"/>
+              </w:rPr>
+              <w:t>Controller</w:t>
+            </w:r>
+            <w:r>
+              <w:rPr>
+                <w:color w:val="0000FF"/>
+                <w:szCs w:val="26"/>
+                <w:lang w:val="en-US"/>
+              </w:rPr>
+              <w:t xml:space="preserve"> </w:t>
+            </w:r>
+          </w:p>
+        </w:tc>
+      </w:tr>
+      <w:tr>
+        <w:tc>
+          <w:tcPr>
+            <w:tcW w:w="2959" w:type="dxa"/>
+          </w:tcPr>
+          <w:p>
+            <w:pPr>
+              <w:spacing w:line="240" w:lineRule="auto"/>
+              <w:rPr>
+                <w:color w:val="0000FF"/>
+                <w:szCs w:val="26"/>
+                <w:lang w:val="en-US"/>
+              </w:rPr>
+            </w:pPr>
+            <w:r>
+              <w:rPr>
+                <w:color w:val="0000FF"/>
+                <w:szCs w:val="26"/>
+                <w:lang w:val="en-US"/>
+              </w:rPr>
+              <w:t>Route module</w:t>
+            </w:r>
+          </w:p>
+        </w:tc>
+        <w:tc>
+          <w:tcPr>
+            <w:tcW w:w="6284" w:type="dxa"/>
+          </w:tcPr>
+          <w:p>
+            <w:pPr>
+              <w:spacing w:line="240" w:lineRule="auto"/>
+              <w:rPr>
+                <w:color w:val="0000FF"/>
+                <w:szCs w:val="26"/>
+                <w:lang w:val="en-US"/>
+              </w:rPr>
+            </w:pPr>
+            <w:r>
+              <w:rPr>
+                <w:color w:val="0000FF"/>
+                <w:szCs w:val="26"/>
+                <w:lang w:val="en-US"/>
+              </w:rPr>
+              <w:t>Gọi các services tương ứng, trả kết quả về client</w:t>
+            </w:r>
+          </w:p>
+        </w:tc>
+      </w:tr>
+    </w:tbl>
+    <w:p>
+      <w:pPr>
+        <w:rPr>
+          <w:i/>
+          <w:lang w:val="en-US"/>
+        </w:rPr>
+      </w:pPr>
+    </w:p>
+    <w:p>
+      <w:pPr>
+        <w:rPr>
+          <w:i/>
+          <w:lang w:val="en-US"/>
+        </w:rPr>
+      </w:pPr>
+    </w:p>
+    <w:p>
+      <w:pPr>
+        <w:rPr>
+          <w:i/>
+          <w:lang w:val="en-US"/>
+        </w:rPr>
+      </w:pPr>
+    </w:p>
+    <w:p>
+      <w:pPr>
+        <w:rPr>
+          <w:i/>
+          <w:lang w:val="en-US"/>
+        </w:rPr>
+      </w:pPr>
+    </w:p>
+    <w:p>
+      <w:pPr>
+        <w:rPr>
+          <w:i/>
+          <w:lang w:val="en-US"/>
+        </w:rPr>
+      </w:pPr>
+    </w:p>
+    <w:p>
+      <w:pPr>
+        <w:ind w:firstLine="720"/>
+        <w:rPr>
+          <w:i/>
+          <w:lang w:val="en-US"/>
+        </w:rPr>
+      </w:pPr>
+    </w:p>
+    <w:p>
+      <w:pPr>
+        <w:spacing w:line="360" w:lineRule="auto"/>
+        <w:jc w:val="both"/>
+        <w:rPr>
+          <w:b/>
+          <w:bCs/>
+          <w:lang w:val="en-US"/>
+        </w:rPr>
+      </w:pPr>
+      <w:r>
+        <w:rPr>
+          <w:b/>
+          <w:bCs/>
+          <w:lang w:val="en-US"/>
+        </w:rPr>
+        <w:lastRenderedPageBreak/>
+        <w:t xml:space="preserve">   </w:t>
+      </w:r>
+      <w:r>
+        <w:rPr>
+          <w:b/>
+          <w:bCs/>
+          <w:lang w:val="en-US"/>
+        </w:rPr>
+        <w:t>2.2.</w:t>
+      </w:r>
+      <w:r>
+        <w:rPr>
+          <w:b/>
+          <w:bCs/>
+          <w:lang w:val="en-US"/>
+        </w:rPr>
+        <w:t>2.</w:t>
+      </w:r>
+      <w:r>
+        <w:rPr>
+          <w:b/>
+          <w:bCs/>
+          <w:lang w:val="en-US"/>
+        </w:rPr>
+        <w:t xml:space="preserve"> </w:t>
+      </w:r>
+      <w:r>
+        <w:rPr>
+          <w:b/>
+          <w:bCs/>
+          <w:lang w:val="en-US"/>
+        </w:rPr>
+        <w:t>Business Logic</w:t>
+      </w:r>
+    </w:p>
+    <w:p>
+      <w:pPr>
+        <w:spacing w:line="360" w:lineRule="auto"/>
+        <w:jc w:val="both"/>
+        <w:rPr>
+          <w:b/>
+          <w:bCs/>
+          <w:lang w:val="en-US"/>
+        </w:rPr>
+      </w:pPr>
+    </w:p>
+    <w:p>
+      <w:pPr>
+        <w:pStyle w:val="BodyText"/>
+        <w:jc w:val="center"/>
+        <w:rPr>
+          <w:i/>
+          <w:color w:val="0000FF"/>
+          <w:lang w:val="en-US"/>
+        </w:rPr>
+      </w:pPr>
+      <w:r>
+        <w:rPr>
+          <w:i/>
+          <w:noProof/>
+          <w:color w:val="0000FF"/>
+          <w:lang w:val="en-US"/>
+        </w:rPr>
+        <w:drawing>
+          <wp:inline distT="0" distB="0" distL="0" distR="0" wp14:anchorId="2144B068" wp14:editId="2C2DE7FA">
+            <wp:extent cx="1249680" cy="1440180"/>
+            <wp:effectExtent l="0" t="0" r="7620" b="7620"/>
+            <wp:docPr id="11" name="Picture 11"/>
+            <wp:cNvGraphicFramePr>
+              <a:graphicFrameLocks xmlns:a="http://schemas.openxmlformats.org/drawingml/2006/main" noChangeAspect="1"/>
+            </wp:cNvGraphicFramePr>
+            <a:graphic xmlns:a="http://schemas.openxmlformats.org/drawingml/2006/main">
+              <a:graphicData uri="http://schemas.openxmlformats.org/drawingml/2006/picture">
+                <pic:pic xmlns:pic="http://schemas.openxmlformats.org/drawingml/2006/picture">
+                  <pic:nvPicPr>
+                    <pic:cNvPr id="0" name="Picture 14"/>
                     <pic:cNvPicPr>
                       <a:picLocks noChangeAspect="1" noChangeArrowheads="1"/>
                     </pic:cNvPicPr>
@@ -1808,7 +2261,7 @@
                   <pic:spPr bwMode="auto">
                     <a:xfrm>
                       <a:off x="0" y="0"/>
-                      <a:ext cx="5581650" cy="1169035"/>
+                      <a:ext cx="1249680" cy="1440180"/>
                     </a:xfrm>
                     <a:prstGeom prst="rect">
                       <a:avLst/>
@@ -1832,13 +2285,13 @@
         <w:tblLook w:val="00A0" w:firstRow="1" w:lastRow="0" w:firstColumn="1" w:lastColumn="0" w:noHBand="0" w:noVBand="0"/>
       </w:tblPr>
       <w:tblGrid>
-        <w:gridCol w:w="2951"/>
-        <w:gridCol w:w="6292"/>
+        <w:gridCol w:w="2959"/>
+        <w:gridCol w:w="6284"/>
       </w:tblGrid>
       <w:tr>
         <w:tc>
           <w:tcPr>
-            <w:tcW w:w="3001" w:type="dxa"/>
+            <w:tcW w:w="2959" w:type="dxa"/>
           </w:tcPr>
           <w:p>
             <w:pPr>
@@ -1864,7 +2317,7 @@
         </w:tc>
         <w:tc>
           <w:tcPr>
-            <w:tcW w:w="6463" w:type="dxa"/>
+            <w:tcW w:w="6284" w:type="dxa"/>
           </w:tcPr>
           <w:p>
             <w:pPr>
@@ -1890,7 +2343,7 @@
       <w:tr>
         <w:tc>
           <w:tcPr>
-            <w:tcW w:w="3001" w:type="dxa"/>
+            <w:tcW w:w="2959" w:type="dxa"/>
           </w:tcPr>
           <w:p>
             <w:pPr>
@@ -1898,20 +2351,22 @@
               <w:rPr>
                 <w:color w:val="0000FF"/>
                 <w:szCs w:val="26"/>
+                <w:lang w:val="en-US"/>
               </w:rPr>
             </w:pPr>
             <w:r>
               <w:rPr>
                 <w:color w:val="0000FF"/>
                 <w:szCs w:val="26"/>
-              </w:rPr>
-              <w:t>UsrCtrlTitle</w:t>
+                <w:lang w:val="en-US"/>
+              </w:rPr>
+              <w:t>Bussiness Logic</w:t>
             </w:r>
           </w:p>
         </w:tc>
         <w:tc>
           <w:tcPr>
-            <w:tcW w:w="6463" w:type="dxa"/>
+            <w:tcW w:w="6284" w:type="dxa"/>
           </w:tcPr>
           <w:p>
             <w:pPr>
@@ -1925,8 +2380,9 @@
               <w:rPr>
                 <w:color w:val="0000FF"/>
                 <w:szCs w:val="26"/>
-              </w:rPr>
-              <w:t>Tiêu đề</w:t>
+                <w:lang w:val="en-US"/>
+              </w:rPr>
+              <w:t>Xử lý nghiệp vụ</w:t>
             </w:r>
           </w:p>
         </w:tc>
@@ -1934,7 +2390,7 @@
       <w:tr>
         <w:tc>
           <w:tcPr>
-            <w:tcW w:w="3001" w:type="dxa"/>
+            <w:tcW w:w="2959" w:type="dxa"/>
           </w:tcPr>
           <w:p>
             <w:pPr>
@@ -1942,20 +2398,30 @@
               <w:rPr>
                 <w:color w:val="0000FF"/>
                 <w:szCs w:val="26"/>
+                <w:lang w:val="en-US"/>
               </w:rPr>
             </w:pPr>
             <w:r>
               <w:rPr>
                 <w:color w:val="0000FF"/>
                 <w:szCs w:val="26"/>
-              </w:rPr>
-              <w:t>LT_BANG</w:t>
+                <w:lang w:val="en-US"/>
+              </w:rPr>
+              <w:t>Bussiness Logic</w:t>
+            </w:r>
+            <w:r>
+              <w:rPr>
+                <w:color w:val="0000FF"/>
+                <w:szCs w:val="26"/>
+                <w:lang w:val="en-US"/>
+              </w:rPr>
+              <w:t xml:space="preserve"> Modules</w:t>
             </w:r>
           </w:p>
         </w:tc>
         <w:tc>
           <w:tcPr>
-            <w:tcW w:w="6463" w:type="dxa"/>
+            <w:tcW w:w="6284" w:type="dxa"/>
           </w:tcPr>
           <w:p>
             <w:pPr>
@@ -1963,14 +2429,216 @@
               <w:rPr>
                 <w:color w:val="0000FF"/>
                 <w:szCs w:val="26"/>
+                <w:lang w:val="en-US"/>
               </w:rPr>
             </w:pPr>
             <w:r>
               <w:rPr>
                 <w:color w:val="0000FF"/>
                 <w:szCs w:val="26"/>
-              </w:rPr>
-              <w:t>Mở và truy xuất Cơ sở dữ liệu</w:t>
+                <w:lang w:val="en-US"/>
+              </w:rPr>
+              <w:t>Các module xử lý một nghiệp vụ cụ thể</w:t>
+            </w:r>
+          </w:p>
+        </w:tc>
+      </w:tr>
+    </w:tbl>
+    <w:p>
+      <w:pPr>
+        <w:pStyle w:val="BodyText"/>
+        <w:jc w:val="center"/>
+        <w:rPr>
+          <w:i/>
+          <w:color w:val="0000FF"/>
+          <w:lang w:val="en-US"/>
+        </w:rPr>
+      </w:pPr>
+    </w:p>
+    <w:p>
+      <w:pPr>
+        <w:spacing w:line="360" w:lineRule="auto"/>
+        <w:jc w:val="both"/>
+        <w:rPr>
+          <w:b/>
+          <w:bCs/>
+          <w:lang w:val="en-US"/>
+        </w:rPr>
+      </w:pPr>
+      <w:r>
+        <w:rPr>
+          <w:b/>
+          <w:bCs/>
+          <w:lang w:val="en-US"/>
+        </w:rPr>
+        <w:t xml:space="preserve">   </w:t>
+      </w:r>
+      <w:r>
+        <w:rPr>
+          <w:b/>
+          <w:bCs/>
+          <w:lang w:val="en-US"/>
+        </w:rPr>
+        <w:t>2.</w:t>
+      </w:r>
+      <w:r>
+        <w:rPr>
+          <w:b/>
+          <w:bCs/>
+          <w:lang w:val="en-US"/>
+        </w:rPr>
+        <w:t>2.3</w:t>
+      </w:r>
+      <w:r>
+        <w:rPr>
+          <w:b/>
+          <w:bCs/>
+          <w:lang w:val="en-US"/>
+        </w:rPr>
+        <w:t xml:space="preserve">. </w:t>
+      </w:r>
+      <w:r>
+        <w:rPr>
+          <w:b/>
+          <w:bCs/>
+          <w:lang w:val="en-US"/>
+        </w:rPr>
+        <w:t>EntityManager</w:t>
+      </w:r>
+    </w:p>
+    <w:p>
+      <w:pPr>
+        <w:spacing w:line="360" w:lineRule="auto"/>
+        <w:jc w:val="center"/>
+        <w:rPr>
+          <w:b/>
+          <w:bCs/>
+          <w:lang w:val="en-US"/>
+        </w:rPr>
+      </w:pPr>
+      <w:r>
+        <w:rPr>
+          <w:noProof/>
+        </w:rPr>
+        <w:drawing>
+          <wp:inline distT="0" distB="0" distL="0" distR="0" wp14:anchorId="314128A7" wp14:editId="261C8F94">
+            <wp:extent cx="2575560" cy="1440180"/>
+            <wp:effectExtent l="0" t="0" r="0" b="7620"/>
+            <wp:docPr id="13" name="Picture 13"/>
+            <wp:cNvGraphicFramePr>
+              <a:graphicFrameLocks xmlns:a="http://schemas.openxmlformats.org/drawingml/2006/main" noChangeAspect="1"/>
+            </wp:cNvGraphicFramePr>
+            <a:graphic xmlns:a="http://schemas.openxmlformats.org/drawingml/2006/main">
+              <a:graphicData uri="http://schemas.openxmlformats.org/drawingml/2006/picture">
+                <pic:pic xmlns:pic="http://schemas.openxmlformats.org/drawingml/2006/picture">
+                  <pic:nvPicPr>
+                    <pic:cNvPr id="0" name="Picture 16"/>
+                    <pic:cNvPicPr>
+                      <a:picLocks noChangeAspect="1" noChangeArrowheads="1"/>
+                    </pic:cNvPicPr>
+                  </pic:nvPicPr>
+                  <pic:blipFill>
+                    <a:blip r:embed="rId13">
+                      <a:extLst>
+                        <a:ext uri="{28A0092B-C50C-407E-A947-70E740481C1C}">
+                          <a14:useLocalDpi xmlns:a14="http://schemas.microsoft.com/office/drawing/2010/main" val="0"/>
+                        </a:ext>
+                      </a:extLst>
+                    </a:blip>
+                    <a:srcRect/>
+                    <a:stretch>
+                      <a:fillRect/>
+                    </a:stretch>
+                  </pic:blipFill>
+                  <pic:spPr bwMode="auto">
+                    <a:xfrm>
+                      <a:off x="0" y="0"/>
+                      <a:ext cx="2575560" cy="1440180"/>
+                    </a:xfrm>
+                    <a:prstGeom prst="rect">
+                      <a:avLst/>
+                    </a:prstGeom>
+                    <a:noFill/>
+                    <a:ln>
+                      <a:noFill/>
+                    </a:ln>
+                  </pic:spPr>
+                </pic:pic>
+              </a:graphicData>
+            </a:graphic>
+          </wp:inline>
+        </w:drawing>
+      </w:r>
+    </w:p>
+    <w:p>
+      <w:pPr>
+        <w:spacing w:line="360" w:lineRule="auto"/>
+        <w:jc w:val="center"/>
+        <w:rPr>
+          <w:b/>
+          <w:bCs/>
+          <w:lang w:val="en-US"/>
+        </w:rPr>
+      </w:pPr>
+    </w:p>
+    <w:tbl>
+      <w:tblPr>
+        <w:tblStyle w:val="TableGrid"/>
+        <w:tblW w:w="0" w:type="auto"/>
+        <w:tblLook w:val="00A0" w:firstRow="1" w:lastRow="0" w:firstColumn="1" w:lastColumn="0" w:noHBand="0" w:noVBand="0"/>
+      </w:tblPr>
+      <w:tblGrid>
+        <w:gridCol w:w="2959"/>
+        <w:gridCol w:w="6284"/>
+      </w:tblGrid>
+      <w:tr>
+        <w:tc>
+          <w:tcPr>
+            <w:tcW w:w="2959" w:type="dxa"/>
+          </w:tcPr>
+          <w:p>
+            <w:pPr>
+              <w:spacing w:line="240" w:lineRule="auto"/>
+              <w:jc w:val="center"/>
+              <w:rPr>
+                <w:b/>
+                <w:color w:val="0000FF"/>
+                <w:szCs w:val="26"/>
+                <w:lang w:val="en-US"/>
+              </w:rPr>
+            </w:pPr>
+            <w:r>
+              <w:rPr>
+                <w:b/>
+                <w:color w:val="0000FF"/>
+                <w:szCs w:val="26"/>
+                <w:lang w:val="en-US"/>
+              </w:rPr>
+              <w:t>Lớp đối tượng</w:t>
+            </w:r>
+          </w:p>
+        </w:tc>
+        <w:tc>
+          <w:tcPr>
+            <w:tcW w:w="6284" w:type="dxa"/>
+          </w:tcPr>
+          <w:p>
+            <w:pPr>
+              <w:spacing w:line="240" w:lineRule="auto"/>
+              <w:jc w:val="center"/>
+              <w:rPr>
+                <w:b/>
+                <w:color w:val="0000FF"/>
+                <w:szCs w:val="26"/>
+              </w:rPr>
+            </w:pPr>
+            <w:r>
+              <w:rPr>
+                <w:b/>
+                <w:color w:val="0000FF"/>
+                <w:szCs w:val="26"/>
+              </w:rPr>
+              <w:t>Diễn giải</w:t>
             </w:r>
           </w:p>
         </w:tc>
@@ -1978,7 +2646,7 @@
       <w:tr>
         <w:tc>
           <w:tcPr>
-            <w:tcW w:w="3001" w:type="dxa"/>
+            <w:tcW w:w="2959" w:type="dxa"/>
           </w:tcPr>
           <w:p>
             <w:pPr>
@@ -1986,20 +2654,22 @@
               <w:rPr>
                 <w:color w:val="0000FF"/>
                 <w:szCs w:val="26"/>
+                <w:lang w:val="en-US"/>
               </w:rPr>
             </w:pPr>
             <w:r>
               <w:rPr>
                 <w:color w:val="0000FF"/>
                 <w:szCs w:val="26"/>
-              </w:rPr>
-              <w:t>LT_DLL</w:t>
+                <w:lang w:val="en-US"/>
+              </w:rPr>
+              <w:t>EntityManager</w:t>
             </w:r>
           </w:p>
         </w:tc>
         <w:tc>
           <w:tcPr>
-            <w:tcW w:w="6463" w:type="dxa"/>
+            <w:tcW w:w="6284" w:type="dxa"/>
           </w:tcPr>
           <w:p>
             <w:pPr>
@@ -2013,8 +2683,9 @@
               <w:rPr>
                 <w:color w:val="0000FF"/>
                 <w:szCs w:val="26"/>
-              </w:rPr>
-              <w:t>Mở và truy xuất DLL</w:t>
+                <w:lang w:val="en-US"/>
+              </w:rPr>
+              <w:t>Quản lý entity/model</w:t>
             </w:r>
           </w:p>
         </w:tc>
@@ -2022,7 +2693,7 @@
       <w:tr>
         <w:tc>
           <w:tcPr>
-            <w:tcW w:w="3001" w:type="dxa"/>
+            <w:tcW w:w="2959" w:type="dxa"/>
           </w:tcPr>
           <w:p>
             <w:pPr>
@@ -2030,20 +2701,22 @@
               <w:rPr>
                 <w:color w:val="0000FF"/>
                 <w:szCs w:val="26"/>
+                <w:lang w:val="en-US"/>
               </w:rPr>
             </w:pPr>
             <w:r>
               <w:rPr>
                 <w:color w:val="0000FF"/>
                 <w:szCs w:val="26"/>
-              </w:rPr>
-              <w:t>LT_KetNoi</w:t>
+                <w:lang w:val="en-US"/>
+              </w:rPr>
+              <w:t>Processing</w:t>
             </w:r>
           </w:p>
         </w:tc>
         <w:tc>
           <w:tcPr>
-            <w:tcW w:w="6463" w:type="dxa"/>
+            <w:tcW w:w="6284" w:type="dxa"/>
           </w:tcPr>
           <w:p>
             <w:pPr>
@@ -2051,14 +2724,16 @@
               <w:rPr>
                 <w:color w:val="0000FF"/>
                 <w:szCs w:val="26"/>
+                <w:lang w:val="en-US"/>
               </w:rPr>
             </w:pPr>
             <w:r>
               <w:rPr>
                 <w:color w:val="0000FF"/>
                 <w:szCs w:val="26"/>
-              </w:rPr>
-              <w:t>Gửi các request GET và POST</w:t>
+                <w:lang w:val="en-US"/>
+              </w:rPr>
+              <w:t>Xử lý nghiệp vụ trước khi truy vấn</w:t>
             </w:r>
           </w:p>
         </w:tc>
@@ -2066,7 +2741,7 @@
       <w:tr>
         <w:tc>
           <w:tcPr>
-            <w:tcW w:w="3001" w:type="dxa"/>
+            <w:tcW w:w="2959" w:type="dxa"/>
           </w:tcPr>
           <w:p>
             <w:pPr>
@@ -2074,20 +2749,22 @@
               <w:rPr>
                 <w:color w:val="0000FF"/>
                 <w:szCs w:val="26"/>
+                <w:lang w:val="en-US"/>
               </w:rPr>
             </w:pPr>
             <w:r>
               <w:rPr>
                 <w:color w:val="0000FF"/>
                 <w:szCs w:val="26"/>
-              </w:rPr>
-              <w:t>LT_XML</w:t>
+                <w:lang w:val="en-US"/>
+              </w:rPr>
+              <w:t>Query</w:t>
             </w:r>
           </w:p>
         </w:tc>
         <w:tc>
           <w:tcPr>
-            <w:tcW w:w="6463" w:type="dxa"/>
+            <w:tcW w:w="6284" w:type="dxa"/>
           </w:tcPr>
           <w:p>
             <w:pPr>
@@ -2095,14 +2772,16 @@
               <w:rPr>
                 <w:color w:val="0000FF"/>
                 <w:szCs w:val="26"/>
+                <w:lang w:val="en-US"/>
               </w:rPr>
             </w:pPr>
             <w:r>
               <w:rPr>
                 <w:color w:val="0000FF"/>
                 <w:szCs w:val="26"/>
-              </w:rPr>
-              <w:t>Mở và truy xuất XML</w:t>
+                <w:lang w:val="en-US"/>
+              </w:rPr>
+              <w:t>Truy vấn dữ liệu</w:t>
             </w:r>
           </w:p>
         </w:tc>
@@ -2110,8 +2789,11 @@
     </w:tbl>
     <w:p>
       <w:pPr>
+        <w:pStyle w:val="BodyText"/>
+        <w:ind w:left="0"/>
         <w:rPr>
           <w:i/>
+          <w:color w:val="0000FF"/>
           <w:lang w:val="en-US"/>
         </w:rPr>
       </w:pPr>
@@ -2122,39 +2804,129 @@
         <w:jc w:val="both"/>
         <w:rPr>
           <w:b/>
-          <w:i/>
-          <w:color w:val="0000FF"/>
-          <w:u w:val="single"/>
-          <w:lang w:val="en-US"/>
-        </w:rPr>
-      </w:pPr>
+          <w:bCs/>
+          <w:lang w:val="en-US"/>
+        </w:rPr>
+      </w:pPr>
+      <w:r>
+        <w:rPr>
+          <w:b/>
+          <w:bCs/>
+          <w:lang w:val="en-US"/>
+        </w:rPr>
+        <w:t xml:space="preserve">   </w:t>
+      </w:r>
+      <w:r>
+        <w:rPr>
+          <w:b/>
+          <w:bCs/>
+          <w:lang w:val="en-US"/>
+        </w:rPr>
+        <w:t>2.</w:t>
+      </w:r>
+      <w:r>
+        <w:rPr>
+          <w:b/>
+          <w:bCs/>
+          <w:lang w:val="en-US"/>
+        </w:rPr>
+        <w:t>2.4</w:t>
+      </w:r>
+      <w:r>
+        <w:rPr>
+          <w:b/>
+          <w:bCs/>
+          <w:lang w:val="en-US"/>
+        </w:rPr>
+        <w:t xml:space="preserve">. </w:t>
+      </w:r>
+      <w:r>
+        <w:rPr>
+          <w:b/>
+          <w:bCs/>
+          <w:lang w:val="en-US"/>
+        </w:rPr>
+        <w:t>Global Error Handler</w:t>
+      </w:r>
+    </w:p>
+    <w:p>
+      <w:pPr>
+        <w:spacing w:line="360" w:lineRule="auto"/>
+        <w:jc w:val="center"/>
+        <w:rPr>
+          <w:b/>
+          <w:bCs/>
+          <w:lang w:val="en-US"/>
+        </w:rPr>
+      </w:pPr>
+      <w:r>
+        <w:rPr>
+          <w:noProof/>
+        </w:rPr>
+        <w:drawing>
+          <wp:inline distT="0" distB="0" distL="0" distR="0" wp14:anchorId="7B175710" wp14:editId="366633AE">
+            <wp:extent cx="2575560" cy="1440180"/>
+            <wp:effectExtent l="0" t="0" r="0" b="7620"/>
+            <wp:docPr id="14" name="Picture 14"/>
+            <wp:cNvGraphicFramePr>
+              <a:graphicFrameLocks xmlns:a="http://schemas.openxmlformats.org/drawingml/2006/main" noChangeAspect="1"/>
+            </wp:cNvGraphicFramePr>
+            <a:graphic xmlns:a="http://schemas.openxmlformats.org/drawingml/2006/main">
+              <a:graphicData uri="http://schemas.openxmlformats.org/drawingml/2006/picture">
+                <pic:pic xmlns:pic="http://schemas.openxmlformats.org/drawingml/2006/picture">
+                  <pic:nvPicPr>
+                    <pic:cNvPr id="0" name="Picture 18"/>
+                    <pic:cNvPicPr>
+                      <a:picLocks noChangeAspect="1" noChangeArrowheads="1"/>
+                    </pic:cNvPicPr>
+                  </pic:nvPicPr>
+                  <pic:blipFill>
+                    <a:blip r:embed="rId14">
+                      <a:extLst>
+                        <a:ext uri="{28A0092B-C50C-407E-A947-70E740481C1C}">
+                          <a14:useLocalDpi xmlns:a14="http://schemas.microsoft.com/office/drawing/2010/main" val="0"/>
+                        </a:ext>
+                      </a:extLst>
+                    </a:blip>
+                    <a:srcRect/>
+                    <a:stretch>
+                      <a:fillRect/>
+                    </a:stretch>
+                  </pic:blipFill>
+                  <pic:spPr bwMode="auto">
+                    <a:xfrm>
+                      <a:off x="0" y="0"/>
+                      <a:ext cx="2575560" cy="1440180"/>
+                    </a:xfrm>
+                    <a:prstGeom prst="rect">
+                      <a:avLst/>
+                    </a:prstGeom>
+                    <a:noFill/>
+                    <a:ln>
+                      <a:noFill/>
+                    </a:ln>
+                  </pic:spPr>
+                </pic:pic>
+              </a:graphicData>
+            </a:graphic>
+          </wp:inline>
+        </w:drawing>
+      </w:r>
     </w:p>
     <w:tbl>
       <w:tblPr>
         <w:tblStyle w:val="TableGrid"/>
         <w:tblW w:w="0" w:type="auto"/>
-        <w:tblBorders>
-          <w:top w:val="none" w:sz="0" w:space="0" w:color="auto"/>
-          <w:left w:val="none" w:sz="0" w:space="0" w:color="auto"/>
-          <w:bottom w:val="none" w:sz="0" w:space="0" w:color="auto"/>
-          <w:right w:val="none" w:sz="0" w:space="0" w:color="auto"/>
-          <w:insideH w:val="none" w:sz="0" w:space="0" w:color="auto"/>
-          <w:insideV w:val="none" w:sz="0" w:space="0" w:color="auto"/>
-        </w:tblBorders>
-        <w:tblLook w:val="01E0" w:firstRow="1" w:lastRow="1" w:firstColumn="1" w:lastColumn="1" w:noHBand="0" w:noVBand="0"/>
+        <w:tblLook w:val="00A0" w:firstRow="1" w:lastRow="0" w:firstColumn="1" w:lastColumn="0" w:noHBand="0" w:noVBand="0"/>
       </w:tblPr>
       <w:tblGrid>
-        <w:gridCol w:w="809"/>
-        <w:gridCol w:w="8434"/>
+        <w:gridCol w:w="2959"/>
+        <w:gridCol w:w="6284"/>
       </w:tblGrid>
       <w:tr>
-        <w:trPr>
-          <w:trHeight w:val="2439"/>
-        </w:trPr>
         <w:tc>
           <w:tcPr>
-            <w:tcW w:w="817" w:type="dxa"/>
-            <w:vAlign w:val="center"/>
+            <w:tcW w:w="2959" w:type="dxa"/>
           </w:tcPr>
           <w:p>
             <w:pPr>
@@ -2162,106 +2934,194 @@
               <w:jc w:val="center"/>
               <w:rPr>
                 <w:b/>
-                <w:i/>
-                <w:color w:val="0000FF"/>
-                <w:szCs w:val="114"/>
-                <w:lang w:val="en-US"/>
-                <w14:shadow w14:blurRad="50800" w14:dist="38100" w14:dir="2700000" w14:sx="100000" w14:sy="100000" w14:kx="0" w14:ky="0" w14:algn="tl">
-                  <w14:srgbClr w14:val="000000">
-                    <w14:alpha w14:val="60000"/>
-                  </w14:srgbClr>
-                </w14:shadow>
+                <w:color w:val="0000FF"/>
+                <w:szCs w:val="26"/>
+                <w:lang w:val="en-US"/>
               </w:rPr>
             </w:pPr>
             <w:r>
               <w:rPr>
                 <w:b/>
-                <w:i/>
-                <w:color w:val="0000FF"/>
-                <w:sz w:val="114"/>
-                <w:szCs w:val="114"/>
-                <w:lang w:val="en-US"/>
-                <w14:shadow w14:blurRad="50800" w14:dist="38100" w14:dir="2700000" w14:sx="100000" w14:sy="100000" w14:kx="0" w14:ky="0" w14:algn="tl">
-                  <w14:srgbClr w14:val="000000">
-                    <w14:alpha w14:val="60000"/>
-                  </w14:srgbClr>
-                </w14:shadow>
-              </w:rPr>
-              <w:t>!</w:t>
+                <w:color w:val="0000FF"/>
+                <w:szCs w:val="26"/>
+                <w:lang w:val="en-US"/>
+              </w:rPr>
+              <w:t>Lớp đối tượng</w:t>
             </w:r>
           </w:p>
         </w:tc>
         <w:tc>
           <w:tcPr>
-            <w:tcW w:w="8759" w:type="dxa"/>
+            <w:tcW w:w="6284" w:type="dxa"/>
           </w:tcPr>
           <w:p>
             <w:pPr>
-              <w:spacing w:line="360" w:lineRule="auto"/>
-              <w:jc w:val="both"/>
+              <w:spacing w:line="240" w:lineRule="auto"/>
+              <w:jc w:val="center"/>
               <w:rPr>
                 <w:b/>
-                <w:i/>
-                <w:color w:val="0000FF"/>
-                <w:u w:val="single"/>
-                <w:lang w:val="en-US"/>
+                <w:color w:val="0000FF"/>
+                <w:szCs w:val="26"/>
               </w:rPr>
             </w:pPr>
             <w:r>
               <w:rPr>
                 <w:b/>
-                <w:i/>
-                <w:color w:val="0000FF"/>
-                <w:u w:val="single"/>
-                <w:lang w:val="en-US"/>
-              </w:rPr>
-              <w:t>Lưu ý:</w:t>
+                <w:color w:val="0000FF"/>
+                <w:szCs w:val="26"/>
+              </w:rPr>
+              <w:t>Diễn giải</w:t>
             </w:r>
           </w:p>
+        </w:tc>
+      </w:tr>
+      <w:tr>
+        <w:tc>
+          <w:tcPr>
+            <w:tcW w:w="2959" w:type="dxa"/>
+          </w:tcPr>
           <w:p>
             <w:pPr>
-              <w:numPr>
-                <w:ilvl w:val="0"/>
-                <w:numId w:val="36"/>
-              </w:numPr>
-              <w:spacing w:line="360" w:lineRule="auto"/>
-              <w:jc w:val="both"/>
-              <w:rPr>
-                <w:i/>
-                <w:color w:val="0000FF"/>
+              <w:spacing w:line="240" w:lineRule="auto"/>
+              <w:rPr>
+                <w:color w:val="0000FF"/>
+                <w:szCs w:val="26"/>
                 <w:lang w:val="en-US"/>
               </w:rPr>
             </w:pPr>
             <w:r>
               <w:rPr>
-                <w:i/>
-                <w:color w:val="0000FF"/>
-                <w:lang w:val="en-US"/>
-              </w:rPr>
-              <w:t>Anh/Chị có thể sử dụng Visual Studio.NET 2005 hoặc JBuilder để có được sơ đồ lớp (thực tế) của ứng dụng</w:t>
+                <w:color w:val="0000FF"/>
+                <w:szCs w:val="26"/>
+                <w:lang w:val="en-US"/>
+              </w:rPr>
+              <w:t>Global Error Handler</w:t>
             </w:r>
           </w:p>
+        </w:tc>
+        <w:tc>
+          <w:tcPr>
+            <w:tcW w:w="6284" w:type="dxa"/>
+          </w:tcPr>
           <w:p>
             <w:pPr>
-              <w:numPr>
-                <w:ilvl w:val="0"/>
-                <w:numId w:val="36"/>
-              </w:numPr>
-              <w:spacing w:line="360" w:lineRule="auto"/>
-              <w:jc w:val="both"/>
-              <w:rPr>
-                <w:i/>
-                <w:color w:val="0000FF"/>
-                <w:lang w:val="en-US"/>
+              <w:spacing w:line="240" w:lineRule="auto"/>
+              <w:rPr>
+                <w:color w:val="0000FF"/>
+                <w:szCs w:val="26"/>
               </w:rPr>
             </w:pPr>
             <w:r>
               <w:rPr>
-                <w:i/>
-                <w:color w:val="0000FF"/>
-                <w:lang w:val="en-US"/>
-              </w:rPr>
-              <w:t>Nếu có các điểm đặc biệt trong kiến trúc,  ví dụ như áp dụng mẫu thiết kế (Design Pattern), sử dụng kiến trúc .Net Tier/MVC…, hỗ trợ cơ chế plug-in…, Anh/Chị cần trình bày rõ để thể hiện điều này</w:t>
+                <w:color w:val="0000FF"/>
+                <w:szCs w:val="26"/>
+                <w:lang w:val="en-US"/>
+              </w:rPr>
+              <w:t xml:space="preserve">Quản lý </w:t>
+            </w:r>
+            <w:r>
+              <w:rPr>
+                <w:color w:val="0000FF"/>
+                <w:szCs w:val="26"/>
+                <w:lang w:val="en-US"/>
+              </w:rPr>
+              <w:t xml:space="preserve">lỗi </w:t>
+            </w:r>
+          </w:p>
+        </w:tc>
+      </w:tr>
+      <w:tr>
+        <w:tc>
+          <w:tcPr>
+            <w:tcW w:w="2959" w:type="dxa"/>
+          </w:tcPr>
+          <w:p>
+            <w:pPr>
+              <w:spacing w:line="240" w:lineRule="auto"/>
+              <w:rPr>
+                <w:color w:val="0000FF"/>
+                <w:szCs w:val="26"/>
+                <w:lang w:val="en-US"/>
+              </w:rPr>
+            </w:pPr>
+            <w:r>
+              <w:rPr>
+                <w:color w:val="0000FF"/>
+                <w:szCs w:val="26"/>
+                <w:lang w:val="en-US"/>
+              </w:rPr>
+              <w:t>Processing</w:t>
+            </w:r>
+          </w:p>
+        </w:tc>
+        <w:tc>
+          <w:tcPr>
+            <w:tcW w:w="6284" w:type="dxa"/>
+          </w:tcPr>
+          <w:p>
+            <w:pPr>
+              <w:spacing w:line="240" w:lineRule="auto"/>
+              <w:rPr>
+                <w:color w:val="0000FF"/>
+                <w:szCs w:val="26"/>
+                <w:lang w:val="en-US"/>
+              </w:rPr>
+            </w:pPr>
+            <w:r>
+              <w:rPr>
+                <w:color w:val="0000FF"/>
+                <w:szCs w:val="26"/>
+                <w:lang w:val="en-US"/>
+              </w:rPr>
+              <w:t>Xử lý nghiệp vụ trước khi truy vấn</w:t>
+            </w:r>
+          </w:p>
+        </w:tc>
+      </w:tr>
+      <w:tr>
+        <w:tc>
+          <w:tcPr>
+            <w:tcW w:w="2959" w:type="dxa"/>
+          </w:tcPr>
+          <w:p>
+            <w:pPr>
+              <w:spacing w:line="240" w:lineRule="auto"/>
+              <w:rPr>
+                <w:color w:val="0000FF"/>
+                <w:szCs w:val="26"/>
+                <w:lang w:val="en-US"/>
+              </w:rPr>
+            </w:pPr>
+            <w:r>
+              <w:rPr>
+                <w:color w:val="0000FF"/>
+                <w:szCs w:val="26"/>
+                <w:lang w:val="en-US"/>
+              </w:rPr>
+              <w:t>Action</w:t>
+            </w:r>
+          </w:p>
+        </w:tc>
+        <w:tc>
+          <w:tcPr>
+            <w:tcW w:w="6284" w:type="dxa"/>
+          </w:tcPr>
+          <w:p>
+            <w:pPr>
+              <w:spacing w:line="240" w:lineRule="auto"/>
+              <w:rPr>
+                <w:color w:val="0000FF"/>
+                <w:szCs w:val="26"/>
+                <w:lang w:val="en-US"/>
+              </w:rPr>
+            </w:pPr>
+            <w:r>
+              <w:rPr>
+                <w:color w:val="0000FF"/>
+                <w:szCs w:val="26"/>
+                <w:lang w:val="en-US"/>
+              </w:rPr>
+              <w:t>Hành động của ứng dụng khi lỗi (gửi thông báo,…)</w:t>
             </w:r>
           </w:p>
         </w:tc>
@@ -2272,6 +3132,70 @@
         <w:spacing w:line="360" w:lineRule="auto"/>
         <w:jc w:val="both"/>
         <w:rPr>
+          <w:b/>
+          <w:bCs/>
+          <w:lang w:val="en-US"/>
+        </w:rPr>
+      </w:pPr>
+    </w:p>
+    <w:p>
+      <w:pPr>
+        <w:spacing w:line="360" w:lineRule="auto"/>
+        <w:jc w:val="both"/>
+        <w:rPr>
+          <w:b/>
+          <w:bCs/>
+          <w:lang w:val="en-US"/>
+        </w:rPr>
+      </w:pPr>
+      <w:r>
+        <w:rPr>
+          <w:b/>
+          <w:bCs/>
+          <w:lang w:val="en-US"/>
+        </w:rPr>
+        <w:t xml:space="preserve">   </w:t>
+      </w:r>
+      <w:r>
+        <w:rPr>
+          <w:b/>
+          <w:bCs/>
+          <w:lang w:val="en-US"/>
+        </w:rPr>
+        <w:t>2.</w:t>
+      </w:r>
+      <w:r>
+        <w:rPr>
+          <w:b/>
+          <w:bCs/>
+          <w:lang w:val="en-US"/>
+        </w:rPr>
+        <w:t>2.5</w:t>
+      </w:r>
+      <w:r>
+        <w:rPr>
+          <w:b/>
+          <w:bCs/>
+          <w:lang w:val="en-US"/>
+        </w:rPr>
+        <w:t xml:space="preserve">. </w:t>
+      </w:r>
+      <w:r>
+        <w:rPr>
+          <w:b/>
+          <w:bCs/>
+          <w:lang w:val="en-US"/>
+        </w:rPr>
+        <w:t>Database</w:t>
+      </w:r>
+    </w:p>
+    <w:p>
+      <w:pPr>
+        <w:spacing w:line="360" w:lineRule="auto"/>
+        <w:jc w:val="center"/>
+        <w:rPr>
+          <w:b/>
+          <w:bCs/>
           <w:lang w:val="en-US"/>
         </w:rPr>
       </w:pPr>
@@ -2279,17 +3203,199 @@
     <w:p>
       <w:pPr>
         <w:pStyle w:val="BodyText"/>
-        <w:jc w:val="both"/>
+        <w:jc w:val="center"/>
         <w:rPr>
           <w:i/>
           <w:color w:val="0000FF"/>
           <w:lang w:val="en-US"/>
         </w:rPr>
       </w:pPr>
+      <w:r>
+        <w:rPr>
+          <w:noProof/>
+        </w:rPr>
+        <w:drawing>
+          <wp:inline distT="0" distB="0" distL="0" distR="0" wp14:anchorId="68D76525" wp14:editId="5403D58E">
+            <wp:extent cx="1249680" cy="678180"/>
+            <wp:effectExtent l="0" t="0" r="7620" b="7620"/>
+            <wp:docPr id="15" name="Picture 15"/>
+            <wp:cNvGraphicFramePr>
+              <a:graphicFrameLocks xmlns:a="http://schemas.openxmlformats.org/drawingml/2006/main" noChangeAspect="1"/>
+            </wp:cNvGraphicFramePr>
+            <a:graphic xmlns:a="http://schemas.openxmlformats.org/drawingml/2006/main">
+              <a:graphicData uri="http://schemas.openxmlformats.org/drawingml/2006/picture">
+                <pic:pic xmlns:pic="http://schemas.openxmlformats.org/drawingml/2006/picture">
+                  <pic:nvPicPr>
+                    <pic:cNvPr id="0" name="Picture 20"/>
+                    <pic:cNvPicPr>
+                      <a:picLocks noChangeAspect="1" noChangeArrowheads="1"/>
+                    </pic:cNvPicPr>
+                  </pic:nvPicPr>
+                  <pic:blipFill>
+                    <a:blip r:embed="rId15">
+                      <a:extLst>
+                        <a:ext uri="{28A0092B-C50C-407E-A947-70E740481C1C}">
+                          <a14:useLocalDpi xmlns:a14="http://schemas.microsoft.com/office/drawing/2010/main" val="0"/>
+                        </a:ext>
+                      </a:extLst>
+                    </a:blip>
+                    <a:srcRect/>
+                    <a:stretch>
+                      <a:fillRect/>
+                    </a:stretch>
+                  </pic:blipFill>
+                  <pic:spPr bwMode="auto">
+                    <a:xfrm>
+                      <a:off x="0" y="0"/>
+                      <a:ext cx="1249680" cy="678180"/>
+                    </a:xfrm>
+                    <a:prstGeom prst="rect">
+                      <a:avLst/>
+                    </a:prstGeom>
+                    <a:noFill/>
+                    <a:ln>
+                      <a:noFill/>
+                    </a:ln>
+                  </pic:spPr>
+                </pic:pic>
+              </a:graphicData>
+            </a:graphic>
+          </wp:inline>
+        </w:drawing>
+      </w:r>
+    </w:p>
+    <w:tbl>
+      <w:tblPr>
+        <w:tblStyle w:val="TableGrid"/>
+        <w:tblW w:w="0" w:type="auto"/>
+        <w:tblLook w:val="00A0" w:firstRow="1" w:lastRow="0" w:firstColumn="1" w:lastColumn="0" w:noHBand="0" w:noVBand="0"/>
+      </w:tblPr>
+      <w:tblGrid>
+        <w:gridCol w:w="2959"/>
+        <w:gridCol w:w="6284"/>
+      </w:tblGrid>
+      <w:tr>
+        <w:tc>
+          <w:tcPr>
+            <w:tcW w:w="2959" w:type="dxa"/>
+          </w:tcPr>
+          <w:p>
+            <w:pPr>
+              <w:spacing w:line="240" w:lineRule="auto"/>
+              <w:jc w:val="center"/>
+              <w:rPr>
+                <w:b/>
+                <w:color w:val="0000FF"/>
+                <w:szCs w:val="26"/>
+                <w:lang w:val="en-US"/>
+              </w:rPr>
+            </w:pPr>
+            <w:r>
+              <w:rPr>
+                <w:b/>
+                <w:color w:val="0000FF"/>
+                <w:szCs w:val="26"/>
+                <w:lang w:val="en-US"/>
+              </w:rPr>
+              <w:t>Lớp đối tượng</w:t>
+            </w:r>
+          </w:p>
+        </w:tc>
+        <w:tc>
+          <w:tcPr>
+            <w:tcW w:w="6284" w:type="dxa"/>
+          </w:tcPr>
+          <w:p>
+            <w:pPr>
+              <w:spacing w:line="240" w:lineRule="auto"/>
+              <w:jc w:val="center"/>
+              <w:rPr>
+                <w:b/>
+                <w:color w:val="0000FF"/>
+                <w:szCs w:val="26"/>
+              </w:rPr>
+            </w:pPr>
+            <w:r>
+              <w:rPr>
+                <w:b/>
+                <w:color w:val="0000FF"/>
+                <w:szCs w:val="26"/>
+              </w:rPr>
+              <w:t>Diễn giải</w:t>
+            </w:r>
+          </w:p>
+        </w:tc>
+      </w:tr>
+      <w:tr>
+        <w:tc>
+          <w:tcPr>
+            <w:tcW w:w="2959" w:type="dxa"/>
+          </w:tcPr>
+          <w:p>
+            <w:pPr>
+              <w:spacing w:line="240" w:lineRule="auto"/>
+              <w:rPr>
+                <w:color w:val="0000FF"/>
+                <w:szCs w:val="26"/>
+                <w:lang w:val="en-US"/>
+              </w:rPr>
+            </w:pPr>
+            <w:r>
+              <w:rPr>
+                <w:color w:val="0000FF"/>
+                <w:szCs w:val="26"/>
+                <w:lang w:val="en-US"/>
+              </w:rPr>
+              <w:t>PostgreSQL</w:t>
+            </w:r>
+          </w:p>
+        </w:tc>
+        <w:tc>
+          <w:tcPr>
+            <w:tcW w:w="6284" w:type="dxa"/>
+          </w:tcPr>
+          <w:p>
+            <w:pPr>
+              <w:spacing w:line="240" w:lineRule="auto"/>
+              <w:rPr>
+                <w:color w:val="0000FF"/>
+                <w:szCs w:val="26"/>
+              </w:rPr>
+            </w:pPr>
+            <w:r>
+              <w:rPr>
+                <w:color w:val="0000FF"/>
+                <w:szCs w:val="26"/>
+                <w:lang w:val="en-US"/>
+              </w:rPr>
+              <w:t>Database (truy xuất qua ORM)</w:t>
+            </w:r>
+            <w:r>
+              <w:rPr>
+                <w:color w:val="0000FF"/>
+                <w:szCs w:val="26"/>
+                <w:lang w:val="en-US"/>
+              </w:rPr>
+              <w:t xml:space="preserve"> </w:t>
+            </w:r>
+          </w:p>
+        </w:tc>
+      </w:tr>
+    </w:tbl>
+    <w:p>
+      <w:pPr>
+        <w:pStyle w:val="BodyText"/>
+        <w:jc w:val="center"/>
+        <w:rPr>
+          <w:i/>
+          <w:color w:val="0000FF"/>
+          <w:lang w:val="en-US"/>
+        </w:rPr>
+      </w:pPr>
     </w:p>
     <w:sectPr>
-      <w:headerReference w:type="default" r:id="rId13"/>
-      <w:footerReference w:type="default" r:id="rId14"/>
+      <w:headerReference w:type="default" r:id="rId16"/>
+      <w:footerReference w:type="default" r:id="rId17"/>
       <w:pgSz w:w="11907" w:h="16839" w:code="9"/>
       <w:pgMar w:top="1440" w:right="1440" w:bottom="1440" w:left="1440" w:header="720" w:footer="720" w:gutter="0"/>
       <w:pgNumType w:start="1"/>
@@ -2301,7 +3407,7 @@
 </file>
 
 <file path=word/endnotes.xml><?xml version="1.0" encoding="utf-8"?>
-<w:endnotes xmlns:wpc="http://schemas.microsoft.com/office/word/2010/wordprocessingCanvas" xmlns:mc="http://schemas.openxmlformats.org/markup-compatibility/2006" xmlns:o="urn:schemas-microsoft-com:office:office" xmlns:r="http://schemas.openxmlformats.org/officeDocument/2006/relationships" xmlns:m="http://schemas.openxmlformats.org/officeDocument/2006/math" xmlns:v="urn:schemas-microsoft-com:vml" xmlns:wp14="http://schemas.microsoft.com/office/word/2010/wordprocessingDrawing" xmlns:wp="http://schemas.openxmlformats.org/drawingml/2006/wordprocessingDrawing" xmlns:w10="urn:schemas-microsoft-com:office:word" xmlns:w="http://schemas.openxmlformats.org/wordprocessingml/2006/main" xmlns:w14="http://schemas.microsoft.com/office/word/2010/wordml" xmlns:wpg="http://schemas.microsoft.com/office/word/2010/wordprocessingGroup" xmlns:wpi="http://schemas.microsoft.com/office/word/2010/wordprocessingInk" xmlns:wne="http://schemas.microsoft.com/office/word/2006/wordml" xmlns:wps="http://schemas.microsoft.com/office/word/2010/wordprocessingShape" mc:Ignorable="w14 wp14">
+<w:endnotes xmlns:wpc="http://schemas.microsoft.com/office/word/2010/wordprocessingCanvas" xmlns:cx="http://schemas.microsoft.com/office/drawing/2014/chartex" xmlns:cx1="http://schemas.microsoft.com/office/drawing/2015/9/8/chartex" xmlns:cx2="http://schemas.microsoft.com/office/drawing/2015/10/21/chartex" xmlns:cx3="http://schemas.microsoft.com/office/drawing/2016/5/9/chartex" xmlns:cx4="http://schemas.microsoft.com/office/drawing/2016/5/10/chartex" xmlns:cx5="http://schemas.microsoft.com/office/drawing/2016/5/11/chartex" xmlns:cx6="http://schemas.microsoft.com/office/drawing/2016/5/12/chartex" xmlns:cx7="http://schemas.microsoft.com/office/drawing/2016/5/13/chartex" xmlns:cx8="http://schemas.microsoft.com/office/drawing/2016/5/14/chartex" xmlns:mc="http://schemas.openxmlformats.org/markup-compatibility/2006" xmlns:aink="http://schemas.microsoft.com/office/drawing/2016/ink" xmlns:am3d="http://schemas.microsoft.com/office/drawing/2017/model3d" xmlns:o="urn:schemas-microsoft-com:office:office" xmlns:r="http://schemas.openxmlformats.org/officeDocument/2006/relationships" xmlns:m="http://schemas.openxmlformats.org/officeDocument/2006/math" xmlns:v="urn:schemas-microsoft-com:vml" xmlns:wp14="http://schemas.microsoft.com/office/word/2010/wordprocessingDrawing" xmlns:wp="http://schemas.openxmlformats.org/drawingml/2006/wordprocessingDrawing" xmlns:w10="urn:schemas-microsoft-com:office:word" xmlns:w="http://schemas.openxmlformats.org/wordprocessingml/2006/main" xmlns:w14="http://schemas.microsoft.com/office/word/2010/wordml" xmlns:w15="http://schemas.microsoft.com/office/word/2012/wordml" xmlns:w16cex="http://schemas.microsoft.com/office/word/2018/wordml/cex" xmlns:w16cid="http://schemas.microsoft.com/office/word/2016/wordml/cid" xmlns:w16="http://schemas.microsoft.com/office/word/2018/wordml" xmlns:w16sdtdh="http://schemas.microsoft.com/office/word/2020/wordml/sdtdatahash" xmlns:w16se="http://schemas.microsoft.com/office/word/2015/wordml/symex" xmlns:wpg="http://schemas.microsoft.com/office/word/2010/wordprocessingGroup" xmlns:wpi="http://schemas.microsoft.com/office/word/2010/wordprocessingInk" xmlns:wne="http://schemas.microsoft.com/office/word/2006/wordml" xmlns:wps="http://schemas.microsoft.com/office/word/2010/wordprocessingShape" mc:Ignorable="w14 w15 w16se w16cid w16 w16cex w16sdtdh wp14">
   <w:endnote w:type="separator" w:id="-1">
     <w:p>
       <w:r>
@@ -2320,7 +3426,7 @@
 </file>
 
 <file path=word/footer1.xml><?xml version="1.0" encoding="utf-8"?>
-<w:ftr xmlns:wpc="http://schemas.microsoft.com/office/word/2010/wordprocessingCanvas" xmlns:mc="http://schemas.openxmlformats.org/markup-compatibility/2006" xmlns:o="urn:schemas-microsoft-com:office:office" xmlns:r="http://schemas.openxmlformats.org/officeDocument/2006/relationships" xmlns:m="http://schemas.openxmlformats.org/officeDocument/2006/math" xmlns:v="urn:schemas-microsoft-com:vml" xmlns:wp14="http://schemas.microsoft.com/office/word/2010/wordprocessingDrawing" xmlns:wp="http://schemas.openxmlformats.org/drawingml/2006/wordprocessingDrawing" xmlns:w10="urn:schemas-microsoft-com:office:word" xmlns:w="http://schemas.openxmlformats.org/wordprocessingml/2006/main" xmlns:w14="http://schemas.microsoft.com/office/word/2010/wordml" xmlns:wpg="http://schemas.microsoft.com/office/word/2010/wordprocessingGroup" xmlns:wpi="http://schemas.microsoft.com/office/word/2010/wordprocessingInk" xmlns:wne="http://schemas.microsoft.com/office/word/2006/wordml" xmlns:wps="http://schemas.microsoft.com/office/word/2010/wordprocessingShape" mc:Ignorable="w14 wp14">
+<w:ftr xmlns:wpc="http://schemas.microsoft.com/office/word/2010/wordprocessingCanvas" xmlns:cx="http://schemas.microsoft.com/office/drawing/2014/chartex" xmlns:cx1="http://schemas.microsoft.com/office/drawing/2015/9/8/chartex" xmlns:cx2="http://schemas.microsoft.com/office/drawing/2015/10/21/chartex" xmlns:cx3="http://schemas.microsoft.com/office/drawing/2016/5/9/chartex" xmlns:cx4="http://schemas.microsoft.com/office/drawing/2016/5/10/chartex" xmlns:cx5="http://schemas.microsoft.com/office/drawing/2016/5/11/chartex" xmlns:cx6="http://schemas.microsoft.com/office/drawing/2016/5/12/chartex" xmlns:cx7="http://schemas.microsoft.com/office/drawing/2016/5/13/chartex" xmlns:cx8="http://schemas.microsoft.com/office/drawing/2016/5/14/chartex" xmlns:mc="http://schemas.openxmlformats.org/markup-compatibility/2006" xmlns:aink="http://schemas.microsoft.com/office/drawing/2016/ink" xmlns:am3d="http://schemas.microsoft.com/office/drawing/2017/model3d" xmlns:o="urn:schemas-microsoft-com:office:office" xmlns:r="http://schemas.openxmlformats.org/officeDocument/2006/relationships" xmlns:m="http://schemas.openxmlformats.org/officeDocument/2006/math" xmlns:v="urn:schemas-microsoft-com:vml" xmlns:wp14="http://schemas.microsoft.com/office/word/2010/wordprocessingDrawing" xmlns:wp="http://schemas.openxmlformats.org/drawingml/2006/wordprocessingDrawing" xmlns:w10="urn:schemas-microsoft-com:office:word" xmlns:w="http://schemas.openxmlformats.org/wordprocessingml/2006/main" xmlns:w14="http://schemas.microsoft.com/office/word/2010/wordml" xmlns:w15="http://schemas.microsoft.com/office/word/2012/wordml" xmlns:w16cex="http://schemas.microsoft.com/office/word/2018/wordml/cex" xmlns:w16cid="http://schemas.microsoft.com/office/word/2016/wordml/cid" xmlns:w16="http://schemas.microsoft.com/office/word/2018/wordml" xmlns:w16sdtdh="http://schemas.microsoft.com/office/word/2020/wordml/sdtdatahash" xmlns:w16se="http://schemas.microsoft.com/office/word/2015/wordml/symex" xmlns:wpg="http://schemas.microsoft.com/office/word/2010/wordprocessingGroup" xmlns:wpi="http://schemas.microsoft.com/office/word/2010/wordprocessingInk" xmlns:wne="http://schemas.microsoft.com/office/word/2006/wordml" xmlns:wps="http://schemas.microsoft.com/office/word/2010/wordprocessingShape" mc:Ignorable="w14 w15 w16se w16cid w16 w16cex w16sdtdh wp14">
   <w:p>
     <w:pPr>
       <w:pStyle w:val="Footer"/>
@@ -2331,7 +3437,7 @@
         <w:lang w:val="en-US"/>
       </w:rPr>
       <w:drawing>
-        <wp:anchor distT="0" distB="0" distL="114300" distR="114300" simplePos="0" relativeHeight="251668480" behindDoc="0" locked="0" layoutInCell="1" allowOverlap="1" wp14:anchorId="53490AFF" wp14:editId="3437CB0E">
+        <wp:anchor distT="0" distB="0" distL="114300" distR="114300" simplePos="0" relativeHeight="251668480" behindDoc="0" locked="0" layoutInCell="1" allowOverlap="1" wp14:anchorId="79C273D6" wp14:editId="33E2D067">
           <wp:simplePos x="0" y="0"/>
           <wp:positionH relativeFrom="column">
             <wp:posOffset>-918155</wp:posOffset>
@@ -2409,7 +3515,7 @@
 </file>
 
 <file path=word/footer2.xml><?xml version="1.0" encoding="utf-8"?>
-<w:ftr xmlns:wpc="http://schemas.microsoft.com/office/word/2010/wordprocessingCanvas" xmlns:mc="http://schemas.openxmlformats.org/markup-compatibility/2006" xmlns:o="urn:schemas-microsoft-com:office:office" xmlns:r="http://schemas.openxmlformats.org/officeDocument/2006/relationships" xmlns:m="http://schemas.openxmlformats.org/officeDocument/2006/math" xmlns:v="urn:schemas-microsoft-com:vml" xmlns:wp14="http://schemas.microsoft.com/office/word/2010/wordprocessingDrawing" xmlns:wp="http://schemas.openxmlformats.org/drawingml/2006/wordprocessingDrawing" xmlns:w10="urn:schemas-microsoft-com:office:word" xmlns:w="http://schemas.openxmlformats.org/wordprocessingml/2006/main" xmlns:w14="http://schemas.microsoft.com/office/word/2010/wordml" xmlns:wpg="http://schemas.microsoft.com/office/word/2010/wordprocessingGroup" xmlns:wpi="http://schemas.microsoft.com/office/word/2010/wordprocessingInk" xmlns:wne="http://schemas.microsoft.com/office/word/2006/wordml" xmlns:wps="http://schemas.microsoft.com/office/word/2010/wordprocessingShape" mc:Ignorable="w14 wp14">
+<w:ftr xmlns:wpc="http://schemas.microsoft.com/office/word/2010/wordprocessingCanvas" xmlns:cx="http://schemas.microsoft.com/office/drawing/2014/chartex" xmlns:cx1="http://schemas.microsoft.com/office/drawing/2015/9/8/chartex" xmlns:cx2="http://schemas.microsoft.com/office/drawing/2015/10/21/chartex" xmlns:cx3="http://schemas.microsoft.com/office/drawing/2016/5/9/chartex" xmlns:cx4="http://schemas.microsoft.com/office/drawing/2016/5/10/chartex" xmlns:cx5="http://schemas.microsoft.com/office/drawing/2016/5/11/chartex" xmlns:cx6="http://schemas.microsoft.com/office/drawing/2016/5/12/chartex" xmlns:cx7="http://schemas.microsoft.com/office/drawing/2016/5/13/chartex" xmlns:cx8="http://schemas.microsoft.com/office/drawing/2016/5/14/chartex" xmlns:mc="http://schemas.openxmlformats.org/markup-compatibility/2006" xmlns:aink="http://schemas.microsoft.com/office/drawing/2016/ink" xmlns:am3d="http://schemas.microsoft.com/office/drawing/2017/model3d" xmlns:o="urn:schemas-microsoft-com:office:office" xmlns:r="http://schemas.openxmlformats.org/officeDocument/2006/relationships" xmlns:m="http://schemas.openxmlformats.org/officeDocument/2006/math" xmlns:v="urn:schemas-microsoft-com:vml" xmlns:wp14="http://schemas.microsoft.com/office/word/2010/wordprocessingDrawing" xmlns:wp="http://schemas.openxmlformats.org/drawingml/2006/wordprocessingDrawing" xmlns:w10="urn:schemas-microsoft-com:office:word" xmlns:w="http://schemas.openxmlformats.org/wordprocessingml/2006/main" xmlns:w14="http://schemas.microsoft.com/office/word/2010/wordml" xmlns:w15="http://schemas.microsoft.com/office/word/2012/wordml" xmlns:w16cex="http://schemas.microsoft.com/office/word/2018/wordml/cex" xmlns:w16cid="http://schemas.microsoft.com/office/word/2016/wordml/cid" xmlns:w16="http://schemas.microsoft.com/office/word/2018/wordml" xmlns:w16sdtdh="http://schemas.microsoft.com/office/word/2020/wordml/sdtdatahash" xmlns:w16se="http://schemas.microsoft.com/office/word/2015/wordml/symex" xmlns:wpg="http://schemas.microsoft.com/office/word/2010/wordprocessingGroup" xmlns:wpi="http://schemas.microsoft.com/office/word/2010/wordprocessingInk" xmlns:wne="http://schemas.microsoft.com/office/word/2006/wordml" xmlns:wps="http://schemas.microsoft.com/office/word/2010/wordprocessingShape" mc:Ignorable="w14 w15 w16se w16cid w16 w16cex w16sdtdh wp14">
   <w:tbl>
     <w:tblPr>
       <w:tblW w:w="0" w:type="auto"/>
@@ -2451,7 +3557,7 @@
               <w:lang w:val="en-US"/>
             </w:rPr>
             <w:drawing>
-              <wp:anchor distT="0" distB="0" distL="114300" distR="114300" simplePos="0" relativeHeight="251661312" behindDoc="1" locked="0" layoutInCell="1" allowOverlap="1" wp14:anchorId="06EE9745" wp14:editId="0A2DDB5B">
+              <wp:anchor distT="0" distB="0" distL="114300" distR="114300" simplePos="0" relativeHeight="251661312" behindDoc="1" locked="0" layoutInCell="1" allowOverlap="1" wp14:anchorId="30D93B1A" wp14:editId="18BD3268">
                 <wp:simplePos x="0" y="0"/>
                 <wp:positionH relativeFrom="column">
                   <wp:posOffset>-920446</wp:posOffset>
@@ -2581,7 +3687,7 @@
 </file>
 
 <file path=word/footnotes.xml><?xml version="1.0" encoding="utf-8"?>
-<w:footnotes xmlns:wpc="http://schemas.microsoft.com/office/word/2010/wordprocessingCanvas" xmlns:mc="http://schemas.openxmlformats.org/markup-compatibility/2006" xmlns:o="urn:schemas-microsoft-com:office:office" xmlns:r="http://schemas.openxmlformats.org/officeDocument/2006/relationships" xmlns:m="http://schemas.openxmlformats.org/officeDocument/2006/math" xmlns:v="urn:schemas-microsoft-com:vml" xmlns:wp14="http://schemas.microsoft.com/office/word/2010/wordprocessingDrawing" xmlns:wp="http://schemas.openxmlformats.org/drawingml/2006/wordprocessingDrawing" xmlns:w10="urn:schemas-microsoft-com:office:word" xmlns:w="http://schemas.openxmlformats.org/wordprocessingml/2006/main" xmlns:w14="http://schemas.microsoft.com/office/word/2010/wordml" xmlns:wpg="http://schemas.microsoft.com/office/word/2010/wordprocessingGroup" xmlns:wpi="http://schemas.microsoft.com/office/word/2010/wordprocessingInk" xmlns:wne="http://schemas.microsoft.com/office/word/2006/wordml" xmlns:wps="http://schemas.microsoft.com/office/word/2010/wordprocessingShape" mc:Ignorable="w14 wp14">
+<w:footnotes xmlns:wpc="http://schemas.microsoft.com/office/word/2010/wordprocessingCanvas" xmlns:cx="http://schemas.microsoft.com/office/drawing/2014/chartex" xmlns:cx1="http://schemas.microsoft.com/office/drawing/2015/9/8/chartex" xmlns:cx2="http://schemas.microsoft.com/office/drawing/2015/10/21/chartex" xmlns:cx3="http://schemas.microsoft.com/office/drawing/2016/5/9/chartex" xmlns:cx4="http://schemas.microsoft.com/office/drawing/2016/5/10/chartex" xmlns:cx5="http://schemas.microsoft.com/office/drawing/2016/5/11/chartex" xmlns:cx6="http://schemas.microsoft.com/office/drawing/2016/5/12/chartex" xmlns:cx7="http://schemas.microsoft.com/office/drawing/2016/5/13/chartex" xmlns:cx8="http://schemas.microsoft.com/office/drawing/2016/5/14/chartex" xmlns:mc="http://schemas.openxmlformats.org/markup-compatibility/2006" xmlns:aink="http://schemas.microsoft.com/office/drawing/2016/ink" xmlns:am3d="http://schemas.microsoft.com/office/drawing/2017/model3d" xmlns:o="urn:schemas-microsoft-com:office:office" xmlns:r="http://schemas.openxmlformats.org/officeDocument/2006/relationships" xmlns:m="http://schemas.openxmlformats.org/officeDocument/2006/math" xmlns:v="urn:schemas-microsoft-com:vml" xmlns:wp14="http://schemas.microsoft.com/office/word/2010/wordprocessingDrawing" xmlns:wp="http://schemas.openxmlformats.org/drawingml/2006/wordprocessingDrawing" xmlns:w10="urn:schemas-microsoft-com:office:word" xmlns:w="http://schemas.openxmlformats.org/wordprocessingml/2006/main" xmlns:w14="http://schemas.microsoft.com/office/word/2010/wordml" xmlns:w15="http://schemas.microsoft.com/office/word/2012/wordml" xmlns:w16cex="http://schemas.microsoft.com/office/word/2018/wordml/cex" xmlns:w16cid="http://schemas.microsoft.com/office/word/2016/wordml/cid" xmlns:w16="http://schemas.microsoft.com/office/word/2018/wordml" xmlns:w16sdtdh="http://schemas.microsoft.com/office/word/2020/wordml/sdtdatahash" xmlns:w16se="http://schemas.microsoft.com/office/word/2015/wordml/symex" xmlns:wpg="http://schemas.microsoft.com/office/word/2010/wordprocessingGroup" xmlns:wpi="http://schemas.microsoft.com/office/word/2010/wordprocessingInk" xmlns:wne="http://schemas.microsoft.com/office/word/2006/wordml" xmlns:wps="http://schemas.microsoft.com/office/word/2010/wordprocessingShape" mc:Ignorable="w14 w15 w16se w16cid w16 w16cex w16sdtdh wp14">
   <w:footnote w:type="separator" w:id="-1">
     <w:p>
       <w:r>
@@ -2600,7 +3706,7 @@
 </file>
 
 <file path=word/header1.xml><?xml version="1.0" encoding="utf-8"?>
-<w:hdr xmlns:wpc="http://schemas.microsoft.com/office/word/2010/wordprocessingCanvas" xmlns:mc="http://schemas.openxmlformats.org/markup-compatibility/2006" xmlns:o="urn:schemas-microsoft-com:office:office" xmlns:r="http://schemas.openxmlformats.org/officeDocument/2006/relationships" xmlns:m="http://schemas.openxmlformats.org/officeDocument/2006/math" xmlns:v="urn:schemas-microsoft-com:vml" xmlns:wp14="http://schemas.microsoft.com/office/word/2010/wordprocessingDrawing" xmlns:wp="http://schemas.openxmlformats.org/drawingml/2006/wordprocessingDrawing" xmlns:w10="urn:schemas-microsoft-com:office:word" xmlns:w="http://schemas.openxmlformats.org/wordprocessingml/2006/main" xmlns:w14="http://schemas.microsoft.com/office/word/2010/wordml" xmlns:wpg="http://schemas.microsoft.com/office/word/2010/wordprocessingGroup" xmlns:wpi="http://schemas.microsoft.com/office/word/2010/wordprocessingInk" xmlns:wne="http://schemas.microsoft.com/office/word/2006/wordml" xmlns:wps="http://schemas.microsoft.com/office/word/2010/wordprocessingShape" mc:Ignorable="w14 wp14">
+<w:hdr xmlns:wpc="http://schemas.microsoft.com/office/word/2010/wordprocessingCanvas" xmlns:cx="http://schemas.microsoft.com/office/drawing/2014/chartex" xmlns:cx1="http://schemas.microsoft.com/office/drawing/2015/9/8/chartex" xmlns:cx2="http://schemas.microsoft.com/office/drawing/2015/10/21/chartex" xmlns:cx3="http://schemas.microsoft.com/office/drawing/2016/5/9/chartex" xmlns:cx4="http://schemas.microsoft.com/office/drawing/2016/5/10/chartex" xmlns:cx5="http://schemas.microsoft.com/office/drawing/2016/5/11/chartex" xmlns:cx6="http://schemas.microsoft.com/office/drawing/2016/5/12/chartex" xmlns:cx7="http://schemas.microsoft.com/office/drawing/2016/5/13/chartex" xmlns:cx8="http://schemas.microsoft.com/office/drawing/2016/5/14/chartex" xmlns:mc="http://schemas.openxmlformats.org/markup-compatibility/2006" xmlns:aink="http://schemas.microsoft.com/office/drawing/2016/ink" xmlns:am3d="http://schemas.microsoft.com/office/drawing/2017/model3d" xmlns:o="urn:schemas-microsoft-com:office:office" xmlns:r="http://schemas.openxmlformats.org/officeDocument/2006/relationships" xmlns:m="http://schemas.openxmlformats.org/officeDocument/2006/math" xmlns:v="urn:schemas-microsoft-com:vml" xmlns:wp14="http://schemas.microsoft.com/office/word/2010/wordprocessingDrawing" xmlns:wp="http://schemas.openxmlformats.org/drawingml/2006/wordprocessingDrawing" xmlns:w10="urn:schemas-microsoft-com:office:word" xmlns:w="http://schemas.openxmlformats.org/wordprocessingml/2006/main" xmlns:w14="http://schemas.microsoft.com/office/word/2010/wordml" xmlns:w15="http://schemas.microsoft.com/office/word/2012/wordml" xmlns:w16cex="http://schemas.microsoft.com/office/word/2018/wordml/cex" xmlns:w16cid="http://schemas.microsoft.com/office/word/2016/wordml/cid" xmlns:w16="http://schemas.microsoft.com/office/word/2018/wordml" xmlns:w16sdtdh="http://schemas.microsoft.com/office/word/2020/wordml/sdtdatahash" xmlns:w16se="http://schemas.microsoft.com/office/word/2015/wordml/symex" xmlns:wpg="http://schemas.microsoft.com/office/word/2010/wordprocessingGroup" xmlns:wpi="http://schemas.microsoft.com/office/word/2010/wordprocessingInk" xmlns:wne="http://schemas.microsoft.com/office/word/2006/wordml" xmlns:wps="http://schemas.microsoft.com/office/word/2010/wordprocessingShape" mc:Ignorable="w14 w15 w16se w16cid w16 w16cex w16sdtdh wp14">
   <w:p>
     <w:pPr>
       <w:pStyle w:val="Header"/>
@@ -2613,7 +3719,7 @@
       <mc:AlternateContent>
         <mc:Choice Requires="wps">
           <w:drawing>
-            <wp:anchor distT="0" distB="0" distL="114300" distR="114300" simplePos="0" relativeHeight="251665408" behindDoc="0" locked="0" layoutInCell="1" allowOverlap="1" wp14:anchorId="1E6FD3C1" wp14:editId="431B4637">
+            <wp:anchor distT="0" distB="0" distL="114300" distR="114300" simplePos="0" relativeHeight="251665408" behindDoc="0" locked="0" layoutInCell="1" allowOverlap="1" wp14:anchorId="22E575A7" wp14:editId="57DF3E4A">
               <wp:simplePos x="0" y="0"/>
               <wp:positionH relativeFrom="page">
                 <wp:posOffset>-1</wp:posOffset>
@@ -2753,7 +3859,7 @@
         </mc:Choice>
         <mc:Fallback>
           <w:pict>
-            <v:shape id="Freeform 1" o:spid="_x0000_s1026" style="position:absolute;margin-left:0;margin-top:0;width:93.15pt;height:815.8pt;flip:x;z-index:251665408;visibility:visible;mso-wrap-style:square;mso-width-percent:0;mso-height-percent:0;mso-wrap-distance-left:9pt;mso-wrap-distance-top:0;mso-wrap-distance-right:9pt;mso-wrap-distance-bottom:0;mso-position-horizontal:absolute;mso-position-horizontal-relative:page;mso-position-vertical:absolute;mso-position-vertical-relative:page;mso-width-percent:0;mso-height-percent:0;mso-width-relative:page;mso-height-relative:page;v-text-anchor:top" coordsize="502,3168" o:gfxdata="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" path="m502,c93,,93,,93,,146,383,323,1900,,3168v502,,502,,502,l502,xe" fillcolor="#8db3e2" stroked="f" strokecolor="#212120">
+            <v:shape w14:anchorId="6A0BA02D" id="Freeform 1" o:spid="_x0000_s1026" style="position:absolute;margin-left:0;margin-top:0;width:93.15pt;height:815.8pt;flip:x;z-index:251665408;visibility:visible;mso-wrap-style:square;mso-width-percent:0;mso-height-percent:0;mso-wrap-distance-left:9pt;mso-wrap-distance-top:0;mso-wrap-distance-right:9pt;mso-wrap-distance-bottom:0;mso-position-horizontal:absolute;mso-position-horizontal-relative:page;mso-position-vertical:absolute;mso-position-vertical-relative:page;mso-width-percent:0;mso-height-percent:0;mso-width-relative:page;mso-height-relative:page;v-text-anchor:top" coordsize="502,3168" o:gfxdata="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" path="m502,c93,,93,,93,,146,383,323,1900,,3168v502,,502,,502,l502,xe" fillcolor="#8db3e2" stroked="f" strokecolor="#212120">
               <v:fill color2="#1f497d" rotate="t" focus="100%" type="gradient"/>
               <v:shadow color="#8c8682"/>
               <v:path arrowok="t" o:connecttype="custom" o:connectlocs="1183005,0;219162,0;0,10360550;1183005,10360550;1183005,0" o:connectangles="0,0,0,0,0"/>
@@ -2769,7 +3875,7 @@
         <w:lang w:val="en-US"/>
       </w:rPr>
       <w:drawing>
-        <wp:anchor distT="0" distB="0" distL="114300" distR="114300" simplePos="0" relativeHeight="251666432" behindDoc="0" locked="0" layoutInCell="1" allowOverlap="1" wp14:anchorId="0861812D" wp14:editId="1FA562FB">
+        <wp:anchor distT="0" distB="0" distL="114300" distR="114300" simplePos="0" relativeHeight="251666432" behindDoc="0" locked="0" layoutInCell="1" allowOverlap="1" wp14:anchorId="2A6586AF" wp14:editId="13ECAD56">
           <wp:simplePos x="0" y="0"/>
           <wp:positionH relativeFrom="column">
             <wp:posOffset>-538642</wp:posOffset>
@@ -2919,7 +4025,7 @@
 </file>
 
 <file path=word/header2.xml><?xml version="1.0" encoding="utf-8"?>
-<w:hdr xmlns:wpc="http://schemas.microsoft.com/office/word/2010/wordprocessingCanvas" xmlns:mc="http://schemas.openxmlformats.org/markup-compatibility/2006" xmlns:o="urn:schemas-microsoft-com:office:office" xmlns:r="http://schemas.openxmlformats.org/officeDocument/2006/relationships" xmlns:m="http://schemas.openxmlformats.org/officeDocument/2006/math" xmlns:v="urn:schemas-microsoft-com:vml" xmlns:wp14="http://schemas.microsoft.com/office/word/2010/wordprocessingDrawing" xmlns:wp="http://schemas.openxmlformats.org/drawingml/2006/wordprocessingDrawing" xmlns:w10="urn:schemas-microsoft-com:office:word" xmlns:w="http://schemas.openxmlformats.org/wordprocessingml/2006/main" xmlns:w14="http://schemas.microsoft.com/office/word/2010/wordml" xmlns:wpg="http://schemas.microsoft.com/office/word/2010/wordprocessingGroup" xmlns:wpi="http://schemas.microsoft.com/office/word/2010/wordprocessingInk" xmlns:wne="http://schemas.microsoft.com/office/word/2006/wordml" xmlns:wps="http://schemas.microsoft.com/office/word/2010/wordprocessingShape" mc:Ignorable="w14 wp14">
+<w:hdr xmlns:wpc="http://schemas.microsoft.com/office/word/2010/wordprocessingCanvas" xmlns:cx="http://schemas.microsoft.com/office/drawing/2014/chartex" xmlns:cx1="http://schemas.microsoft.com/office/drawing/2015/9/8/chartex" xmlns:cx2="http://schemas.microsoft.com/office/drawing/2015/10/21/chartex" xmlns:cx3="http://schemas.microsoft.com/office/drawing/2016/5/9/chartex" xmlns:cx4="http://schemas.microsoft.com/office/drawing/2016/5/10/chartex" xmlns:cx5="http://schemas.microsoft.com/office/drawing/2016/5/11/chartex" xmlns:cx6="http://schemas.microsoft.com/office/drawing/2016/5/12/chartex" xmlns:cx7="http://schemas.microsoft.com/office/drawing/2016/5/13/chartex" xmlns:cx8="http://schemas.microsoft.com/office/drawing/2016/5/14/chartex" xmlns:mc="http://schemas.openxmlformats.org/markup-compatibility/2006" xmlns:aink="http://schemas.microsoft.com/office/drawing/2016/ink" xmlns:am3d="http://schemas.microsoft.com/office/drawing/2017/model3d" xmlns:o="urn:schemas-microsoft-com:office:office" xmlns:r="http://schemas.openxmlformats.org/officeDocument/2006/relationships" xmlns:m="http://schemas.openxmlformats.org/officeDocument/2006/math" xmlns:v="urn:schemas-microsoft-com:vml" xmlns:wp14="http://schemas.microsoft.com/office/word/2010/wordprocessingDrawing" xmlns:wp="http://schemas.openxmlformats.org/drawingml/2006/wordprocessingDrawing" xmlns:w10="urn:schemas-microsoft-com:office:word" xmlns:w="http://schemas.openxmlformats.org/wordprocessingml/2006/main" xmlns:w14="http://schemas.microsoft.com/office/word/2010/wordml" xmlns:w15="http://schemas.microsoft.com/office/word/2012/wordml" xmlns:w16cex="http://schemas.microsoft.com/office/word/2018/wordml/cex" xmlns:w16cid="http://schemas.microsoft.com/office/word/2016/wordml/cid" xmlns:w16="http://schemas.microsoft.com/office/word/2018/wordml" xmlns:w16sdtdh="http://schemas.microsoft.com/office/word/2020/wordml/sdtdatahash" xmlns:w16se="http://schemas.microsoft.com/office/word/2015/wordml/symex" xmlns:wpg="http://schemas.microsoft.com/office/word/2010/wordprocessingGroup" xmlns:wpi="http://schemas.microsoft.com/office/word/2010/wordprocessingInk" xmlns:wne="http://schemas.microsoft.com/office/word/2006/wordml" xmlns:wps="http://schemas.microsoft.com/office/word/2010/wordprocessingShape" mc:Ignorable="w14 w15 w16se w16cid w16 w16cex w16sdtdh wp14">
   <w:p>
     <w:r>
       <w:rPr>
@@ -2927,7 +4033,7 @@
         <w:lang w:val="en-US"/>
       </w:rPr>
       <w:drawing>
-        <wp:anchor distT="0" distB="0" distL="114300" distR="114300" simplePos="0" relativeHeight="251663360" behindDoc="1" locked="0" layoutInCell="1" allowOverlap="1" wp14:anchorId="3A1FEE4B" wp14:editId="7605916E">
+        <wp:anchor distT="0" distB="0" distL="114300" distR="114300" simplePos="0" relativeHeight="251715584" behindDoc="1" locked="0" layoutInCell="1" allowOverlap="1" wp14:anchorId="1F61DC68" wp14:editId="08514538">
           <wp:simplePos x="0" y="0"/>
           <wp:positionH relativeFrom="column">
             <wp:posOffset>-529204</wp:posOffset>
@@ -3023,21 +4129,7 @@
               <w:color w:val="0000FF"/>
               <w:lang w:val="en-US"/>
             </w:rPr>
-            <w:t>&lt;</w:t>
-          </w:r>
-          <w:r>
-            <w:rPr>
-              <w:color w:val="0000FF"/>
-              <w:lang w:val="en-US"/>
-            </w:rPr>
-            <w:t>Tên đề tài</w:t>
-          </w:r>
-          <w:r>
-            <w:rPr>
-              <w:color w:val="0000FF"/>
-              <w:lang w:val="en-US"/>
-            </w:rPr>
-            <w:t>&gt;</w:t>
+            <w:t>Phềm mềm Bán Vé Máy Bay</w:t>
           </w:r>
         </w:p>
       </w:tc>
@@ -3064,21 +4156,7 @@
               <w:color w:val="0000FF"/>
               <w:lang w:val="en-US"/>
             </w:rPr>
-            <w:t>&lt;</w:t>
-          </w:r>
-          <w:r>
-            <w:rPr>
-              <w:color w:val="0000FF"/>
-              <w:lang w:val="en-US"/>
-            </w:rPr>
-            <w:t>x.y</w:t>
-          </w:r>
-          <w:r>
-            <w:rPr>
-              <w:color w:val="0000FF"/>
-              <w:lang w:val="en-US"/>
-            </w:rPr>
-            <w:t>&gt;</w:t>
+            <w:t>1.0</w:t>
           </w:r>
         </w:p>
       </w:tc>
@@ -3133,21 +4211,7 @@
               <w:color w:val="0000FF"/>
               <w:lang w:val="en-US"/>
             </w:rPr>
-            <w:t>&lt;</w:t>
-          </w:r>
-          <w:r>
-            <w:rPr>
-              <w:color w:val="0000FF"/>
-              <w:lang w:val="en-US"/>
-            </w:rPr>
-            <w:t>dd/mm/yyyy</w:t>
-          </w:r>
-          <w:r>
-            <w:rPr>
-              <w:color w:val="0000FF"/>
-              <w:lang w:val="en-US"/>
-            </w:rPr>
-            <w:t>&gt;</w:t>
+            <w:t>25/06/2021</w:t>
           </w:r>
         </w:p>
       </w:tc>
@@ -3165,8 +4229,8 @@
 </file>
 
 <file path=word/numbering.xml><?xml version="1.0" encoding="utf-8"?>
-<w:numbering xmlns:wpc="http://schemas.microsoft.com/office/word/2010/wordprocessingCanvas" xmlns:mc="http://schemas.openxmlformats.org/markup-compatibility/2006" xmlns:o="urn:schemas-microsoft-com:office:office" xmlns:r="http://schemas.openxmlformats.org/officeDocument/2006/relationships" xmlns:m="http://schemas.openxmlformats.org/officeDocument/2006/math" xmlns:v="urn:schemas-microsoft-com:vml" xmlns:wp14="http://schemas.microsoft.com/office/word/2010/wordprocessingDrawing" xmlns:wp="http://schemas.openxmlformats.org/drawingml/2006/wordprocessingDrawing" xmlns:w10="urn:schemas-microsoft-com:office:word" xmlns:w="http://schemas.openxmlformats.org/wordprocessingml/2006/main" xmlns:w14="http://schemas.microsoft.com/office/word/2010/wordml" xmlns:wpg="http://schemas.microsoft.com/office/word/2010/wordprocessingGroup" xmlns:wpi="http://schemas.microsoft.com/office/word/2010/wordprocessingInk" xmlns:wne="http://schemas.microsoft.com/office/word/2006/wordml" xmlns:wps="http://schemas.microsoft.com/office/word/2010/wordprocessingShape" mc:Ignorable="w14 wp14">
-  <w:abstractNum w:abstractNumId="0">
+<w:numbering xmlns:wpc="http://schemas.microsoft.com/office/word/2010/wordprocessingCanvas" xmlns:cx="http://schemas.microsoft.com/office/drawing/2014/chartex" xmlns:cx1="http://schemas.microsoft.com/office/drawing/2015/9/8/chartex" xmlns:cx2="http://schemas.microsoft.com/office/drawing/2015/10/21/chartex" xmlns:cx3="http://schemas.microsoft.com/office/drawing/2016/5/9/chartex" xmlns:cx4="http://schemas.microsoft.com/office/drawing/2016/5/10/chartex" xmlns:cx5="http://schemas.microsoft.com/office/drawing/2016/5/11/chartex" xmlns:cx6="http://schemas.microsoft.com/office/drawing/2016/5/12/chartex" xmlns:cx7="http://schemas.microsoft.com/office/drawing/2016/5/13/chartex" xmlns:cx8="http://schemas.microsoft.com/office/drawing/2016/5/14/chartex" xmlns:mc="http://schemas.openxmlformats.org/markup-compatibility/2006" xmlns:aink="http://schemas.microsoft.com/office/drawing/2016/ink" xmlns:am3d="http://schemas.microsoft.com/office/drawing/2017/model3d" xmlns:o="urn:schemas-microsoft-com:office:office" xmlns:r="http://schemas.openxmlformats.org/officeDocument/2006/relationships" xmlns:m="http://schemas.openxmlformats.org/officeDocument/2006/math" xmlns:v="urn:schemas-microsoft-com:vml" xmlns:wp14="http://schemas.microsoft.com/office/word/2010/wordprocessingDrawing" xmlns:wp="http://schemas.openxmlformats.org/drawingml/2006/wordprocessingDrawing" xmlns:w10="urn:schemas-microsoft-com:office:word" xmlns:w="http://schemas.openxmlformats.org/wordprocessingml/2006/main" xmlns:w14="http://schemas.microsoft.com/office/word/2010/wordml" xmlns:w15="http://schemas.microsoft.com/office/word/2012/wordml" xmlns:w16cex="http://schemas.microsoft.com/office/word/2018/wordml/cex" xmlns:w16cid="http://schemas.microsoft.com/office/word/2016/wordml/cid" xmlns:w16="http://schemas.microsoft.com/office/word/2018/wordml" xmlns:w16sdtdh="http://schemas.microsoft.com/office/word/2020/wordml/sdtdatahash" xmlns:w16se="http://schemas.microsoft.com/office/word/2015/wordml/symex" xmlns:wpg="http://schemas.microsoft.com/office/word/2010/wordprocessingGroup" xmlns:wpi="http://schemas.microsoft.com/office/word/2010/wordprocessingInk" xmlns:wne="http://schemas.microsoft.com/office/word/2006/wordml" xmlns:wps="http://schemas.microsoft.com/office/word/2010/wordprocessingShape" mc:Ignorable="w14 w15 w16se w16cid w16 w16cex w16sdtdh wp14">
+  <w:abstractNum w:abstractNumId="0" w15:restartNumberingAfterBreak="0">
     <w:nsid w:val="FFFFFFFB"/>
     <w:multiLevelType w:val="multilevel"/>
     <w:tmpl w:val="FFFFFFFF"/>
@@ -3243,7 +4307,7 @@
       <w:lvlJc w:val="left"/>
     </w:lvl>
   </w:abstractNum>
-  <w:abstractNum w:abstractNumId="1">
+  <w:abstractNum w:abstractNumId="1" w15:restartNumberingAfterBreak="0">
     <w:nsid w:val="FFFFFFFE"/>
     <w:multiLevelType w:val="singleLevel"/>
     <w:tmpl w:val="FFFFFFFF"/>
@@ -3253,7 +4317,7 @@
       <w:lvlJc w:val="left"/>
     </w:lvl>
   </w:abstractNum>
-  <w:abstractNum w:abstractNumId="2">
+  <w:abstractNum w:abstractNumId="2" w15:restartNumberingAfterBreak="0">
     <w:nsid w:val="17E609A9"/>
     <w:multiLevelType w:val="singleLevel"/>
     <w:tmpl w:val="0409000F"/>
@@ -3270,7 +4334,7 @@
       </w:pPr>
     </w:lvl>
   </w:abstractNum>
-  <w:abstractNum w:abstractNumId="3">
+  <w:abstractNum w:abstractNumId="3" w15:restartNumberingAfterBreak="0">
     <w:nsid w:val="27B45ACA"/>
     <w:multiLevelType w:val="singleLevel"/>
     <w:tmpl w:val="0409000F"/>
@@ -3287,7 +4351,7 @@
       </w:pPr>
     </w:lvl>
   </w:abstractNum>
-  <w:abstractNum w:abstractNumId="4">
+  <w:abstractNum w:abstractNumId="4" w15:restartNumberingAfterBreak="0">
     <w:nsid w:val="29CB02D6"/>
     <w:multiLevelType w:val="singleLevel"/>
     <w:tmpl w:val="0409000F"/>
@@ -3304,7 +4368,7 @@
       </w:pPr>
     </w:lvl>
   </w:abstractNum>
-  <w:abstractNum w:abstractNumId="5">
+  <w:abstractNum w:abstractNumId="5" w15:restartNumberingAfterBreak="0">
     <w:nsid w:val="2A2F0523"/>
     <w:multiLevelType w:val="singleLevel"/>
     <w:tmpl w:val="0409000F"/>
@@ -3321,7 +4385,7 @@
       </w:pPr>
     </w:lvl>
   </w:abstractNum>
-  <w:abstractNum w:abstractNumId="6">
+  <w:abstractNum w:abstractNumId="6" w15:restartNumberingAfterBreak="0">
     <w:nsid w:val="326876C7"/>
     <w:multiLevelType w:val="hybridMultilevel"/>
     <w:tmpl w:val="9938A7B6"/>
@@ -3461,7 +4525,7 @@
       </w:rPr>
     </w:lvl>
   </w:abstractNum>
-  <w:abstractNum w:abstractNumId="7">
+  <w:abstractNum w:abstractNumId="7" w15:restartNumberingAfterBreak="0">
     <w:nsid w:val="34182DDF"/>
     <w:multiLevelType w:val="singleLevel"/>
     <w:tmpl w:val="0409000F"/>
@@ -3478,7 +4542,7 @@
       </w:pPr>
     </w:lvl>
   </w:abstractNum>
-  <w:abstractNum w:abstractNumId="8">
+  <w:abstractNum w:abstractNumId="8" w15:restartNumberingAfterBreak="0">
     <w:nsid w:val="34A25CA1"/>
     <w:multiLevelType w:val="singleLevel"/>
     <w:tmpl w:val="0409000F"/>
@@ -3495,7 +4559,7 @@
       </w:pPr>
     </w:lvl>
   </w:abstractNum>
-  <w:abstractNum w:abstractNumId="9">
+  <w:abstractNum w:abstractNumId="9" w15:restartNumberingAfterBreak="0">
     <w:nsid w:val="3C1B1972"/>
     <w:multiLevelType w:val="singleLevel"/>
     <w:tmpl w:val="0409000F"/>
@@ -3512,7 +4576,7 @@
       </w:pPr>
     </w:lvl>
   </w:abstractNum>
-  <w:abstractNum w:abstractNumId="10">
+  <w:abstractNum w:abstractNumId="10" w15:restartNumberingAfterBreak="0">
     <w:nsid w:val="3CCA4D89"/>
     <w:multiLevelType w:val="hybridMultilevel"/>
     <w:tmpl w:val="3EB87112"/>
@@ -3652,7 +4716,7 @@
       </w:rPr>
     </w:lvl>
   </w:abstractNum>
-  <w:abstractNum w:abstractNumId="11">
+  <w:abstractNum w:abstractNumId="11" w15:restartNumberingAfterBreak="0">
     <w:nsid w:val="456B6BA5"/>
     <w:multiLevelType w:val="singleLevel"/>
     <w:tmpl w:val="0409000F"/>
@@ -3669,7 +4733,7 @@
       </w:pPr>
     </w:lvl>
   </w:abstractNum>
-  <w:abstractNum w:abstractNumId="12">
+  <w:abstractNum w:abstractNumId="12" w15:restartNumberingAfterBreak="0">
     <w:nsid w:val="467C4A59"/>
     <w:multiLevelType w:val="singleLevel"/>
     <w:tmpl w:val="0409000F"/>
@@ -3686,7 +4750,7 @@
       </w:pPr>
     </w:lvl>
   </w:abstractNum>
-  <w:abstractNum w:abstractNumId="13">
+  <w:abstractNum w:abstractNumId="13" w15:restartNumberingAfterBreak="0">
     <w:nsid w:val="47415235"/>
     <w:multiLevelType w:val="hybridMultilevel"/>
     <w:tmpl w:val="0068EB28"/>
@@ -3826,7 +4890,7 @@
       </w:rPr>
     </w:lvl>
   </w:abstractNum>
-  <w:abstractNum w:abstractNumId="14">
+  <w:abstractNum w:abstractNumId="14" w15:restartNumberingAfterBreak="0">
     <w:nsid w:val="4841308A"/>
     <w:multiLevelType w:val="singleLevel"/>
     <w:tmpl w:val="0409000F"/>
@@ -3843,7 +4907,7 @@
       </w:pPr>
     </w:lvl>
   </w:abstractNum>
-  <w:abstractNum w:abstractNumId="15">
+  <w:abstractNum w:abstractNumId="15" w15:restartNumberingAfterBreak="0">
     <w:nsid w:val="54022156"/>
     <w:multiLevelType w:val="singleLevel"/>
     <w:tmpl w:val="0409000F"/>
@@ -3860,7 +4924,7 @@
       </w:pPr>
     </w:lvl>
   </w:abstractNum>
-  <w:abstractNum w:abstractNumId="16">
+  <w:abstractNum w:abstractNumId="16" w15:restartNumberingAfterBreak="0">
     <w:nsid w:val="55EC7679"/>
     <w:multiLevelType w:val="singleLevel"/>
     <w:tmpl w:val="0409000F"/>
@@ -3877,7 +4941,7 @@
       </w:pPr>
     </w:lvl>
   </w:abstractNum>
-  <w:abstractNum w:abstractNumId="17">
+  <w:abstractNum w:abstractNumId="17" w15:restartNumberingAfterBreak="0">
     <w:nsid w:val="563B69EC"/>
     <w:multiLevelType w:val="hybridMultilevel"/>
     <w:tmpl w:val="AD263F4E"/>
@@ -4017,7 +5081,7 @@
       </w:rPr>
     </w:lvl>
   </w:abstractNum>
-  <w:abstractNum w:abstractNumId="18">
+  <w:abstractNum w:abstractNumId="18" w15:restartNumberingAfterBreak="0">
     <w:nsid w:val="58E34A87"/>
     <w:multiLevelType w:val="singleLevel"/>
     <w:tmpl w:val="0409000F"/>
@@ -4034,7 +5098,7 @@
       </w:pPr>
     </w:lvl>
   </w:abstractNum>
-  <w:abstractNum w:abstractNumId="19">
+  <w:abstractNum w:abstractNumId="19" w15:restartNumberingAfterBreak="0">
     <w:nsid w:val="5A2F0953"/>
     <w:multiLevelType w:val="singleLevel"/>
     <w:tmpl w:val="76681128"/>
@@ -4054,7 +5118,7 @@
       </w:rPr>
     </w:lvl>
   </w:abstractNum>
-  <w:abstractNum w:abstractNumId="20">
+  <w:abstractNum w:abstractNumId="20" w15:restartNumberingAfterBreak="0">
     <w:nsid w:val="616936C1"/>
     <w:multiLevelType w:val="singleLevel"/>
     <w:tmpl w:val="0409000F"/>
@@ -4074,7 +5138,7 @@
       </w:rPr>
     </w:lvl>
   </w:abstractNum>
-  <w:abstractNum w:abstractNumId="21">
+  <w:abstractNum w:abstractNumId="21" w15:restartNumberingAfterBreak="0">
     <w:nsid w:val="623D117C"/>
     <w:multiLevelType w:val="singleLevel"/>
     <w:tmpl w:val="0409000F"/>
@@ -4091,7 +5155,7 @@
       </w:pPr>
     </w:lvl>
   </w:abstractNum>
-  <w:abstractNum w:abstractNumId="22">
+  <w:abstractNum w:abstractNumId="22" w15:restartNumberingAfterBreak="0">
     <w:nsid w:val="62496643"/>
     <w:multiLevelType w:val="singleLevel"/>
     <w:tmpl w:val="0409000F"/>
@@ -4108,7 +5172,7 @@
       </w:pPr>
     </w:lvl>
   </w:abstractNum>
-  <w:abstractNum w:abstractNumId="23">
+  <w:abstractNum w:abstractNumId="23" w15:restartNumberingAfterBreak="0">
     <w:nsid w:val="69E954B9"/>
     <w:multiLevelType w:val="singleLevel"/>
     <w:tmpl w:val="0409000F"/>
@@ -4125,7 +5189,7 @@
       </w:pPr>
     </w:lvl>
   </w:abstractNum>
-  <w:abstractNum w:abstractNumId="24">
+  <w:abstractNum w:abstractNumId="24" w15:restartNumberingAfterBreak="0">
     <w:nsid w:val="6C1A01CB"/>
     <w:multiLevelType w:val="singleLevel"/>
     <w:tmpl w:val="0409000F"/>
@@ -4142,7 +5206,7 @@
       </w:pPr>
     </w:lvl>
   </w:abstractNum>
-  <w:abstractNum w:abstractNumId="25">
+  <w:abstractNum w:abstractNumId="25" w15:restartNumberingAfterBreak="0">
     <w:nsid w:val="6D5943B7"/>
     <w:multiLevelType w:val="singleLevel"/>
     <w:tmpl w:val="0409000F"/>
@@ -4159,7 +5223,7 @@
       </w:pPr>
     </w:lvl>
   </w:abstractNum>
-  <w:abstractNum w:abstractNumId="26">
+  <w:abstractNum w:abstractNumId="26" w15:restartNumberingAfterBreak="0">
     <w:nsid w:val="72F5738E"/>
     <w:multiLevelType w:val="singleLevel"/>
     <w:tmpl w:val="0409000F"/>
@@ -4176,7 +5240,7 @@
       </w:pPr>
     </w:lvl>
   </w:abstractNum>
-  <w:abstractNum w:abstractNumId="27">
+  <w:abstractNum w:abstractNumId="27" w15:restartNumberingAfterBreak="0">
     <w:nsid w:val="73E86986"/>
     <w:multiLevelType w:val="singleLevel"/>
     <w:tmpl w:val="0409000F"/>
@@ -4193,7 +5257,7 @@
       </w:pPr>
     </w:lvl>
   </w:abstractNum>
-  <w:abstractNum w:abstractNumId="28">
+  <w:abstractNum w:abstractNumId="28" w15:restartNumberingAfterBreak="0">
     <w:nsid w:val="74E4221C"/>
     <w:multiLevelType w:val="singleLevel"/>
     <w:tmpl w:val="0409000F"/>
@@ -4210,7 +5274,7 @@
       </w:pPr>
     </w:lvl>
   </w:abstractNum>
-  <w:abstractNum w:abstractNumId="29">
+  <w:abstractNum w:abstractNumId="29" w15:restartNumberingAfterBreak="0">
     <w:nsid w:val="78411D85"/>
     <w:multiLevelType w:val="singleLevel"/>
     <w:tmpl w:val="0409000F"/>
@@ -4227,7 +5291,7 @@
       </w:pPr>
     </w:lvl>
   </w:abstractNum>
-  <w:abstractNum w:abstractNumId="30">
+  <w:abstractNum w:abstractNumId="30" w15:restartNumberingAfterBreak="0">
     <w:nsid w:val="799A49DD"/>
     <w:multiLevelType w:val="singleLevel"/>
     <w:tmpl w:val="0409000F"/>
@@ -4452,7 +5516,7 @@
 </file>
 
 <file path=word/styles.xml><?xml version="1.0" encoding="utf-8"?>
-<w:styles xmlns:mc="http://schemas.openxmlformats.org/markup-compatibility/2006" xmlns:r="http://schemas.openxmlformats.org/officeDocument/2006/relationships" xmlns:w="http://schemas.openxmlformats.org/wordprocessingml/2006/main" xmlns:w14="http://schemas.microsoft.com/office/word/2010/wordml" mc:Ignorable="w14">
+<w:styles xmlns:mc="http://schemas.openxmlformats.org/markup-compatibility/2006" xmlns:r="http://schemas.openxmlformats.org/officeDocument/2006/relationships" xmlns:w="http://schemas.openxmlformats.org/wordprocessingml/2006/main" xmlns:w14="http://schemas.microsoft.com/office/word/2010/wordml" xmlns:w15="http://schemas.microsoft.com/office/word/2012/wordml" xmlns:w16cex="http://schemas.microsoft.com/office/word/2018/wordml/cex" xmlns:w16cid="http://schemas.microsoft.com/office/word/2016/wordml/cid" xmlns:w16="http://schemas.microsoft.com/office/word/2018/wordml" xmlns:w16sdtdh="http://schemas.microsoft.com/office/word/2020/wordml/sdtdatahash" xmlns:w16se="http://schemas.microsoft.com/office/word/2015/wordml/symex" mc:Ignorable="w14 w15 w16se w16cid w16 w16cex w16sdtdh">
   <w:docDefaults>
     <w:rPrDefault>
       <w:rPr>
@@ -4462,27 +5526,151 @@
     </w:rPrDefault>
     <w:pPrDefault/>
   </w:docDefaults>
-  <w:latentStyles w:defLockedState="0" w:defUIPriority="0" w:defSemiHidden="0" w:defUnhideWhenUsed="0" w:defQFormat="0" w:count="267">
+  <w:latentStyles w:defLockedState="0" w:defUIPriority="0" w:defSemiHidden="0" w:defUnhideWhenUsed="0" w:defQFormat="0" w:count="376">
     <w:lsdException w:name="Normal" w:qFormat="1"/>
     <w:lsdException w:name="heading 1" w:qFormat="1"/>
-    <w:lsdException w:name="heading 2" w:qFormat="1"/>
-    <w:lsdException w:name="heading 3" w:qFormat="1"/>
-    <w:lsdException w:name="heading 4" w:qFormat="1"/>
-    <w:lsdException w:name="heading 5" w:qFormat="1"/>
-    <w:lsdException w:name="heading 6" w:qFormat="1"/>
-    <w:lsdException w:name="heading 7" w:qFormat="1"/>
-    <w:lsdException w:name="heading 8" w:qFormat="1"/>
-    <w:lsdException w:name="heading 9" w:qFormat="1"/>
-    <w:lsdException w:name="toc 1" w:uiPriority="39"/>
-    <w:lsdException w:name="toc 2" w:uiPriority="39"/>
-    <w:lsdException w:name="header" w:uiPriority="99"/>
+    <w:lsdException w:name="heading 2" w:semiHidden="1" w:unhideWhenUsed="1" w:qFormat="1"/>
+    <w:lsdException w:name="heading 3" w:semiHidden="1" w:unhideWhenUsed="1" w:qFormat="1"/>
+    <w:lsdException w:name="heading 4" w:semiHidden="1" w:unhideWhenUsed="1" w:qFormat="1"/>
+    <w:lsdException w:name="heading 5" w:semiHidden="1" w:unhideWhenUsed="1" w:qFormat="1"/>
+    <w:lsdException w:name="heading 6" w:semiHidden="1" w:unhideWhenUsed="1" w:qFormat="1"/>
+    <w:lsdException w:name="heading 7" w:semiHidden="1" w:unhideWhenUsed="1" w:qFormat="1"/>
+    <w:lsdException w:name="heading 8" w:semiHidden="1" w:unhideWhenUsed="1" w:qFormat="1"/>
+    <w:lsdException w:name="heading 9" w:semiHidden="1" w:unhideWhenUsed="1" w:qFormat="1"/>
+    <w:lsdException w:name="index 1" w:semiHidden="1" w:unhideWhenUsed="1"/>
+    <w:lsdException w:name="index 2" w:semiHidden="1" w:unhideWhenUsed="1"/>
+    <w:lsdException w:name="index 3" w:semiHidden="1" w:unhideWhenUsed="1"/>
+    <w:lsdException w:name="index 4" w:semiHidden="1" w:unhideWhenUsed="1"/>
+    <w:lsdException w:name="index 5" w:semiHidden="1" w:unhideWhenUsed="1"/>
+    <w:lsdException w:name="index 6" w:semiHidden="1" w:unhideWhenUsed="1"/>
+    <w:lsdException w:name="index 7" w:semiHidden="1" w:unhideWhenUsed="1"/>
+    <w:lsdException w:name="index 8" w:semiHidden="1" w:unhideWhenUsed="1"/>
+    <w:lsdException w:name="index 9" w:semiHidden="1" w:unhideWhenUsed="1"/>
+    <w:lsdException w:name="toc 1" w:semiHidden="1" w:uiPriority="39" w:unhideWhenUsed="1"/>
+    <w:lsdException w:name="toc 2" w:semiHidden="1" w:uiPriority="39" w:unhideWhenUsed="1"/>
+    <w:lsdException w:name="toc 3" w:semiHidden="1" w:unhideWhenUsed="1"/>
+    <w:lsdException w:name="toc 4" w:semiHidden="1" w:unhideWhenUsed="1"/>
+    <w:lsdException w:name="toc 5" w:semiHidden="1" w:unhideWhenUsed="1"/>
+    <w:lsdException w:name="toc 6" w:semiHidden="1" w:unhideWhenUsed="1"/>
+    <w:lsdException w:name="toc 7" w:semiHidden="1" w:unhideWhenUsed="1"/>
+    <w:lsdException w:name="toc 8" w:semiHidden="1" w:unhideWhenUsed="1"/>
+    <w:lsdException w:name="toc 9" w:semiHidden="1" w:unhideWhenUsed="1"/>
+    <w:lsdException w:name="Normal Indent" w:semiHidden="1" w:unhideWhenUsed="1"/>
+    <w:lsdException w:name="footnote text" w:semiHidden="1" w:unhideWhenUsed="1"/>
+    <w:lsdException w:name="annotation text" w:semiHidden="1" w:unhideWhenUsed="1"/>
+    <w:lsdException w:name="header" w:semiHidden="1" w:uiPriority="99" w:unhideWhenUsed="1"/>
+    <w:lsdException w:name="footer" w:semiHidden="1" w:unhideWhenUsed="1"/>
+    <w:lsdException w:name="index heading" w:semiHidden="1" w:unhideWhenUsed="1"/>
     <w:lsdException w:name="caption" w:semiHidden="1" w:unhideWhenUsed="1" w:qFormat="1"/>
+    <w:lsdException w:name="table of figures" w:semiHidden="1" w:unhideWhenUsed="1"/>
+    <w:lsdException w:name="envelope address" w:semiHidden="1" w:unhideWhenUsed="1"/>
+    <w:lsdException w:name="envelope return" w:semiHidden="1" w:unhideWhenUsed="1"/>
+    <w:lsdException w:name="footnote reference" w:semiHidden="1" w:unhideWhenUsed="1"/>
+    <w:lsdException w:name="annotation reference" w:semiHidden="1" w:unhideWhenUsed="1"/>
+    <w:lsdException w:name="line number" w:semiHidden="1" w:unhideWhenUsed="1"/>
+    <w:lsdException w:name="page number" w:semiHidden="1" w:unhideWhenUsed="1"/>
+    <w:lsdException w:name="endnote reference" w:semiHidden="1" w:unhideWhenUsed="1"/>
+    <w:lsdException w:name="endnote text" w:semiHidden="1" w:unhideWhenUsed="1"/>
+    <w:lsdException w:name="macro" w:semiHidden="1" w:unhideWhenUsed="1"/>
+    <w:lsdException w:name="toa heading" w:semiHidden="1" w:unhideWhenUsed="1"/>
+    <w:lsdException w:name="List Number" w:semiHidden="1" w:unhideWhenUsed="1"/>
+    <w:lsdException w:name="List 2" w:semiHidden="1" w:unhideWhenUsed="1"/>
+    <w:lsdException w:name="List 3" w:semiHidden="1" w:unhideWhenUsed="1"/>
+    <w:lsdException w:name="List 4" w:semiHidden="1" w:unhideWhenUsed="1"/>
+    <w:lsdException w:name="List 5" w:semiHidden="1" w:unhideWhenUsed="1"/>
+    <w:lsdException w:name="List Bullet 2" w:semiHidden="1" w:unhideWhenUsed="1"/>
+    <w:lsdException w:name="List Bullet 3" w:semiHidden="1" w:unhideWhenUsed="1"/>
+    <w:lsdException w:name="List Bullet 4" w:semiHidden="1" w:unhideWhenUsed="1"/>
+    <w:lsdException w:name="List Bullet 5" w:semiHidden="1" w:unhideWhenUsed="1"/>
+    <w:lsdException w:name="List Number 2" w:semiHidden="1" w:unhideWhenUsed="1"/>
+    <w:lsdException w:name="List Number 3" w:semiHidden="1" w:unhideWhenUsed="1"/>
+    <w:lsdException w:name="List Number 4" w:semiHidden="1" w:unhideWhenUsed="1"/>
+    <w:lsdException w:name="List Number 5" w:semiHidden="1" w:unhideWhenUsed="1"/>
     <w:lsdException w:name="Title" w:qFormat="1"/>
+    <w:lsdException w:name="Closing" w:semiHidden="1" w:unhideWhenUsed="1"/>
+    <w:lsdException w:name="Signature" w:semiHidden="1" w:unhideWhenUsed="1"/>
+    <w:lsdException w:name="Default Paragraph Font" w:semiHidden="1" w:unhideWhenUsed="1"/>
+    <w:lsdException w:name="Body Text" w:semiHidden="1" w:unhideWhenUsed="1"/>
+    <w:lsdException w:name="Body Text Indent" w:semiHidden="1" w:unhideWhenUsed="1"/>
+    <w:lsdException w:name="List Continue" w:semiHidden="1" w:unhideWhenUsed="1"/>
+    <w:lsdException w:name="Message Header" w:semiHidden="1" w:unhideWhenUsed="1"/>
     <w:lsdException w:name="Subtitle" w:qFormat="1"/>
-    <w:lsdException w:name="Hyperlink" w:uiPriority="99"/>
+    <w:lsdException w:name="Salutation" w:semiHidden="1" w:unhideWhenUsed="1"/>
+    <w:lsdException w:name="Date" w:semiHidden="1" w:unhideWhenUsed="1"/>
+    <w:lsdException w:name="Body Text First Indent" w:semiHidden="1" w:unhideWhenUsed="1"/>
+    <w:lsdException w:name="Body Text First Indent 2" w:semiHidden="1" w:unhideWhenUsed="1"/>
+    <w:lsdException w:name="Note Heading" w:semiHidden="1" w:unhideWhenUsed="1"/>
+    <w:lsdException w:name="Body Text 2" w:semiHidden="1" w:unhideWhenUsed="1"/>
+    <w:lsdException w:name="Body Text 3" w:semiHidden="1" w:unhideWhenUsed="1"/>
+    <w:lsdException w:name="Body Text Indent 2" w:semiHidden="1" w:unhideWhenUsed="1"/>
+    <w:lsdException w:name="Body Text Indent 3" w:semiHidden="1" w:unhideWhenUsed="1"/>
+    <w:lsdException w:name="Block Text" w:semiHidden="1" w:unhideWhenUsed="1"/>
+    <w:lsdException w:name="Hyperlink" w:semiHidden="1" w:uiPriority="99" w:unhideWhenUsed="1"/>
+    <w:lsdException w:name="FollowedHyperlink" w:semiHidden="1" w:unhideWhenUsed="1"/>
     <w:lsdException w:name="Strong" w:qFormat="1"/>
     <w:lsdException w:name="Emphasis" w:qFormat="1"/>
-    <w:lsdException w:name="Normal (Web)" w:uiPriority="99"/>
+    <w:lsdException w:name="Document Map" w:semiHidden="1" w:unhideWhenUsed="1"/>
+    <w:lsdException w:name="Plain Text" w:semiHidden="1" w:unhideWhenUsed="1"/>
+    <w:lsdException w:name="E-mail Signature" w:semiHidden="1" w:unhideWhenUsed="1"/>
+    <w:lsdException w:name="HTML Top of Form" w:semiHidden="1" w:unhideWhenUsed="1"/>
+    <w:lsdException w:name="HTML Bottom of Form" w:semiHidden="1" w:unhideWhenUsed="1"/>
+    <w:lsdException w:name="Normal (Web)" w:semiHidden="1" w:uiPriority="99" w:unhideWhenUsed="1"/>
+    <w:lsdException w:name="HTML Acronym" w:semiHidden="1" w:unhideWhenUsed="1"/>
+    <w:lsdException w:name="HTML Address" w:semiHidden="1" w:unhideWhenUsed="1"/>
+    <w:lsdException w:name="HTML Cite" w:semiHidden="1" w:unhideWhenUsed="1"/>
+    <w:lsdException w:name="HTML Code" w:semiHidden="1" w:unhideWhenUsed="1"/>
+    <w:lsdException w:name="HTML Definition" w:semiHidden="1" w:unhideWhenUsed="1"/>
+    <w:lsdException w:name="HTML Keyboard" w:semiHidden="1" w:unhideWhenUsed="1"/>
+    <w:lsdException w:name="HTML Preformatted" w:semiHidden="1" w:unhideWhenUsed="1"/>
+    <w:lsdException w:name="HTML Sample" w:semiHidden="1" w:unhideWhenUsed="1"/>
+    <w:lsdException w:name="HTML Typewriter" w:semiHidden="1" w:unhideWhenUsed="1"/>
+    <w:lsdException w:name="HTML Variable" w:semiHidden="1" w:unhideWhenUsed="1"/>
+    <w:lsdException w:name="Normal Table" w:semiHidden="1" w:unhideWhenUsed="1"/>
+    <w:lsdException w:name="annotation subject" w:semiHidden="1" w:unhideWhenUsed="1"/>
+    <w:lsdException w:name="No List" w:semiHidden="1" w:unhideWhenUsed="1"/>
+    <w:lsdException w:name="Outline List 1" w:semiHidden="1" w:unhideWhenUsed="1"/>
+    <w:lsdException w:name="Outline List 2" w:semiHidden="1" w:unhideWhenUsed="1"/>
+    <w:lsdException w:name="Outline List 3" w:semiHidden="1" w:unhideWhenUsed="1"/>
+    <w:lsdException w:name="Table Simple 1" w:semiHidden="1" w:unhideWhenUsed="1"/>
+    <w:lsdException w:name="Table Simple 2" w:semiHidden="1" w:unhideWhenUsed="1"/>
+    <w:lsdException w:name="Table Simple 3" w:semiHidden="1" w:unhideWhenUsed="1"/>
+    <w:lsdException w:name="Table Classic 1" w:semiHidden="1" w:unhideWhenUsed="1"/>
+    <w:lsdException w:name="Table Classic 2" w:semiHidden="1" w:unhideWhenUsed="1"/>
+    <w:lsdException w:name="Table Classic 3" w:semiHidden="1" w:unhideWhenUsed="1"/>
+    <w:lsdException w:name="Table Classic 4" w:semiHidden="1" w:unhideWhenUsed="1"/>
+    <w:lsdException w:name="Table Colorful 1" w:semiHidden="1" w:unhideWhenUsed="1"/>
+    <w:lsdException w:name="Table Colorful 2" w:semiHidden="1" w:unhideWhenUsed="1"/>
+    <w:lsdException w:name="Table Colorful 3" w:semiHidden="1" w:unhideWhenUsed="1"/>
+    <w:lsdException w:name="Table Columns 1" w:semiHidden="1" w:unhideWhenUsed="1"/>
+    <w:lsdException w:name="Table Columns 2" w:semiHidden="1" w:unhideWhenUsed="1"/>
+    <w:lsdException w:name="Table Columns 3" w:semiHidden="1" w:unhideWhenUsed="1"/>
+    <w:lsdException w:name="Table Columns 4" w:semiHidden="1" w:unhideWhenUsed="1"/>
+    <w:lsdException w:name="Table Columns 5" w:semiHidden="1" w:unhideWhenUsed="1"/>
+    <w:lsdException w:name="Table Grid 1" w:semiHidden="1" w:unhideWhenUsed="1"/>
+    <w:lsdException w:name="Table Grid 2" w:semiHidden="1" w:unhideWhenUsed="1"/>
+    <w:lsdException w:name="Table Grid 3" w:semiHidden="1" w:unhideWhenUsed="1"/>
+    <w:lsdException w:name="Table Grid 4" w:semiHidden="1" w:unhideWhenUsed="1"/>
+    <w:lsdException w:name="Table Grid 5" w:semiHidden="1" w:unhideWhenUsed="1"/>
+    <w:lsdException w:name="Table Grid 6" w:semiHidden="1" w:unhideWhenUsed="1"/>
+    <w:lsdException w:name="Table Grid 7" w:semiHidden="1" w:unhideWhenUsed="1"/>
+    <w:lsdException w:name="Table Grid 8" w:semiHidden="1" w:unhideWhenUsed="1"/>
+    <w:lsdException w:name="Table List 1" w:semiHidden="1" w:unhideWhenUsed="1"/>
+    <w:lsdException w:name="Table List 2" w:semiHidden="1" w:unhideWhenUsed="1"/>
+    <w:lsdException w:name="Table List 3" w:semiHidden="1" w:unhideWhenUsed="1"/>
+    <w:lsdException w:name="Table List 4" w:semiHidden="1" w:unhideWhenUsed="1"/>
+    <w:lsdException w:name="Table List 5" w:semiHidden="1" w:unhideWhenUsed="1"/>
+    <w:lsdException w:name="Table List 6" w:semiHidden="1" w:unhideWhenUsed="1"/>
+    <w:lsdException w:name="Table List 7" w:semiHidden="1" w:unhideWhenUsed="1"/>
+    <w:lsdException w:name="Table List 8" w:semiHidden="1" w:unhideWhenUsed="1"/>
+    <w:lsdException w:name="Table 3D effects 1" w:semiHidden="1" w:unhideWhenUsed="1"/>
+    <w:lsdException w:name="Table 3D effects 2" w:semiHidden="1" w:unhideWhenUsed="1"/>
+    <w:lsdException w:name="Table 3D effects 3" w:semiHidden="1" w:unhideWhenUsed="1"/>
+    <w:lsdException w:name="Table Contemporary" w:semiHidden="1" w:unhideWhenUsed="1"/>
+    <w:lsdException w:name="Table Elegant" w:semiHidden="1" w:unhideWhenUsed="1"/>
+    <w:lsdException w:name="Table Professional" w:semiHidden="1" w:unhideWhenUsed="1"/>
+    <w:lsdException w:name="Table Subtle 1" w:semiHidden="1" w:unhideWhenUsed="1"/>
+    <w:lsdException w:name="Table Subtle 2" w:semiHidden="1" w:unhideWhenUsed="1"/>
+    <w:lsdException w:name="Table Web 1" w:semiHidden="1" w:unhideWhenUsed="1"/>
     <w:lsdException w:name="Placeholder Text" w:semiHidden="1" w:uiPriority="99"/>
     <w:lsdException w:name="No Spacing" w:uiPriority="1" w:qFormat="1"/>
     <w:lsdException w:name="Light Shading" w:uiPriority="60"/>
@@ -4594,6 +5782,115 @@
     <w:lsdException w:name="Book Title" w:uiPriority="33" w:qFormat="1"/>
     <w:lsdException w:name="Bibliography" w:semiHidden="1" w:uiPriority="37" w:unhideWhenUsed="1"/>
     <w:lsdException w:name="TOC Heading" w:semiHidden="1" w:uiPriority="39" w:unhideWhenUsed="1" w:qFormat="1"/>
+    <w:lsdException w:name="Plain Table 1" w:uiPriority="41"/>
+    <w:lsdException w:name="Plain Table 2" w:uiPriority="42"/>
+    <w:lsdException w:name="Plain Table 3" w:uiPriority="43"/>
+    <w:lsdException w:name="Plain Table 4" w:uiPriority="44"/>
+    <w:lsdException w:name="Plain Table 5" w:uiPriority="45"/>
+    <w:lsdException w:name="Grid Table Light" w:uiPriority="40"/>
+    <w:lsdException w:name="Grid Table 1 Light" w:uiPriority="46"/>
+    <w:lsdException w:name="Grid Table 2" w:uiPriority="47"/>
+    <w:lsdException w:name="Grid Table 3" w:uiPriority="48"/>
+    <w:lsdException w:name="Grid Table 4" w:uiPriority="49"/>
+    <w:lsdException w:name="Grid Table 5 Dark" w:uiPriority="50"/>
+    <w:lsdException w:name="Grid Table 6 Colorful" w:uiPriority="51"/>
+    <w:lsdException w:name="Grid Table 7 Colorful" w:uiPriority="52"/>
+    <w:lsdException w:name="Grid Table 1 Light Accent 1" w:uiPriority="46"/>
+    <w:lsdException w:name="Grid Table 2 Accent 1" w:uiPriority="47"/>
+    <w:lsdException w:name="Grid Table 3 Accent 1" w:uiPriority="48"/>
+    <w:lsdException w:name="Grid Table 4 Accent 1" w:uiPriority="49"/>
+    <w:lsdException w:name="Grid Table 5 Dark Accent 1" w:uiPriority="50"/>
+    <w:lsdException w:name="Grid Table 6 Colorful Accent 1" w:uiPriority="51"/>
+    <w:lsdException w:name="Grid Table 7 Colorful Accent 1" w:uiPriority="52"/>
+    <w:lsdException w:name="Grid Table 1 Light Accent 2" w:uiPriority="46"/>
+    <w:lsdException w:name="Grid Table 2 Accent 2" w:uiPriority="47"/>
+    <w:lsdException w:name="Grid Table 3 Accent 2" w:uiPriority="48"/>
+    <w:lsdException w:name="Grid Table 4 Accent 2" w:uiPriority="49"/>
+    <w:lsdException w:name="Grid Table 5 Dark Accent 2" w:uiPriority="50"/>
+    <w:lsdException w:name="Grid Table 6 Colorful Accent 2" w:uiPriority="51"/>
+    <w:lsdException w:name="Grid Table 7 Colorful Accent 2" w:uiPriority="52"/>
+    <w:lsdException w:name="Grid Table 1 Light Accent 3" w:uiPriority="46"/>
+    <w:lsdException w:name="Grid Table 2 Accent 3" w:uiPriority="47"/>
+    <w:lsdException w:name="Grid Table 3 Accent 3" w:uiPriority="48"/>
+    <w:lsdException w:name="Grid Table 4 Accent 3" w:uiPriority="49"/>
+    <w:lsdException w:name="Grid Table 5 Dark Accent 3" w:uiPriority="50"/>
+    <w:lsdException w:name="Grid Table 6 Colorful Accent 3" w:uiPriority="51"/>
+    <w:lsdException w:name="Grid Table 7 Colorful Accent 3" w:uiPriority="52"/>
+    <w:lsdException w:name="Grid Table 1 Light Accent 4" w:uiPriority="46"/>
+    <w:lsdException w:name="Grid Table 2 Accent 4" w:uiPriority="47"/>
+    <w:lsdException w:name="Grid Table 3 Accent 4" w:uiPriority="48"/>
+    <w:lsdException w:name="Grid Table 4 Accent 4" w:uiPriority="49"/>
+    <w:lsdException w:name="Grid Table 5 Dark Accent 4" w:uiPriority="50"/>
+    <w:lsdException w:name="Grid Table 6 Colorful Accent 4" w:uiPriority="51"/>
+    <w:lsdException w:name="Grid Table 7 Colorful Accent 4" w:uiPriority="52"/>
+    <w:lsdException w:name="Grid Table 1 Light Accent 5" w:uiPriority="46"/>
+    <w:lsdException w:name="Grid Table 2 Accent 5" w:uiPriority="47"/>
+    <w:lsdException w:name="Grid Table 3 Accent 5" w:uiPriority="48"/>
+    <w:lsdException w:name="Grid Table 4 Accent 5" w:uiPriority="49"/>
+    <w:lsdException w:name="Grid Table 5 Dark Accent 5" w:uiPriority="50"/>
+    <w:lsdException w:name="Grid Table 6 Colorful Accent 5" w:uiPriority="51"/>
+    <w:lsdException w:name="Grid Table 7 Colorful Accent 5" w:uiPriority="52"/>
+    <w:lsdException w:name="Grid Table 1 Light Accent 6" w:uiPriority="46"/>
+    <w:lsdException w:name="Grid Table 2 Accent 6" w:uiPriority="47"/>
+    <w:lsdException w:name="Grid Table 3 Accent 6" w:uiPriority="48"/>
+    <w:lsdException w:name="Grid Table 4 Accent 6" w:uiPriority="49"/>
+    <w:lsdException w:name="Grid Table 5 Dark Accent 6" w:uiPriority="50"/>
+    <w:lsdException w:name="Grid Table 6 Colorful Accent 6" w:uiPriority="51"/>
+    <w:lsdException w:name="Grid Table 7 Colorful Accent 6" w:uiPriority="52"/>
+    <w:lsdException w:name="List Table 1 Light" w:uiPriority="46"/>
+    <w:lsdException w:name="List Table 2" w:uiPriority="47"/>
+    <w:lsdException w:name="List Table 3" w:uiPriority="48"/>
+    <w:lsdException w:name="List Table 4" w:uiPriority="49"/>
+    <w:lsdException w:name="List Table 5 Dark" w:uiPriority="50"/>
+    <w:lsdException w:name="List Table 6 Colorful" w:uiPriority="51"/>
+    <w:lsdException w:name="List Table 7 Colorful" w:uiPriority="52"/>
+    <w:lsdException w:name="List Table 1 Light Accent 1" w:uiPriority="46"/>
+    <w:lsdException w:name="List Table 2 Accent 1" w:uiPriority="47"/>
+    <w:lsdException w:name="List Table 3 Accent 1" w:uiPriority="48"/>
+    <w:lsdException w:name="List Table 4 Accent 1" w:uiPriority="49"/>
+    <w:lsdException w:name="List Table 5 Dark Accent 1" w:uiPriority="50"/>
+    <w:lsdException w:name="List Table 6 Colorful Accent 1" w:uiPriority="51"/>
+    <w:lsdException w:name="List Table 7 Colorful Accent 1" w:uiPriority="52"/>
+    <w:lsdException w:name="List Table 1 Light Accent 2" w:uiPriority="46"/>
+    <w:lsdException w:name="List Table 2 Accent 2" w:uiPriority="47"/>
+    <w:lsdException w:name="List Table 3 Accent 2" w:uiPriority="48"/>
+    <w:lsdException w:name="List Table 4 Accent 2" w:uiPriority="49"/>
+    <w:lsdException w:name="List Table 5 Dark Accent 2" w:uiPriority="50"/>
+    <w:lsdException w:name="List Table 6 Colorful Accent 2" w:uiPriority="51"/>
+    <w:lsdException w:name="List Table 7 Colorful Accent 2" w:uiPriority="52"/>
+    <w:lsdException w:name="List Table 1 Light Accent 3" w:uiPriority="46"/>
+    <w:lsdException w:name="List Table 2 Accent 3" w:uiPriority="47"/>
+    <w:lsdException w:name="List Table 3 Accent 3" w:uiPriority="48"/>
+    <w:lsdException w:name="List Table 4 Accent 3" w:uiPriority="49"/>
+    <w:lsdException w:name="List Table 5 Dark Accent 3" w:uiPriority="50"/>
+    <w:lsdException w:name="List Table 6 Colorful Accent 3" w:uiPriority="51"/>
+    <w:lsdException w:name="List Table 7 Colorful Accent 3" w:uiPriority="52"/>
+    <w:lsdException w:name="List Table 1 Light Accent 4" w:uiPriority="46"/>
+    <w:lsdException w:name="List Table 2 Accent 4" w:uiPriority="47"/>
+    <w:lsdException w:name="List Table 3 Accent 4" w:uiPriority="48"/>
+    <w:lsdException w:name="List Table 4 Accent 4" w:uiPriority="49"/>
+    <w:lsdException w:name="List Table 5 Dark Accent 4" w:uiPriority="50"/>
+    <w:lsdException w:name="List Table 6 Colorful Accent 4" w:uiPriority="51"/>
+    <w:lsdException w:name="List Table 7 Colorful Accent 4" w:uiPriority="52"/>
+    <w:lsdException w:name="List Table 1 Light Accent 5" w:uiPriority="46"/>
+    <w:lsdException w:name="List Table 2 Accent 5" w:uiPriority="47"/>
+    <w:lsdException w:name="List Table 3 Accent 5" w:uiPriority="48"/>
+    <w:lsdException w:name="List Table 4 Accent 5" w:uiPriority="49"/>
+    <w:lsdException w:name="List Table 5 Dark Accent 5" w:uiPriority="50"/>
+    <w:lsdException w:name="List Table 6 Colorful Accent 5" w:uiPriority="51"/>
+    <w:lsdException w:name="List Table 7 Colorful Accent 5" w:uiPriority="52"/>
+    <w:lsdException w:name="List Table 1 Light Accent 6" w:uiPriority="46"/>
+    <w:lsdException w:name="List Table 2 Accent 6" w:uiPriority="47"/>
+    <w:lsdException w:name="List Table 3 Accent 6" w:uiPriority="48"/>
+    <w:lsdException w:name="List Table 4 Accent 6" w:uiPriority="49"/>
+    <w:lsdException w:name="List Table 5 Dark Accent 6" w:uiPriority="50"/>
+    <w:lsdException w:name="List Table 6 Colorful Accent 6" w:uiPriority="51"/>
+    <w:lsdException w:name="List Table 7 Colorful Accent 6" w:uiPriority="52"/>
+    <w:lsdException w:name="Mention" w:semiHidden="1" w:uiPriority="99" w:unhideWhenUsed="1"/>
+    <w:lsdException w:name="Smart Hyperlink" w:semiHidden="1" w:uiPriority="99" w:unhideWhenUsed="1"/>
+    <w:lsdException w:name="Hashtag" w:semiHidden="1" w:uiPriority="99" w:unhideWhenUsed="1"/>
+    <w:lsdException w:name="Unresolved Mention" w:semiHidden="1" w:uiPriority="99" w:unhideWhenUsed="1"/>
+    <w:lsdException w:name="Smart Link" w:semiHidden="1" w:uiPriority="99" w:unhideWhenUsed="1"/>
   </w:latentStyles>
   <w:style w:type="paragraph" w:default="1" w:styleId="Normal">
     <w:name w:val="Normal"/>
@@ -4762,7 +6059,6 @@
   <w:style w:type="character" w:default="1" w:styleId="DefaultParagraphFont">
     <w:name w:val="Default Paragraph Font"/>
     <w:uiPriority w:val="1"/>
-    <w:semiHidden/>
     <w:unhideWhenUsed/>
   </w:style>
   <w:style w:type="table" w:default="1" w:styleId="TableNormal">
@@ -5094,7 +6390,6 @@
       <w:spacing w:line="240" w:lineRule="atLeast"/>
     </w:pPr>
     <w:tblPr>
-      <w:tblInd w:w="0" w:type="dxa"/>
       <w:tblBorders>
         <w:top w:val="single" w:sz="4" w:space="0" w:color="auto"/>
         <w:left w:val="single" w:sz="4" w:space="0" w:color="auto"/>
@@ -5103,747 +6398,6 @@
         <w:insideH w:val="single" w:sz="4" w:space="0" w:color="auto"/>
         <w:insideV w:val="single" w:sz="4" w:space="0" w:color="auto"/>
       </w:tblBorders>
-      <w:tblCellMar>
-        <w:top w:w="0" w:type="dxa"/>
-        <w:left w:w="108" w:type="dxa"/>
-        <w:bottom w:w="0" w:type="dxa"/>
-        <w:right w:w="108" w:type="dxa"/>
-      </w:tblCellMar>
-    </w:tblPr>
-  </w:style>
-  <w:style w:type="character" w:styleId="Hyperlink">
-    <w:name w:val="Hyperlink"/>
-    <w:uiPriority w:val="99"/>
-    <w:rsid w:val="00A23833"/>
-    <w:rPr>
-      <w:color w:val="0000FF"/>
-      <w:u w:val="single"/>
-    </w:rPr>
-  </w:style>
-  <w:style w:type="character" w:customStyle="1" w:styleId="TitleChar">
-    <w:name w:val="Title Char"/>
-    <w:link w:val="Title"/>
-    <w:rsid w:val="00A23833"/>
-    <w:rPr>
-      <w:rFonts w:ascii="Arial" w:hAnsi="Arial"/>
-      <w:b/>
-      <w:sz w:val="36"/>
-      <w:lang w:val="vi-VN"/>
-    </w:rPr>
-  </w:style>
-  <w:style w:type="paragraph" w:styleId="BalloonText">
-    <w:name w:val="Balloon Text"/>
-    <w:basedOn w:val="Normal"/>
-    <w:link w:val="BalloonTextChar"/>
-    <w:rsid w:val="00D328EA"/>
-    <w:pPr>
-      <w:spacing w:line="240" w:lineRule="auto"/>
-    </w:pPr>
-    <w:rPr>
-      <w:rFonts w:ascii="Tahoma" w:hAnsi="Tahoma" w:cs="Tahoma"/>
-      <w:sz w:val="16"/>
-      <w:szCs w:val="16"/>
-    </w:rPr>
-  </w:style>
-  <w:style w:type="character" w:customStyle="1" w:styleId="BalloonTextChar">
-    <w:name w:val="Balloon Text Char"/>
-    <w:basedOn w:val="DefaultParagraphFont"/>
-    <w:link w:val="BalloonText"/>
-    <w:rsid w:val="00D328EA"/>
-    <w:rPr>
-      <w:rFonts w:ascii="Tahoma" w:hAnsi="Tahoma" w:cs="Tahoma"/>
-      <w:sz w:val="16"/>
-      <w:szCs w:val="16"/>
-      <w:lang w:val="vi-VN"/>
-    </w:rPr>
-  </w:style>
-  <w:style w:type="paragraph" w:styleId="NormalWeb">
-    <w:name w:val="Normal (Web)"/>
-    <w:basedOn w:val="Normal"/>
-    <w:uiPriority w:val="99"/>
-    <w:unhideWhenUsed/>
-    <w:rsid w:val="00D328EA"/>
-    <w:pPr>
-      <w:widowControl/>
-      <w:spacing w:before="100" w:beforeAutospacing="1" w:after="100" w:afterAutospacing="1" w:line="240" w:lineRule="auto"/>
-    </w:pPr>
-    <w:rPr>
-      <w:szCs w:val="24"/>
-      <w:lang w:val="en-US"/>
-    </w:rPr>
-  </w:style>
-  <w:style w:type="character" w:customStyle="1" w:styleId="HeaderChar">
-    <w:name w:val="Header Char"/>
-    <w:basedOn w:val="DefaultParagraphFont"/>
-    <w:link w:val="Header"/>
-    <w:uiPriority w:val="99"/>
-    <w:rsid w:val="003B781A"/>
-    <w:rPr>
-      <w:sz w:val="24"/>
-      <w:lang w:val="vi-VN"/>
-    </w:rPr>
-  </w:style>
-</w:styles>
-</file>
-
-<file path=word/stylesWithEffects.xml><?xml version="1.0" encoding="utf-8"?>
-<w:styles xmlns:wpc="http://schemas.microsoft.com/office/word/2010/wordprocessingCanvas" xmlns:mc="http://schemas.openxmlformats.org/markup-compatibility/2006" xmlns:o="urn:schemas-microsoft-com:office:office" xmlns:r="http://schemas.openxmlformats.org/officeDocument/2006/relationships" xmlns:m="http://schemas.openxmlformats.org/officeDocument/2006/math" xmlns:v="urn:schemas-microsoft-com:vml" xmlns:wp14="http://schemas.microsoft.com/office/word/2010/wordprocessingDrawing" xmlns:wp="http://schemas.openxmlformats.org/drawingml/2006/wordprocessingDrawing" xmlns:w10="urn:schemas-microsoft-com:office:word" xmlns:w="http://schemas.openxmlformats.org/wordprocessingml/2006/main" xmlns:w14="http://schemas.microsoft.com/office/word/2010/wordml" xmlns:wpg="http://schemas.microsoft.com/office/word/2010/wordprocessingGroup" xmlns:wpi="http://schemas.microsoft.com/office/word/2010/wordprocessingInk" xmlns:wne="http://schemas.microsoft.com/office/word/2006/wordml" xmlns:wps="http://schemas.microsoft.com/office/word/2010/wordprocessingShape" mc:Ignorable="w14 wp14">
-  <w:docDefaults>
-    <w:rPrDefault>
-      <w:rPr>
-        <w:rFonts w:ascii="Times New Roman" w:eastAsia="Times New Roman" w:hAnsi="Times New Roman" w:cs="Times New Roman"/>
-        <w:lang w:val="en-US" w:eastAsia="en-US" w:bidi="ar-SA"/>
-      </w:rPr>
-    </w:rPrDefault>
-    <w:pPrDefault/>
-  </w:docDefaults>
-  <w:latentStyles w:defLockedState="0" w:defUIPriority="0" w:defSemiHidden="0" w:defUnhideWhenUsed="0" w:defQFormat="0" w:count="267">
-    <w:lsdException w:name="Normal" w:qFormat="1"/>
-    <w:lsdException w:name="heading 1" w:qFormat="1"/>
-    <w:lsdException w:name="heading 2" w:qFormat="1"/>
-    <w:lsdException w:name="heading 3" w:qFormat="1"/>
-    <w:lsdException w:name="heading 4" w:qFormat="1"/>
-    <w:lsdException w:name="heading 5" w:qFormat="1"/>
-    <w:lsdException w:name="heading 6" w:qFormat="1"/>
-    <w:lsdException w:name="heading 7" w:qFormat="1"/>
-    <w:lsdException w:name="heading 8" w:qFormat="1"/>
-    <w:lsdException w:name="heading 9" w:qFormat="1"/>
-    <w:lsdException w:name="toc 1" w:uiPriority="39"/>
-    <w:lsdException w:name="toc 2" w:uiPriority="39"/>
-    <w:lsdException w:name="header" w:uiPriority="99"/>
-    <w:lsdException w:name="caption" w:semiHidden="1" w:unhideWhenUsed="1" w:qFormat="1"/>
-    <w:lsdException w:name="Title" w:qFormat="1"/>
-    <w:lsdException w:name="Subtitle" w:qFormat="1"/>
-    <w:lsdException w:name="Hyperlink" w:uiPriority="99"/>
-    <w:lsdException w:name="Strong" w:qFormat="1"/>
-    <w:lsdException w:name="Emphasis" w:qFormat="1"/>
-    <w:lsdException w:name="Normal (Web)" w:uiPriority="99"/>
-    <w:lsdException w:name="Placeholder Text" w:semiHidden="1" w:uiPriority="99"/>
-    <w:lsdException w:name="No Spacing" w:uiPriority="1" w:qFormat="1"/>
-    <w:lsdException w:name="Light Shading" w:uiPriority="60"/>
-    <w:lsdException w:name="Light List" w:uiPriority="61"/>
-    <w:lsdException w:name="Light Grid" w:uiPriority="62"/>
-    <w:lsdException w:name="Medium Shading 1" w:uiPriority="63"/>
-    <w:lsdException w:name="Medium Shading 2" w:uiPriority="64"/>
-    <w:lsdException w:name="Medium List 1" w:uiPriority="65"/>
-    <w:lsdException w:name="Medium List 2" w:uiPriority="66"/>
-    <w:lsdException w:name="Medium Grid 1" w:uiPriority="67"/>
-    <w:lsdException w:name="Medium Grid 2" w:uiPriority="68"/>
-    <w:lsdException w:name="Medium Grid 3" w:uiPriority="69"/>
-    <w:lsdException w:name="Dark List" w:uiPriority="70"/>
-    <w:lsdException w:name="Colorful Shading" w:uiPriority="71"/>
-    <w:lsdException w:name="Colorful List" w:uiPriority="72"/>
-    <w:lsdException w:name="Colorful Grid" w:uiPriority="73"/>
-    <w:lsdException w:name="Light Shading Accent 1" w:uiPriority="60"/>
-    <w:lsdException w:name="Light List Accent 1" w:uiPriority="61"/>
-    <w:lsdException w:name="Light Grid Accent 1" w:uiPriority="62"/>
-    <w:lsdException w:name="Medium Shading 1 Accent 1" w:uiPriority="63"/>
-    <w:lsdException w:name="Medium Shading 2 Accent 1" w:uiPriority="64"/>
-    <w:lsdException w:name="Medium List 1 Accent 1" w:uiPriority="65"/>
-    <w:lsdException w:name="Revision" w:semiHidden="1" w:uiPriority="99"/>
-    <w:lsdException w:name="List Paragraph" w:uiPriority="34" w:qFormat="1"/>
-    <w:lsdException w:name="Quote" w:uiPriority="29" w:qFormat="1"/>
-    <w:lsdException w:name="Intense Quote" w:uiPriority="30" w:qFormat="1"/>
-    <w:lsdException w:name="Medium List 2 Accent 1" w:uiPriority="66"/>
-    <w:lsdException w:name="Medium Grid 1 Accent 1" w:uiPriority="67"/>
-    <w:lsdException w:name="Medium Grid 2 Accent 1" w:uiPriority="68"/>
-    <w:lsdException w:name="Medium Grid 3 Accent 1" w:uiPriority="69"/>
-    <w:lsdException w:name="Dark List Accent 1" w:uiPriority="70"/>
-    <w:lsdException w:name="Colorful Shading Accent 1" w:uiPriority="71"/>
-    <w:lsdException w:name="Colorful List Accent 1" w:uiPriority="72"/>
-    <w:lsdException w:name="Colorful Grid Accent 1" w:uiPriority="73"/>
-    <w:lsdException w:name="Light Shading Accent 2" w:uiPriority="60"/>
-    <w:lsdException w:name="Light List Accent 2" w:uiPriority="61"/>
-    <w:lsdException w:name="Light Grid Accent 2" w:uiPriority="62"/>
-    <w:lsdException w:name="Medium Shading 1 Accent 2" w:uiPriority="63"/>
-    <w:lsdException w:name="Medium Shading 2 Accent 2" w:uiPriority="64"/>
-    <w:lsdException w:name="Medium List 1 Accent 2" w:uiPriority="65"/>
-    <w:lsdException w:name="Medium List 2 Accent 2" w:uiPriority="66"/>
-    <w:lsdException w:name="Medium Grid 1 Accent 2" w:uiPriority="67"/>
-    <w:lsdException w:name="Medium Grid 2 Accent 2" w:uiPriority="68"/>
-    <w:lsdException w:name="Medium Grid 3 Accent 2" w:uiPriority="69"/>
-    <w:lsdException w:name="Dark List Accent 2" w:uiPriority="70"/>
-    <w:lsdException w:name="Colorful Shading Accent 2" w:uiPriority="71"/>
-    <w:lsdException w:name="Colorful List Accent 2" w:uiPriority="72"/>
-    <w:lsdException w:name="Colorful Grid Accent 2" w:uiPriority="73"/>
-    <w:lsdException w:name="Light Shading Accent 3" w:uiPriority="60"/>
-    <w:lsdException w:name="Light List Accent 3" w:uiPriority="61"/>
-    <w:lsdException w:name="Light Grid Accent 3" w:uiPriority="62"/>
-    <w:lsdException w:name="Medium Shading 1 Accent 3" w:uiPriority="63"/>
-    <w:lsdException w:name="Medium Shading 2 Accent 3" w:uiPriority="64"/>
-    <w:lsdException w:name="Medium List 1 Accent 3" w:uiPriority="65"/>
-    <w:lsdException w:name="Medium List 2 Accent 3" w:uiPriority="66"/>
-    <w:lsdException w:name="Medium Grid 1 Accent 3" w:uiPriority="67"/>
-    <w:lsdException w:name="Medium Grid 2 Accent 3" w:uiPriority="68"/>
-    <w:lsdException w:name="Medium Grid 3 Accent 3" w:uiPriority="69"/>
-    <w:lsdException w:name="Dark List Accent 3" w:uiPriority="70"/>
-    <w:lsdException w:name="Colorful Shading Accent 3" w:uiPriority="71"/>
-    <w:lsdException w:name="Colorful List Accent 3" w:uiPriority="72"/>
-    <w:lsdException w:name="Colorful Grid Accent 3" w:uiPriority="73"/>
-    <w:lsdException w:name="Light Shading Accent 4" w:uiPriority="60"/>
-    <w:lsdException w:name="Light List Accent 4" w:uiPriority="61"/>
-    <w:lsdException w:name="Light Grid Accent 4" w:uiPriority="62"/>
-    <w:lsdException w:name="Medium Shading 1 Accent 4" w:uiPriority="63"/>
-    <w:lsdException w:name="Medium Shading 2 Accent 4" w:uiPriority="64"/>
-    <w:lsdException w:name="Medium List 1 Accent 4" w:uiPriority="65"/>
-    <w:lsdException w:name="Medium List 2 Accent 4" w:uiPriority="66"/>
-    <w:lsdException w:name="Medium Grid 1 Accent 4" w:uiPriority="67"/>
-    <w:lsdException w:name="Medium Grid 2 Accent 4" w:uiPriority="68"/>
-    <w:lsdException w:name="Medium Grid 3 Accent 4" w:uiPriority="69"/>
-    <w:lsdException w:name="Dark List Accent 4" w:uiPriority="70"/>
-    <w:lsdException w:name="Colorful Shading Accent 4" w:uiPriority="71"/>
-    <w:lsdException w:name="Colorful List Accent 4" w:uiPriority="72"/>
-    <w:lsdException w:name="Colorful Grid Accent 4" w:uiPriority="73"/>
-    <w:lsdException w:name="Light Shading Accent 5" w:uiPriority="60"/>
-    <w:lsdException w:name="Light List Accent 5" w:uiPriority="61"/>
-    <w:lsdException w:name="Light Grid Accent 5" w:uiPriority="62"/>
-    <w:lsdException w:name="Medium Shading 1 Accent 5" w:uiPriority="63"/>
-    <w:lsdException w:name="Medium Shading 2 Accent 5" w:uiPriority="64"/>
-    <w:lsdException w:name="Medium List 1 Accent 5" w:uiPriority="65"/>
-    <w:lsdException w:name="Medium List 2 Accent 5" w:uiPriority="66"/>
-    <w:lsdException w:name="Medium Grid 1 Accent 5" w:uiPriority="67"/>
-    <w:lsdException w:name="Medium Grid 2 Accent 5" w:uiPriority="68"/>
-    <w:lsdException w:name="Medium Grid 3 Accent 5" w:uiPriority="69"/>
-    <w:lsdException w:name="Dark List Accent 5" w:uiPriority="70"/>
-    <w:lsdException w:name="Colorful Shading Accent 5" w:uiPriority="71"/>
-    <w:lsdException w:name="Colorful List Accent 5" w:uiPriority="72"/>
-    <w:lsdException w:name="Colorful Grid Accent 5" w:uiPriority="73"/>
-    <w:lsdException w:name="Light Shading Accent 6" w:uiPriority="60"/>
-    <w:lsdException w:name="Light List Accent 6" w:uiPriority="61"/>
-    <w:lsdException w:name="Light Grid Accent 6" w:uiPriority="62"/>
-    <w:lsdException w:name="Medium Shading 1 Accent 6" w:uiPriority="63"/>
-    <w:lsdException w:name="Medium Shading 2 Accent 6" w:uiPriority="64"/>
-    <w:lsdException w:name="Medium List 1 Accent 6" w:uiPriority="65"/>
-    <w:lsdException w:name="Medium List 2 Accent 6" w:uiPriority="66"/>
-    <w:lsdException w:name="Medium Grid 1 Accent 6" w:uiPriority="67"/>
-    <w:lsdException w:name="Medium Grid 2 Accent 6" w:uiPriority="68"/>
-    <w:lsdException w:name="Medium Grid 3 Accent 6" w:uiPriority="69"/>
-    <w:lsdException w:name="Dark List Accent 6" w:uiPriority="70"/>
-    <w:lsdException w:name="Colorful Shading Accent 6" w:uiPriority="71"/>
-    <w:lsdException w:name="Colorful List Accent 6" w:uiPriority="72"/>
-    <w:lsdException w:name="Colorful Grid Accent 6" w:uiPriority="73"/>
-    <w:lsdException w:name="Subtle Emphasis" w:uiPriority="19" w:qFormat="1"/>
-    <w:lsdException w:name="Intense Emphasis" w:uiPriority="21" w:qFormat="1"/>
-    <w:lsdException w:name="Subtle Reference" w:uiPriority="31" w:qFormat="1"/>
-    <w:lsdException w:name="Intense Reference" w:uiPriority="32" w:qFormat="1"/>
-    <w:lsdException w:name="Book Title" w:uiPriority="33" w:qFormat="1"/>
-    <w:lsdException w:name="Bibliography" w:semiHidden="1" w:uiPriority="37" w:unhideWhenUsed="1"/>
-    <w:lsdException w:name="TOC Heading" w:semiHidden="1" w:uiPriority="39" w:unhideWhenUsed="1" w:qFormat="1"/>
-  </w:latentStyles>
-  <w:style w:type="paragraph" w:default="1" w:styleId="Normal">
-    <w:name w:val="Normal"/>
-    <w:qFormat/>
-    <w:pPr>
-      <w:widowControl w:val="0"/>
-      <w:spacing w:line="240" w:lineRule="atLeast"/>
-    </w:pPr>
-    <w:rPr>
-      <w:sz w:val="24"/>
-      <w:lang w:val="vi-VN"/>
-    </w:rPr>
-  </w:style>
-  <w:style w:type="paragraph" w:styleId="Heading1">
-    <w:name w:val="heading 1"/>
-    <w:aliases w:val="Heading 1 new"/>
-    <w:basedOn w:val="Normal"/>
-    <w:next w:val="Normal"/>
-    <w:qFormat/>
-    <w:pPr>
-      <w:keepNext/>
-      <w:numPr>
-        <w:numId w:val="1"/>
-      </w:numPr>
-      <w:spacing w:before="120" w:after="60"/>
-      <w:outlineLvl w:val="0"/>
-    </w:pPr>
-    <w:rPr>
-      <w:rFonts w:ascii="Arial" w:hAnsi="Arial"/>
-      <w:b/>
-    </w:rPr>
-  </w:style>
-  <w:style w:type="paragraph" w:styleId="Heading2">
-    <w:name w:val="heading 2"/>
-    <w:basedOn w:val="Heading1"/>
-    <w:next w:val="Normal"/>
-    <w:qFormat/>
-    <w:pPr>
-      <w:numPr>
-        <w:ilvl w:val="1"/>
-      </w:numPr>
-      <w:outlineLvl w:val="1"/>
-    </w:pPr>
-    <w:rPr>
-      <w:sz w:val="20"/>
-    </w:rPr>
-  </w:style>
-  <w:style w:type="paragraph" w:styleId="Heading3">
-    <w:name w:val="heading 3"/>
-    <w:basedOn w:val="Heading1"/>
-    <w:next w:val="Normal"/>
-    <w:qFormat/>
-    <w:pPr>
-      <w:numPr>
-        <w:ilvl w:val="2"/>
-      </w:numPr>
-      <w:outlineLvl w:val="2"/>
-    </w:pPr>
-    <w:rPr>
-      <w:b w:val="0"/>
-      <w:i/>
-      <w:sz w:val="20"/>
-    </w:rPr>
-  </w:style>
-  <w:style w:type="paragraph" w:styleId="Heading4">
-    <w:name w:val="heading 4"/>
-    <w:basedOn w:val="Heading1"/>
-    <w:next w:val="Normal"/>
-    <w:qFormat/>
-    <w:pPr>
-      <w:numPr>
-        <w:ilvl w:val="3"/>
-      </w:numPr>
-      <w:outlineLvl w:val="3"/>
-    </w:pPr>
-    <w:rPr>
-      <w:b w:val="0"/>
-      <w:sz w:val="20"/>
-    </w:rPr>
-  </w:style>
-  <w:style w:type="paragraph" w:styleId="Heading5">
-    <w:name w:val="heading 5"/>
-    <w:basedOn w:val="Normal"/>
-    <w:next w:val="Normal"/>
-    <w:qFormat/>
-    <w:pPr>
-      <w:numPr>
-        <w:ilvl w:val="4"/>
-        <w:numId w:val="1"/>
-      </w:numPr>
-      <w:spacing w:before="240" w:after="60"/>
-      <w:outlineLvl w:val="4"/>
-    </w:pPr>
-    <w:rPr>
-      <w:sz w:val="22"/>
-    </w:rPr>
-  </w:style>
-  <w:style w:type="paragraph" w:styleId="Heading6">
-    <w:name w:val="heading 6"/>
-    <w:basedOn w:val="Normal"/>
-    <w:next w:val="Normal"/>
-    <w:qFormat/>
-    <w:pPr>
-      <w:numPr>
-        <w:ilvl w:val="5"/>
-        <w:numId w:val="1"/>
-      </w:numPr>
-      <w:spacing w:before="240" w:after="60"/>
-      <w:outlineLvl w:val="5"/>
-    </w:pPr>
-    <w:rPr>
-      <w:i/>
-      <w:sz w:val="22"/>
-    </w:rPr>
-  </w:style>
-  <w:style w:type="paragraph" w:styleId="Heading7">
-    <w:name w:val="heading 7"/>
-    <w:basedOn w:val="Normal"/>
-    <w:next w:val="Normal"/>
-    <w:qFormat/>
-    <w:pPr>
-      <w:numPr>
-        <w:ilvl w:val="6"/>
-        <w:numId w:val="1"/>
-      </w:numPr>
-      <w:spacing w:before="240" w:after="60"/>
-      <w:outlineLvl w:val="6"/>
-    </w:pPr>
-  </w:style>
-  <w:style w:type="paragraph" w:styleId="Heading8">
-    <w:name w:val="heading 8"/>
-    <w:basedOn w:val="Normal"/>
-    <w:next w:val="Normal"/>
-    <w:qFormat/>
-    <w:pPr>
-      <w:numPr>
-        <w:ilvl w:val="7"/>
-        <w:numId w:val="1"/>
-      </w:numPr>
-      <w:spacing w:before="240" w:after="60"/>
-      <w:outlineLvl w:val="7"/>
-    </w:pPr>
-    <w:rPr>
-      <w:i/>
-    </w:rPr>
-  </w:style>
-  <w:style w:type="paragraph" w:styleId="Heading9">
-    <w:name w:val="heading 9"/>
-    <w:basedOn w:val="Normal"/>
-    <w:next w:val="Normal"/>
-    <w:qFormat/>
-    <w:pPr>
-      <w:numPr>
-        <w:ilvl w:val="8"/>
-        <w:numId w:val="1"/>
-      </w:numPr>
-      <w:spacing w:before="240" w:after="60"/>
-      <w:outlineLvl w:val="8"/>
-    </w:pPr>
-    <w:rPr>
-      <w:b/>
-      <w:i/>
-      <w:sz w:val="18"/>
-    </w:rPr>
-  </w:style>
-  <w:style w:type="character" w:default="1" w:styleId="DefaultParagraphFont">
-    <w:name w:val="Default Paragraph Font"/>
-    <w:uiPriority w:val="1"/>
-    <w:semiHidden/>
-    <w:unhideWhenUsed/>
-  </w:style>
-  <w:style w:type="table" w:default="1" w:styleId="TableNormal">
-    <w:name w:val="Normal Table"/>
-    <w:uiPriority w:val="99"/>
-    <w:semiHidden/>
-    <w:unhideWhenUsed/>
-    <w:tblPr>
-      <w:tblInd w:w="0" w:type="dxa"/>
-      <w:tblCellMar>
-        <w:top w:w="0" w:type="dxa"/>
-        <w:left w:w="108" w:type="dxa"/>
-        <w:bottom w:w="0" w:type="dxa"/>
-        <w:right w:w="108" w:type="dxa"/>
-      </w:tblCellMar>
-    </w:tblPr>
-  </w:style>
-  <w:style w:type="numbering" w:default="1" w:styleId="NoList">
-    <w:name w:val="No List"/>
-    <w:uiPriority w:val="99"/>
-    <w:semiHidden/>
-    <w:unhideWhenUsed/>
-  </w:style>
-  <w:style w:type="paragraph" w:customStyle="1" w:styleId="Paragraph2">
-    <w:name w:val="Paragraph2"/>
-    <w:basedOn w:val="Normal"/>
-    <w:pPr>
-      <w:spacing w:before="80"/>
-      <w:ind w:left="720"/>
-      <w:jc w:val="both"/>
-    </w:pPr>
-    <w:rPr>
-      <w:color w:val="000000"/>
-      <w:lang w:val="en-AU"/>
-    </w:rPr>
-  </w:style>
-  <w:style w:type="paragraph" w:styleId="Title">
-    <w:name w:val="Title"/>
-    <w:basedOn w:val="Normal"/>
-    <w:next w:val="Normal"/>
-    <w:link w:val="TitleChar"/>
-    <w:qFormat/>
-    <w:pPr>
-      <w:spacing w:line="240" w:lineRule="auto"/>
-      <w:jc w:val="center"/>
-    </w:pPr>
-    <w:rPr>
-      <w:rFonts w:ascii="Arial" w:hAnsi="Arial"/>
-      <w:b/>
-      <w:sz w:val="36"/>
-    </w:rPr>
-  </w:style>
-  <w:style w:type="paragraph" w:styleId="Subtitle">
-    <w:name w:val="Subtitle"/>
-    <w:basedOn w:val="Normal"/>
-    <w:qFormat/>
-    <w:pPr>
-      <w:spacing w:after="60"/>
-      <w:jc w:val="center"/>
-    </w:pPr>
-    <w:rPr>
-      <w:rFonts w:ascii="Arial" w:hAnsi="Arial"/>
-      <w:i/>
-      <w:sz w:val="36"/>
-      <w:lang w:val="en-AU"/>
-    </w:rPr>
-  </w:style>
-  <w:style w:type="paragraph" w:styleId="NormalIndent">
-    <w:name w:val="Normal Indent"/>
-    <w:basedOn w:val="Normal"/>
-    <w:pPr>
-      <w:ind w:left="900" w:hanging="900"/>
-    </w:pPr>
-  </w:style>
-  <w:style w:type="paragraph" w:styleId="TOC1">
-    <w:name w:val="toc 1"/>
-    <w:basedOn w:val="Normal"/>
-    <w:next w:val="Normal"/>
-    <w:uiPriority w:val="39"/>
-    <w:pPr>
-      <w:tabs>
-        <w:tab w:val="right" w:pos="9360"/>
-      </w:tabs>
-      <w:spacing w:before="240" w:after="60"/>
-      <w:ind w:right="720"/>
-    </w:pPr>
-  </w:style>
-  <w:style w:type="paragraph" w:styleId="TOC2">
-    <w:name w:val="toc 2"/>
-    <w:basedOn w:val="Normal"/>
-    <w:next w:val="Normal"/>
-    <w:uiPriority w:val="39"/>
-    <w:pPr>
-      <w:tabs>
-        <w:tab w:val="right" w:pos="9360"/>
-      </w:tabs>
-      <w:ind w:left="432" w:right="720"/>
-    </w:pPr>
-  </w:style>
-  <w:style w:type="paragraph" w:styleId="TOC3">
-    <w:name w:val="toc 3"/>
-    <w:basedOn w:val="Normal"/>
-    <w:next w:val="Normal"/>
-    <w:semiHidden/>
-    <w:pPr>
-      <w:tabs>
-        <w:tab w:val="right" w:pos="9360"/>
-      </w:tabs>
-      <w:ind w:left="864"/>
-    </w:pPr>
-  </w:style>
-  <w:style w:type="paragraph" w:styleId="Header">
-    <w:name w:val="header"/>
-    <w:basedOn w:val="Normal"/>
-    <w:link w:val="HeaderChar"/>
-    <w:uiPriority w:val="99"/>
-    <w:pPr>
-      <w:tabs>
-        <w:tab w:val="center" w:pos="4320"/>
-        <w:tab w:val="right" w:pos="8640"/>
-      </w:tabs>
-    </w:pPr>
-  </w:style>
-  <w:style w:type="paragraph" w:styleId="Footer">
-    <w:name w:val="footer"/>
-    <w:basedOn w:val="Normal"/>
-    <w:pPr>
-      <w:tabs>
-        <w:tab w:val="center" w:pos="4320"/>
-        <w:tab w:val="right" w:pos="8640"/>
-      </w:tabs>
-    </w:pPr>
-  </w:style>
-  <w:style w:type="character" w:styleId="PageNumber">
-    <w:name w:val="page number"/>
-    <w:basedOn w:val="DefaultParagraphFont"/>
-  </w:style>
-  <w:style w:type="paragraph" w:customStyle="1" w:styleId="Bullet2">
-    <w:name w:val="Bullet2"/>
-    <w:basedOn w:val="Normal"/>
-    <w:pPr>
-      <w:ind w:left="1440" w:hanging="360"/>
-    </w:pPr>
-    <w:rPr>
-      <w:color w:val="000080"/>
-    </w:rPr>
-  </w:style>
-  <w:style w:type="paragraph" w:customStyle="1" w:styleId="Paragraph1">
-    <w:name w:val="Paragraph1"/>
-    <w:basedOn w:val="Normal"/>
-    <w:pPr>
-      <w:spacing w:before="80" w:line="240" w:lineRule="auto"/>
-      <w:jc w:val="both"/>
-    </w:pPr>
-  </w:style>
-  <w:style w:type="paragraph" w:customStyle="1" w:styleId="Tabletext">
-    <w:name w:val="Tabletext"/>
-    <w:basedOn w:val="Normal"/>
-    <w:pPr>
-      <w:keepLines/>
-      <w:spacing w:after="120"/>
-    </w:pPr>
-  </w:style>
-  <w:style w:type="paragraph" w:styleId="BodyText">
-    <w:name w:val="Body Text"/>
-    <w:basedOn w:val="Normal"/>
-    <w:pPr>
-      <w:keepLines/>
-      <w:spacing w:after="120"/>
-      <w:ind w:left="720"/>
-    </w:pPr>
-  </w:style>
-  <w:style w:type="paragraph" w:customStyle="1" w:styleId="Paragraph3">
-    <w:name w:val="Paragraph3"/>
-    <w:basedOn w:val="Paragraph1"/>
-    <w:pPr>
-      <w:ind w:left="1530"/>
-    </w:pPr>
-  </w:style>
-  <w:style w:type="paragraph" w:customStyle="1" w:styleId="Bullet1">
-    <w:name w:val="Bullet1"/>
-    <w:basedOn w:val="Normal"/>
-    <w:pPr>
-      <w:ind w:left="720" w:hanging="432"/>
-    </w:pPr>
-  </w:style>
-  <w:style w:type="character" w:styleId="FootnoteReference">
-    <w:name w:val="footnote reference"/>
-    <w:semiHidden/>
-    <w:rPr>
-      <w:sz w:val="20"/>
-      <w:vertAlign w:val="superscript"/>
-    </w:rPr>
-  </w:style>
-  <w:style w:type="paragraph" w:styleId="FootnoteText">
-    <w:name w:val="footnote text"/>
-    <w:basedOn w:val="Normal"/>
-    <w:semiHidden/>
-    <w:pPr>
-      <w:keepNext/>
-      <w:keepLines/>
-      <w:pBdr>
-        <w:bottom w:val="single" w:sz="6" w:space="0" w:color="000000"/>
-      </w:pBdr>
-      <w:spacing w:before="40" w:after="40"/>
-      <w:ind w:left="360" w:hanging="360"/>
-    </w:pPr>
-    <w:rPr>
-      <w:rFonts w:ascii="Helvetica" w:hAnsi="Helvetica"/>
-      <w:sz w:val="16"/>
-    </w:rPr>
-  </w:style>
-  <w:style w:type="paragraph" w:styleId="DocumentMap">
-    <w:name w:val="Document Map"/>
-    <w:basedOn w:val="Normal"/>
-    <w:semiHidden/>
-    <w:pPr>
-      <w:shd w:val="clear" w:color="auto" w:fill="000080"/>
-    </w:pPr>
-    <w:rPr>
-      <w:rFonts w:ascii="Tahoma" w:hAnsi="Tahoma"/>
-    </w:rPr>
-  </w:style>
-  <w:style w:type="paragraph" w:customStyle="1" w:styleId="Paragraph4">
-    <w:name w:val="Paragraph4"/>
-    <w:basedOn w:val="Paragraph1"/>
-    <w:pPr>
-      <w:ind w:left="2250"/>
-    </w:pPr>
-  </w:style>
-  <w:style w:type="paragraph" w:styleId="TOC4">
-    <w:name w:val="toc 4"/>
-    <w:basedOn w:val="Normal"/>
-    <w:next w:val="Normal"/>
-    <w:semiHidden/>
-    <w:pPr>
-      <w:ind w:left="600"/>
-    </w:pPr>
-  </w:style>
-  <w:style w:type="paragraph" w:styleId="TOC5">
-    <w:name w:val="toc 5"/>
-    <w:basedOn w:val="Normal"/>
-    <w:next w:val="Normal"/>
-    <w:semiHidden/>
-    <w:pPr>
-      <w:ind w:left="800"/>
-    </w:pPr>
-  </w:style>
-  <w:style w:type="paragraph" w:styleId="TOC6">
-    <w:name w:val="toc 6"/>
-    <w:basedOn w:val="Normal"/>
-    <w:next w:val="Normal"/>
-    <w:semiHidden/>
-    <w:pPr>
-      <w:ind w:left="1000"/>
-    </w:pPr>
-  </w:style>
-  <w:style w:type="paragraph" w:styleId="TOC7">
-    <w:name w:val="toc 7"/>
-    <w:basedOn w:val="Normal"/>
-    <w:next w:val="Normal"/>
-    <w:semiHidden/>
-    <w:pPr>
-      <w:ind w:left="1200"/>
-    </w:pPr>
-  </w:style>
-  <w:style w:type="paragraph" w:styleId="TOC8">
-    <w:name w:val="toc 8"/>
-    <w:basedOn w:val="Normal"/>
-    <w:next w:val="Normal"/>
-    <w:semiHidden/>
-    <w:pPr>
-      <w:ind w:left="1400"/>
-    </w:pPr>
-  </w:style>
-  <w:style w:type="paragraph" w:styleId="TOC9">
-    <w:name w:val="toc 9"/>
-    <w:basedOn w:val="Normal"/>
-    <w:next w:val="Normal"/>
-    <w:semiHidden/>
-    <w:pPr>
-      <w:ind w:left="1600"/>
-    </w:pPr>
-  </w:style>
-  <w:style w:type="paragraph" w:styleId="BodyText2">
-    <w:name w:val="Body Text 2"/>
-    <w:basedOn w:val="Normal"/>
-    <w:pPr>
-      <w:widowControl/>
-      <w:spacing w:line="240" w:lineRule="auto"/>
-    </w:pPr>
-    <w:rPr>
-      <w:snapToGrid w:val="0"/>
-      <w:sz w:val="28"/>
-    </w:rPr>
-  </w:style>
-  <w:style w:type="paragraph" w:styleId="BodyText3">
-    <w:name w:val="Body Text 3"/>
-    <w:basedOn w:val="Normal"/>
-    <w:pPr>
-      <w:widowControl/>
-      <w:spacing w:line="240" w:lineRule="auto"/>
-    </w:pPr>
-    <w:rPr>
-      <w:snapToGrid w:val="0"/>
-    </w:rPr>
-  </w:style>
-  <w:style w:type="paragraph" w:customStyle="1" w:styleId="ToDoItem">
-    <w:name w:val="To Do Item"/>
-    <w:basedOn w:val="Normal"/>
-    <w:pPr>
-      <w:numPr>
-        <w:numId w:val="5"/>
-      </w:numPr>
-    </w:pPr>
-  </w:style>
-  <w:style w:type="character" w:customStyle="1" w:styleId="SoDAField">
-    <w:name w:val="SoDA Field"/>
-    <w:rPr>
-      <w:color w:val="0000FF"/>
-    </w:rPr>
-  </w:style>
-  <w:style w:type="table" w:styleId="TableGrid">
-    <w:name w:val="Table Grid"/>
-    <w:basedOn w:val="TableNormal"/>
-    <w:rsid w:val="007A1DE8"/>
-    <w:pPr>
-      <w:widowControl w:val="0"/>
-      <w:spacing w:line="240" w:lineRule="atLeast"/>
-    </w:pPr>
-    <w:tblPr>
-      <w:tblInd w:w="0" w:type="dxa"/>
-      <w:tblBorders>
-        <w:top w:val="single" w:sz="4" w:space="0" w:color="auto"/>
-        <w:left w:val="single" w:sz="4" w:space="0" w:color="auto"/>
-        <w:bottom w:val="single" w:sz="4" w:space="0" w:color="auto"/>
-        <w:right w:val="single" w:sz="4" w:space="0" w:color="auto"/>
-        <w:insideH w:val="single" w:sz="4" w:space="0" w:color="auto"/>
-        <w:insideV w:val="single" w:sz="4" w:space="0" w:color="auto"/>
-      </w:tblBorders>
-      <w:tblCellMar>
-        <w:top w:w="0" w:type="dxa"/>
-        <w:left w:w="108" w:type="dxa"/>
-        <w:bottom w:w="0" w:type="dxa"/>
-        <w:right w:w="108" w:type="dxa"/>
-      </w:tblCellMar>
     </w:tblPr>
   </w:style>
   <w:style w:type="character" w:styleId="Hyperlink">

</xml_diff>